<commit_message>
new GP delay settings
</commit_message>
<xml_diff>
--- a/Configuration/ERM Web Application Configuration.docx
+++ b/Configuration/ERM Web Application Configuration.docx
@@ -10,14 +10,48 @@
     </w:p>
     <w:p>
       <w:pPr>
-        <w:pStyle w:val="EsriSubmittalDate"/>
-        <w:ind w:left="3600"/>
-      </w:pPr>
-      <w:r>
-        <w:t>September</w:t>
-      </w:r>
-      <w:r>
-        <w:t xml:space="preserve"> 2020</w:t>
+        <w:pStyle w:val="EsriProposalTitle"/>
+        <w:ind w:left="3690"/>
+        <w:rPr>
+          <w:sz w:val="18"/>
+          <w:szCs w:val="24"/>
+        </w:rPr>
+      </w:pPr>
+      <w:r>
+        <w:rPr>
+          <w:sz w:val="18"/>
+          <w:szCs w:val="24"/>
+        </w:rPr>
+        <w:fldChar w:fldCharType="begin"/>
+      </w:r>
+      <w:r>
+        <w:rPr>
+          <w:sz w:val="18"/>
+          <w:szCs w:val="24"/>
+        </w:rPr>
+        <w:instrText xml:space="preserve"> SAVEDATE  \@ "MMMM d, yyyy"  \* MERGEFORMAT </w:instrText>
+      </w:r>
+      <w:r>
+        <w:rPr>
+          <w:sz w:val="18"/>
+          <w:szCs w:val="24"/>
+        </w:rPr>
+        <w:fldChar w:fldCharType="separate"/>
+      </w:r>
+      <w:r>
+        <w:rPr>
+          <w:noProof/>
+          <w:sz w:val="18"/>
+          <w:szCs w:val="24"/>
+        </w:rPr>
+        <w:t>September 15, 2020</w:t>
+      </w:r>
+      <w:r>
+        <w:rPr>
+          <w:sz w:val="18"/>
+          <w:szCs w:val="24"/>
+        </w:rPr>
+        <w:fldChar w:fldCharType="end"/>
       </w:r>
     </w:p>
     <w:p>
@@ -83,13 +117,13 @@
         </w:sectPr>
       </w:pPr>
     </w:p>
-    <w:bookmarkStart w:id="0" w:name="_Toc516213319" w:displacedByCustomXml="next"/>
+    <w:bookmarkStart w:id="0" w:name="_Toc516213353" w:displacedByCustomXml="next"/>
     <w:bookmarkEnd w:id="0" w:displacedByCustomXml="next"/>
-    <w:bookmarkStart w:id="1" w:name="_Toc516213340" w:displacedByCustomXml="next"/>
+    <w:bookmarkStart w:id="1" w:name="_Toc516213349" w:displacedByCustomXml="next"/>
     <w:bookmarkEnd w:id="1" w:displacedByCustomXml="next"/>
-    <w:bookmarkStart w:id="2" w:name="_Toc516213349" w:displacedByCustomXml="next"/>
+    <w:bookmarkStart w:id="2" w:name="_Toc516213340" w:displacedByCustomXml="next"/>
     <w:bookmarkEnd w:id="2" w:displacedByCustomXml="next"/>
-    <w:bookmarkStart w:id="3" w:name="_Toc516213353" w:displacedByCustomXml="next"/>
+    <w:bookmarkStart w:id="3" w:name="_Toc516213319" w:displacedByCustomXml="next"/>
     <w:bookmarkEnd w:id="3" w:displacedByCustomXml="next"/>
     <w:sdt>
       <w:sdtPr>
@@ -1220,23 +1254,7 @@
         <w:t xml:space="preserve">The configuration file for the web application </w:t>
       </w:r>
       <w:r>
-        <w:t xml:space="preserve">is the </w:t>
-      </w:r>
-      <w:proofErr w:type="spellStart"/>
-      <w:r>
-        <w:t>config.json</w:t>
-      </w:r>
-      <w:proofErr w:type="spellEnd"/>
-      <w:r>
-        <w:t xml:space="preserve"> file under the root folder of the web application (normally named </w:t>
-      </w:r>
-      <w:proofErr w:type="spellStart"/>
-      <w:r>
-        <w:t>routeplanner</w:t>
-      </w:r>
-      <w:proofErr w:type="spellEnd"/>
-      <w:r>
-        <w:t>).</w:t>
+        <w:t>is the config.json file under the root folder of the web application (normally named routeplanner).</w:t>
       </w:r>
       <w:r>
         <w:t xml:space="preserve"> </w:t>
@@ -1402,6 +1420,13 @@
                 <w:szCs w:val="18"/>
               </w:rPr>
             </w:pPr>
+            <w:r>
+              <w:rPr>
+                <w:sz w:val="20"/>
+                <w:szCs w:val="18"/>
+              </w:rPr>
+              <w:t>3/3/2021</w:t>
+            </w:r>
           </w:p>
         </w:tc>
         <w:tc>
@@ -1417,6 +1442,13 @@
                 <w:szCs w:val="18"/>
               </w:rPr>
             </w:pPr>
+            <w:r>
+              <w:rPr>
+                <w:sz w:val="20"/>
+                <w:szCs w:val="18"/>
+              </w:rPr>
+              <w:t>Update for interval config</w:t>
+            </w:r>
           </w:p>
         </w:tc>
         <w:tc>
@@ -1432,6 +1464,13 @@
                 <w:szCs w:val="18"/>
               </w:rPr>
             </w:pPr>
+            <w:r>
+              <w:rPr>
+                <w:sz w:val="20"/>
+                <w:szCs w:val="18"/>
+              </w:rPr>
+              <w:t>Mike Nelson</w:t>
+            </w:r>
           </w:p>
         </w:tc>
       </w:tr>
@@ -1567,15 +1606,7 @@
         </w:numPr>
       </w:pPr>
       <w:r>
-        <w:t>"</w:t>
-      </w:r>
-      <w:proofErr w:type="spellStart"/>
-      <w:r>
-        <w:t>alternateBasemap</w:t>
-      </w:r>
-      <w:proofErr w:type="spellEnd"/>
-      <w:r>
-        <w:t>"</w:t>
+        <w:t>"alternateBasemap"</w:t>
       </w:r>
     </w:p>
     <w:p>
@@ -1610,15 +1641,7 @@
         </w:numPr>
       </w:pPr>
       <w:r>
-        <w:t>"</w:t>
-      </w:r>
-      <w:proofErr w:type="spellStart"/>
-      <w:r>
-        <w:t>timePickerDefaultHour</w:t>
-      </w:r>
-      <w:proofErr w:type="spellEnd"/>
-      <w:r>
-        <w:t>"</w:t>
+        <w:t>"timePickerDefaultHour"</w:t>
       </w:r>
     </w:p>
     <w:p>
@@ -1645,13 +1668,8 @@
         </w:numPr>
       </w:pPr>
       <w:r>
-        <w:t>"</w:t>
-      </w:r>
-      <w:proofErr w:type="spellStart"/>
-      <w:r>
-        <w:t>allowMaxWeightRecalculation</w:t>
-      </w:r>
-      <w:proofErr w:type="spellEnd"/>
+        <w:t>"allowMaxWeightRecalculation</w:t>
+      </w:r>
       <w:r>
         <w:t>”</w:t>
       </w:r>
@@ -1680,15 +1698,7 @@
         </w:numPr>
       </w:pPr>
       <w:r>
-        <w:t>"</w:t>
-      </w:r>
-      <w:proofErr w:type="spellStart"/>
-      <w:r>
-        <w:t>showEmptyCollections</w:t>
-      </w:r>
-      <w:proofErr w:type="spellEnd"/>
-      <w:r>
-        <w:t>"</w:t>
+        <w:t>"showEmptyCollections"</w:t>
       </w:r>
     </w:p>
     <w:p>
@@ -1715,15 +1725,7 @@
         </w:numPr>
       </w:pPr>
       <w:r>
-        <w:t>"</w:t>
-      </w:r>
-      <w:proofErr w:type="spellStart"/>
-      <w:r>
-        <w:t>useOrderPairs</w:t>
-      </w:r>
-      <w:proofErr w:type="spellEnd"/>
-      <w:r>
-        <w:t>"</w:t>
+        <w:t>"useOrderPairs"</w:t>
       </w:r>
     </w:p>
     <w:p>
@@ -1756,15 +1758,7 @@
         </w:numPr>
       </w:pPr>
       <w:r>
-        <w:t>"</w:t>
-      </w:r>
-      <w:proofErr w:type="spellStart"/>
-      <w:r>
-        <w:t>showDashboardControls</w:t>
-      </w:r>
-      <w:proofErr w:type="spellEnd"/>
-      <w:r>
-        <w:t>"</w:t>
+        <w:t>"showDashboardControls"</w:t>
       </w:r>
     </w:p>
     <w:p>
@@ -1792,6 +1786,44 @@
       <w:r>
         <w:t xml:space="preserve"> for more detail.</w:t>
       </w:r>
+    </w:p>
+    <w:p>
+      <w:pPr>
+        <w:pStyle w:val="ListParagraph"/>
+        <w:numPr>
+          <w:ilvl w:val="0"/>
+          <w:numId w:val="21"/>
+        </w:numPr>
+      </w:pPr>
+      <w:r>
+        <w:t>“quickGPCheckInterval”, “slowGPCheckInterval”</w:t>
+      </w:r>
+    </w:p>
+    <w:p>
+      <w:pPr>
+        <w:pStyle w:val="ListParagraph"/>
+        <w:numPr>
+          <w:ilvl w:val="1"/>
+          <w:numId w:val="21"/>
+        </w:numPr>
+      </w:pPr>
+      <w:r>
+        <w:t xml:space="preserve">A delay added onto the end of Create Plan, Refresh, Solve, Commit, Create Dashboard for when it checks that the geoprocessing service is complete. </w:t>
+      </w:r>
+    </w:p>
+    <w:p>
+      <w:pPr>
+        <w:pStyle w:val="ListParagraph"/>
+        <w:numPr>
+          <w:ilvl w:val="2"/>
+          <w:numId w:val="21"/>
+        </w:numPr>
+      </w:pPr>
+      <w:r>
+        <w:t>Note that these values may need to be increased to give your BSI code time to complete.</w:t>
+      </w:r>
+      <w:bookmarkStart w:id="9" w:name="_GoBack"/>
+      <w:bookmarkEnd w:id="9"/>
     </w:p>
     <w:p/>
     <w:p>
@@ -1814,7 +1846,7 @@
       <w:pPr>
         <w:pStyle w:val="EsriHeading1"/>
       </w:pPr>
-      <w:bookmarkStart w:id="9" w:name="_Toc51058591"/>
+      <w:bookmarkStart w:id="10" w:name="_Toc51058591"/>
       <w:r>
         <w:lastRenderedPageBreak/>
         <w:t>Tables</w:t>
@@ -1822,7 +1854,7 @@
       <w:r>
         <w:t xml:space="preserve"> and Fields</w:t>
       </w:r>
-      <w:bookmarkEnd w:id="9"/>
+      <w:bookmarkEnd w:id="10"/>
     </w:p>
     <w:p>
       <w:r>
@@ -1838,18 +1870,7 @@
         </w:numPr>
       </w:pPr>
       <w:r>
-        <w:t>"</w:t>
-      </w:r>
-      <w:proofErr w:type="spellStart"/>
-      <w:r>
-        <w:t>planTableFields</w:t>
-      </w:r>
-      <w:proofErr w:type="spellEnd"/>
-      <w:r>
-        <w:t>"</w:t>
-      </w:r>
-      <w:r>
-        <w:t xml:space="preserve"> </w:t>
+        <w:t xml:space="preserve">"planTableFields" </w:t>
       </w:r>
     </w:p>
     <w:p>
@@ -1976,17 +1997,11 @@
       <w:pPr>
         <w:pStyle w:val="EsriHeading2"/>
       </w:pPr>
-      <w:bookmarkStart w:id="10" w:name="_Toc51058592"/>
-      <w:r>
-        <w:t>Name</w:t>
-      </w:r>
-      <w:r>
-        <w:t>, Alias,</w:t>
-      </w:r>
-      <w:r>
-        <w:t xml:space="preserve"> and Width</w:t>
-      </w:r>
-      <w:bookmarkEnd w:id="10"/>
+      <w:bookmarkStart w:id="11" w:name="_Toc51058592"/>
+      <w:r>
+        <w:t>Name, Alias, and Width</w:t>
+      </w:r>
+      <w:bookmarkEnd w:id="11"/>
     </w:p>
     <w:p>
       <w:r>
@@ -2072,11 +2087,11 @@
       <w:pPr>
         <w:pStyle w:val="EsriHeading2"/>
       </w:pPr>
-      <w:bookmarkStart w:id="11" w:name="_Toc51058593"/>
+      <w:bookmarkStart w:id="12" w:name="_Toc51058593"/>
       <w:r>
         <w:t>Visibility</w:t>
       </w:r>
-      <w:bookmarkEnd w:id="11"/>
+      <w:bookmarkEnd w:id="12"/>
     </w:p>
     <w:p>
       <w:r>
@@ -2119,15 +2134,7 @@
         </w:numPr>
       </w:pPr>
       <w:r>
-        <w:t>“</w:t>
-      </w:r>
-      <w:proofErr w:type="spellStart"/>
-      <w:r>
-        <w:t>hiddenAlways</w:t>
-      </w:r>
-      <w:proofErr w:type="spellEnd"/>
-      <w:r>
-        <w:t>”</w:t>
+        <w:t>“hiddenAlways”</w:t>
       </w:r>
     </w:p>
     <w:p>
@@ -2149,11 +2156,11 @@
       <w:pPr>
         <w:pStyle w:val="EsriHeading2"/>
       </w:pPr>
-      <w:bookmarkStart w:id="12" w:name="_Toc51058594"/>
+      <w:bookmarkStart w:id="13" w:name="_Toc51058594"/>
       <w:r>
         <w:t>Sequence</w:t>
       </w:r>
-      <w:bookmarkEnd w:id="12"/>
+      <w:bookmarkEnd w:id="13"/>
     </w:p>
     <w:p>
       <w:r>
@@ -2164,12 +2171,12 @@
       <w:pPr>
         <w:pStyle w:val="EsriHeading2"/>
       </w:pPr>
-      <w:bookmarkStart w:id="13" w:name="_Toc51058595"/>
+      <w:bookmarkStart w:id="14" w:name="_Toc51058595"/>
       <w:r>
         <w:lastRenderedPageBreak/>
         <w:t>Editable</w:t>
       </w:r>
-      <w:bookmarkEnd w:id="13"/>
+      <w:bookmarkEnd w:id="14"/>
     </w:p>
     <w:p>
       <w:r>
@@ -2207,11 +2214,11 @@
       <w:pPr>
         <w:pStyle w:val="EsriHeading3"/>
       </w:pPr>
-      <w:bookmarkStart w:id="14" w:name="_Toc51058596"/>
+      <w:bookmarkStart w:id="15" w:name="_Toc51058596"/>
       <w:r>
         <w:t>Edit by Order Type</w:t>
       </w:r>
-      <w:bookmarkEnd w:id="14"/>
+      <w:bookmarkEnd w:id="15"/>
     </w:p>
     <w:p>
       <w:r>
@@ -2296,25 +2303,7 @@
                                 <w:sz w:val="16"/>
                                 <w:szCs w:val="14"/>
                               </w:rPr>
-                              <w:t>"name": "</w:t>
-                            </w:r>
-                            <w:proofErr w:type="spellStart"/>
-                            <w:r>
-                              <w:rPr>
-                                <w:rFonts w:ascii="Consolas" w:hAnsi="Consolas"/>
-                                <w:sz w:val="16"/>
-                                <w:szCs w:val="14"/>
-                              </w:rPr>
-                              <w:t>assignmentrule</w:t>
-                            </w:r>
-                            <w:proofErr w:type="spellEnd"/>
-                            <w:r>
-                              <w:rPr>
-                                <w:rFonts w:ascii="Consolas" w:hAnsi="Consolas"/>
-                                <w:sz w:val="16"/>
-                                <w:szCs w:val="14"/>
-                              </w:rPr>
-                              <w:t>",</w:t>
+                              <w:t>"name": "assignmentrule",</w:t>
                             </w:r>
                           </w:p>
                           <w:p>
@@ -2365,25 +2354,7 @@
                                 <w:sz w:val="16"/>
                                 <w:szCs w:val="14"/>
                               </w:rPr>
-                              <w:t>"</w:t>
-                            </w:r>
-                            <w:proofErr w:type="spellStart"/>
-                            <w:r>
-                              <w:rPr>
-                                <w:rFonts w:ascii="Consolas" w:hAnsi="Consolas"/>
-                                <w:sz w:val="16"/>
-                                <w:szCs w:val="14"/>
-                              </w:rPr>
-                              <w:t>byRowField</w:t>
-                            </w:r>
-                            <w:proofErr w:type="spellEnd"/>
-                            <w:r>
-                              <w:rPr>
-                                <w:rFonts w:ascii="Consolas" w:hAnsi="Consolas"/>
-                                <w:sz w:val="16"/>
-                                <w:szCs w:val="14"/>
-                              </w:rPr>
-                              <w:t>": {</w:t>
+                              <w:t>"byRowField": {</w:t>
                             </w:r>
                           </w:p>
                           <w:p>
@@ -2400,25 +2371,7 @@
                                 <w:sz w:val="16"/>
                                 <w:szCs w:val="14"/>
                               </w:rPr>
-                              <w:t xml:space="preserve">  "</w:t>
-                            </w:r>
-                            <w:proofErr w:type="spellStart"/>
-                            <w:r>
-                              <w:rPr>
-                                <w:rFonts w:ascii="Consolas" w:hAnsi="Consolas"/>
-                                <w:sz w:val="16"/>
-                                <w:szCs w:val="14"/>
-                              </w:rPr>
-                              <w:t>stoptype</w:t>
-                            </w:r>
-                            <w:proofErr w:type="spellEnd"/>
-                            <w:r>
-                              <w:rPr>
-                                <w:rFonts w:ascii="Consolas" w:hAnsi="Consolas"/>
-                                <w:sz w:val="16"/>
-                                <w:szCs w:val="14"/>
-                              </w:rPr>
-                              <w:t>": {</w:t>
+                              <w:t xml:space="preserve">  "stoptype": {</w:t>
                             </w:r>
                           </w:p>
                           <w:p>
@@ -2889,25 +2842,7 @@
                                 <w:sz w:val="16"/>
                                 <w:szCs w:val="14"/>
                               </w:rPr>
-                              <w:t>"name": "</w:t>
-                            </w:r>
-                            <w:proofErr w:type="spellStart"/>
-                            <w:r>
-                              <w:rPr>
-                                <w:rFonts w:ascii="Consolas" w:hAnsi="Consolas"/>
-                                <w:sz w:val="16"/>
-                                <w:szCs w:val="14"/>
-                              </w:rPr>
-                              <w:t>assignmentrule</w:t>
-                            </w:r>
-                            <w:proofErr w:type="spellEnd"/>
-                            <w:r>
-                              <w:rPr>
-                                <w:rFonts w:ascii="Consolas" w:hAnsi="Consolas"/>
-                                <w:sz w:val="16"/>
-                                <w:szCs w:val="14"/>
-                              </w:rPr>
-                              <w:t>",</w:t>
+                              <w:t>"name": "assignmentrule",</w:t>
                             </w:r>
                           </w:p>
                           <w:p>
@@ -3191,24 +3126,16 @@
       <w:pPr>
         <w:pStyle w:val="EsriHeading2"/>
       </w:pPr>
-      <w:bookmarkStart w:id="15" w:name="_Toc51058597"/>
+      <w:bookmarkStart w:id="16" w:name="_Toc51058597"/>
       <w:r>
         <w:lastRenderedPageBreak/>
         <w:t>Edit Location</w:t>
       </w:r>
-      <w:bookmarkEnd w:id="15"/>
+      <w:bookmarkEnd w:id="16"/>
     </w:p>
     <w:p>
       <w:r>
-        <w:t>In the “orders” table, there is a unique field “_</w:t>
-      </w:r>
-      <w:proofErr w:type="spellStart"/>
-      <w:r>
-        <w:t>editLocation</w:t>
-      </w:r>
-      <w:proofErr w:type="spellEnd"/>
-      <w:r>
-        <w:t xml:space="preserve">” that controls whether the </w:t>
+        <w:t xml:space="preserve">In the “orders” table, there is a unique field “_editLocation” that controls whether the </w:t>
       </w:r>
       <w:r>
         <w:t>user can edit the physical location of an order point. And what type of edit can be made. Each type can be further divided by order type.</w:t>
@@ -3271,15 +3198,7 @@
         </w:numPr>
       </w:pPr>
       <w:r>
-        <w:t xml:space="preserve">The </w:t>
-      </w:r>
-      <w:proofErr w:type="spellStart"/>
-      <w:r>
-        <w:t>MDM_Locations</w:t>
-      </w:r>
-      <w:proofErr w:type="spellEnd"/>
-      <w:r>
-        <w:t xml:space="preserve"> feature service must also have points for the list to be populated.</w:t>
+        <w:t>The MDM_Locations feature service must also have points for the list to be populated.</w:t>
       </w:r>
     </w:p>
     <w:p/>
@@ -3400,27 +3319,7 @@
                                       <w:sz w:val="16"/>
                                       <w:szCs w:val="16"/>
                                     </w:rPr>
-                                    <w:t>"name": "_</w:t>
-                                  </w:r>
-                                  <w:proofErr w:type="spellStart"/>
-                                  <w:r>
-                                    <w:rPr>
-                                      <w:rFonts w:ascii="Consolas" w:eastAsia="Times New Roman" w:hAnsi="Consolas" w:cs="Segoe UI"/>
-                                      <w:color w:val="24292E"/>
-                                      <w:sz w:val="16"/>
-                                      <w:szCs w:val="16"/>
-                                    </w:rPr>
-                                    <w:t>editLocation</w:t>
-                                  </w:r>
-                                  <w:proofErr w:type="spellEnd"/>
-                                  <w:r>
-                                    <w:rPr>
-                                      <w:rFonts w:ascii="Consolas" w:eastAsia="Times New Roman" w:hAnsi="Consolas" w:cs="Segoe UI"/>
-                                      <w:color w:val="24292E"/>
-                                      <w:sz w:val="16"/>
-                                      <w:szCs w:val="16"/>
-                                    </w:rPr>
-                                    <w:t>",</w:t>
+                                    <w:t>"name": "_editLocation",</w:t>
                                   </w:r>
                                 </w:p>
                                 <w:p>
@@ -3460,27 +3359,7 @@
                                       <w:sz w:val="16"/>
                                       <w:szCs w:val="16"/>
                                     </w:rPr>
-                                    <w:t>"</w:t>
-                                  </w:r>
-                                  <w:proofErr w:type="spellStart"/>
-                                  <w:r>
-                                    <w:rPr>
-                                      <w:rFonts w:ascii="Consolas" w:eastAsia="Times New Roman" w:hAnsi="Consolas" w:cs="Segoe UI"/>
-                                      <w:color w:val="24292E"/>
-                                      <w:sz w:val="16"/>
-                                      <w:szCs w:val="16"/>
-                                    </w:rPr>
-                                    <w:t>editableType</w:t>
-                                  </w:r>
-                                  <w:proofErr w:type="spellEnd"/>
-                                  <w:r>
-                                    <w:rPr>
-                                      <w:rFonts w:ascii="Consolas" w:eastAsia="Times New Roman" w:hAnsi="Consolas" w:cs="Segoe UI"/>
-                                      <w:color w:val="24292E"/>
-                                      <w:sz w:val="16"/>
-                                      <w:szCs w:val="16"/>
-                                    </w:rPr>
-                                    <w:t>": {</w:t>
+                                    <w:t>"editableType": {</w:t>
                                   </w:r>
                                 </w:p>
                                 <w:p>
@@ -3500,27 +3379,7 @@
                                       <w:sz w:val="16"/>
                                       <w:szCs w:val="16"/>
                                     </w:rPr>
-                                    <w:t>"</w:t>
-                                  </w:r>
-                                  <w:proofErr w:type="spellStart"/>
-                                  <w:r>
-                                    <w:rPr>
-                                      <w:rFonts w:ascii="Consolas" w:eastAsia="Times New Roman" w:hAnsi="Consolas" w:cs="Segoe UI"/>
-                                      <w:color w:val="24292E"/>
-                                      <w:sz w:val="16"/>
-                                      <w:szCs w:val="16"/>
-                                    </w:rPr>
-                                    <w:t>byRowField</w:t>
-                                  </w:r>
-                                  <w:proofErr w:type="spellEnd"/>
-                                  <w:r>
-                                    <w:rPr>
-                                      <w:rFonts w:ascii="Consolas" w:eastAsia="Times New Roman" w:hAnsi="Consolas" w:cs="Segoe UI"/>
-                                      <w:color w:val="24292E"/>
-                                      <w:sz w:val="16"/>
-                                      <w:szCs w:val="16"/>
-                                    </w:rPr>
-                                    <w:t>": {</w:t>
+                                    <w:t>"byRowField": {</w:t>
                                   </w:r>
                                 </w:p>
                                 <w:p>
@@ -3540,27 +3399,7 @@
                                       <w:sz w:val="16"/>
                                       <w:szCs w:val="16"/>
                                     </w:rPr>
-                                    <w:t xml:space="preserve">  "</w:t>
-                                  </w:r>
-                                  <w:proofErr w:type="spellStart"/>
-                                  <w:r>
-                                    <w:rPr>
-                                      <w:rFonts w:ascii="Consolas" w:eastAsia="Times New Roman" w:hAnsi="Consolas" w:cs="Segoe UI"/>
-                                      <w:color w:val="24292E"/>
-                                      <w:sz w:val="16"/>
-                                      <w:szCs w:val="16"/>
-                                    </w:rPr>
-                                    <w:t>stoptype</w:t>
-                                  </w:r>
-                                  <w:proofErr w:type="spellEnd"/>
-                                  <w:r>
-                                    <w:rPr>
-                                      <w:rFonts w:ascii="Consolas" w:eastAsia="Times New Roman" w:hAnsi="Consolas" w:cs="Segoe UI"/>
-                                      <w:color w:val="24292E"/>
-                                      <w:sz w:val="16"/>
-                                      <w:szCs w:val="16"/>
-                                    </w:rPr>
-                                    <w:t>": {</w:t>
+                                    <w:t xml:space="preserve">  "stoptype": {</w:t>
                                   </w:r>
                                 </w:p>
                                 <w:p>
@@ -4624,7 +4463,11 @@
           </mc:Choice>
           <mc:Fallback>
             <w:pict>
-              <v:shape w14:anchorId="4588112B" id="_x0000_s1028" type="#_x0000_t202" style="width:205.35pt;height:257.3pt;visibility:visible;mso-wrap-style:square;mso-left-percent:-10001;mso-top-percent:-10001;mso-position-horizontal:absolute;mso-position-horizontal-relative:char;mso-position-vertical:absolute;mso-position-vertical-relative:line;mso-left-percent:-10001;mso-top-percent:-10001;v-text-anchor:top" o:gfxdata="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">
+              <v:shapetype w14:anchorId="4588112B" id="_x0000_t202" coordsize="21600,21600" o:spt="202" path="m,l,21600r21600,l21600,xe">
+                <v:stroke joinstyle="miter"/>
+                <v:path gradientshapeok="t" o:connecttype="rect"/>
+              </v:shapetype>
+              <v:shape id="_x0000_s1028" type="#_x0000_t202" style="width:205.35pt;height:257.3pt;visibility:visible;mso-wrap-style:square;mso-left-percent:-10001;mso-top-percent:-10001;mso-position-horizontal:absolute;mso-position-horizontal-relative:char;mso-position-vertical:absolute;mso-position-vertical-relative:line;mso-left-percent:-10001;mso-top-percent:-10001;v-text-anchor:top" o:gfxdata="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">
                 <v:textbox>
                   <w:txbxContent>
                     <w:tbl>
@@ -4698,27 +4541,7 @@
                                 <w:sz w:val="16"/>
                                 <w:szCs w:val="16"/>
                               </w:rPr>
-                              <w:t>"name": "_</w:t>
-                            </w:r>
-                            <w:proofErr w:type="spellStart"/>
-                            <w:r>
-                              <w:rPr>
-                                <w:rFonts w:ascii="Consolas" w:eastAsia="Times New Roman" w:hAnsi="Consolas" w:cs="Segoe UI"/>
-                                <w:color w:val="24292E"/>
-                                <w:sz w:val="16"/>
-                                <w:szCs w:val="16"/>
-                              </w:rPr>
-                              <w:t>editLocation</w:t>
-                            </w:r>
-                            <w:proofErr w:type="spellEnd"/>
-                            <w:r>
-                              <w:rPr>
-                                <w:rFonts w:ascii="Consolas" w:eastAsia="Times New Roman" w:hAnsi="Consolas" w:cs="Segoe UI"/>
-                                <w:color w:val="24292E"/>
-                                <w:sz w:val="16"/>
-                                <w:szCs w:val="16"/>
-                              </w:rPr>
-                              <w:t>",</w:t>
+                              <w:t>"name": "_editLocation",</w:t>
                             </w:r>
                           </w:p>
                           <w:p>
@@ -4758,27 +4581,7 @@
                                 <w:sz w:val="16"/>
                                 <w:szCs w:val="16"/>
                               </w:rPr>
-                              <w:t>"</w:t>
-                            </w:r>
-                            <w:proofErr w:type="spellStart"/>
-                            <w:r>
-                              <w:rPr>
-                                <w:rFonts w:ascii="Consolas" w:eastAsia="Times New Roman" w:hAnsi="Consolas" w:cs="Segoe UI"/>
-                                <w:color w:val="24292E"/>
-                                <w:sz w:val="16"/>
-                                <w:szCs w:val="16"/>
-                              </w:rPr>
-                              <w:t>editableType</w:t>
-                            </w:r>
-                            <w:proofErr w:type="spellEnd"/>
-                            <w:r>
-                              <w:rPr>
-                                <w:rFonts w:ascii="Consolas" w:eastAsia="Times New Roman" w:hAnsi="Consolas" w:cs="Segoe UI"/>
-                                <w:color w:val="24292E"/>
-                                <w:sz w:val="16"/>
-                                <w:szCs w:val="16"/>
-                              </w:rPr>
-                              <w:t>": {</w:t>
+                              <w:t>"editableType": {</w:t>
                             </w:r>
                           </w:p>
                           <w:p>
@@ -4798,27 +4601,7 @@
                                 <w:sz w:val="16"/>
                                 <w:szCs w:val="16"/>
                               </w:rPr>
-                              <w:t>"</w:t>
-                            </w:r>
-                            <w:proofErr w:type="spellStart"/>
-                            <w:r>
-                              <w:rPr>
-                                <w:rFonts w:ascii="Consolas" w:eastAsia="Times New Roman" w:hAnsi="Consolas" w:cs="Segoe UI"/>
-                                <w:color w:val="24292E"/>
-                                <w:sz w:val="16"/>
-                                <w:szCs w:val="16"/>
-                              </w:rPr>
-                              <w:t>byRowField</w:t>
-                            </w:r>
-                            <w:proofErr w:type="spellEnd"/>
-                            <w:r>
-                              <w:rPr>
-                                <w:rFonts w:ascii="Consolas" w:eastAsia="Times New Roman" w:hAnsi="Consolas" w:cs="Segoe UI"/>
-                                <w:color w:val="24292E"/>
-                                <w:sz w:val="16"/>
-                                <w:szCs w:val="16"/>
-                              </w:rPr>
-                              <w:t>": {</w:t>
+                              <w:t>"byRowField": {</w:t>
                             </w:r>
                           </w:p>
                           <w:p>
@@ -4838,27 +4621,7 @@
                                 <w:sz w:val="16"/>
                                 <w:szCs w:val="16"/>
                               </w:rPr>
-                              <w:t xml:space="preserve">  "</w:t>
-                            </w:r>
-                            <w:proofErr w:type="spellStart"/>
-                            <w:r>
-                              <w:rPr>
-                                <w:rFonts w:ascii="Consolas" w:eastAsia="Times New Roman" w:hAnsi="Consolas" w:cs="Segoe UI"/>
-                                <w:color w:val="24292E"/>
-                                <w:sz w:val="16"/>
-                                <w:szCs w:val="16"/>
-                              </w:rPr>
-                              <w:t>stoptype</w:t>
-                            </w:r>
-                            <w:proofErr w:type="spellEnd"/>
-                            <w:r>
-                              <w:rPr>
-                                <w:rFonts w:ascii="Consolas" w:eastAsia="Times New Roman" w:hAnsi="Consolas" w:cs="Segoe UI"/>
-                                <w:color w:val="24292E"/>
-                                <w:sz w:val="16"/>
-                                <w:szCs w:val="16"/>
-                              </w:rPr>
-                              <w:t>": {</w:t>
+                              <w:t xml:space="preserve">  "stoptype": {</w:t>
                             </w:r>
                           </w:p>
                           <w:p>
@@ -5920,8 +5683,6 @@
       <w:r>
         <w:t xml:space="preserve">                 </w:t>
       </w:r>
-      <w:bookmarkStart w:id="16" w:name="_GoBack"/>
-      <w:bookmarkEnd w:id="16"/>
     </w:p>
     <w:p>
       <w:pPr>
@@ -5955,15 +5716,7 @@
         <w:t>The attributes that are displayed in popups when you click on a</w:t>
       </w:r>
       <w:r>
-        <w:t xml:space="preserve"> feature in the map are configured in the “</w:t>
-      </w:r>
-      <w:proofErr w:type="spellStart"/>
-      <w:r>
-        <w:t>popupTemplates</w:t>
-      </w:r>
-      <w:proofErr w:type="spellEnd"/>
-      <w:r>
-        <w:t>” section. There is a section for “orders” and “routes”.</w:t>
+        <w:t xml:space="preserve"> feature in the map are configured in the “popupTemplates” section. There is a section for “orders” and “routes”.</w:t>
       </w:r>
     </w:p>
     <w:p>
@@ -6001,13 +5754,8 @@
       <w:r>
         <w:t>“</w:t>
       </w:r>
-      <w:proofErr w:type="spellStart"/>
-      <w:r>
-        <w:t>fieldInfos</w:t>
-      </w:r>
-      <w:proofErr w:type="spellEnd"/>
-      <w:r>
-        <w:t>”</w:t>
+      <w:r>
+        <w:t>fieldInfos”</w:t>
       </w:r>
     </w:p>
     <w:p>
@@ -6125,25 +5873,7 @@
                                 <w:szCs w:val="14"/>
                               </w:rPr>
                               <w:tab/>
-                              <w:t>"title": "Order ID: {</w:t>
-                            </w:r>
-                            <w:proofErr w:type="spellStart"/>
-                            <w:r>
-                              <w:rPr>
-                                <w:rFonts w:ascii="Consolas" w:hAnsi="Consolas"/>
-                                <w:sz w:val="16"/>
-                                <w:szCs w:val="14"/>
-                              </w:rPr>
-                              <w:t>orderid</w:t>
-                            </w:r>
-                            <w:proofErr w:type="spellEnd"/>
-                            <w:r>
-                              <w:rPr>
-                                <w:rFonts w:ascii="Consolas" w:hAnsi="Consolas"/>
-                                <w:sz w:val="16"/>
-                                <w:szCs w:val="14"/>
-                              </w:rPr>
-                              <w:t>}",</w:t>
+                              <w:t>"title": "Order ID: {orderid}",</w:t>
                             </w:r>
                           </w:p>
                           <w:p>
@@ -6215,25 +5945,7 @@
                                 <w:szCs w:val="14"/>
                               </w:rPr>
                               <w:tab/>
-                              <w:t>"</w:t>
-                            </w:r>
-                            <w:proofErr w:type="spellStart"/>
-                            <w:r>
-                              <w:rPr>
-                                <w:rFonts w:ascii="Consolas" w:hAnsi="Consolas"/>
-                                <w:sz w:val="16"/>
-                                <w:szCs w:val="14"/>
-                              </w:rPr>
-                              <w:t>fieldInfos</w:t>
-                            </w:r>
-                            <w:proofErr w:type="spellEnd"/>
-                            <w:r>
-                              <w:rPr>
-                                <w:rFonts w:ascii="Consolas" w:hAnsi="Consolas"/>
-                                <w:sz w:val="16"/>
-                                <w:szCs w:val="14"/>
-                              </w:rPr>
-                              <w:t>": [</w:t>
+                              <w:t>"fieldInfos": [</w:t>
                             </w:r>
                           </w:p>
                           <w:p>
@@ -6277,25 +5989,7 @@
                                 <w:szCs w:val="14"/>
                               </w:rPr>
                               <w:tab/>
-                              <w:t>"</w:t>
-                            </w:r>
-                            <w:proofErr w:type="spellStart"/>
-                            <w:r>
-                              <w:rPr>
-                                <w:rFonts w:ascii="Consolas" w:hAnsi="Consolas"/>
-                                <w:sz w:val="16"/>
-                                <w:szCs w:val="14"/>
-                              </w:rPr>
-                              <w:t>fieldName</w:t>
-                            </w:r>
-                            <w:proofErr w:type="spellEnd"/>
-                            <w:r>
-                              <w:rPr>
-                                <w:rFonts w:ascii="Consolas" w:hAnsi="Consolas"/>
-                                <w:sz w:val="16"/>
-                                <w:szCs w:val="14"/>
-                              </w:rPr>
-                              <w:t>": "specialty",</w:t>
+                              <w:t>"fieldName": "specialty",</w:t>
                             </w:r>
                           </w:p>
                           <w:p>
@@ -6383,43 +6077,7 @@
                                 <w:szCs w:val="14"/>
                               </w:rPr>
                               <w:tab/>
-                              <w:t>"</w:t>
-                            </w:r>
-                            <w:proofErr w:type="spellStart"/>
-                            <w:r>
-                              <w:rPr>
-                                <w:rFonts w:ascii="Consolas" w:hAnsi="Consolas"/>
-                                <w:sz w:val="16"/>
-                                <w:szCs w:val="14"/>
-                              </w:rPr>
-                              <w:t>fieldName</w:t>
-                            </w:r>
-                            <w:proofErr w:type="spellEnd"/>
-                            <w:r>
-                              <w:rPr>
-                                <w:rFonts w:ascii="Consolas" w:hAnsi="Consolas"/>
-                                <w:sz w:val="16"/>
-                                <w:szCs w:val="14"/>
-                              </w:rPr>
-                              <w:t>": "</w:t>
-                            </w:r>
-                            <w:proofErr w:type="spellStart"/>
-                            <w:r>
-                              <w:rPr>
-                                <w:rFonts w:ascii="Consolas" w:hAnsi="Consolas"/>
-                                <w:sz w:val="16"/>
-                                <w:szCs w:val="14"/>
-                              </w:rPr>
-                              <w:t>routeid</w:t>
-                            </w:r>
-                            <w:proofErr w:type="spellEnd"/>
-                            <w:r>
-                              <w:rPr>
-                                <w:rFonts w:ascii="Consolas" w:hAnsi="Consolas"/>
-                                <w:sz w:val="16"/>
-                                <w:szCs w:val="14"/>
-                              </w:rPr>
-                              <w:t>",</w:t>
+                              <w:t>"fieldName": "routeid",</w:t>
                             </w:r>
                           </w:p>
                           <w:p>
@@ -7195,7 +6853,7 @@
                   </a:ln>
                   <a:extLst>
                     <a:ext uri="{FAA26D3D-D897-4be2-8F04-BA451C77F1D7}">
-                      <ma14:placeholderFlag xmlns:ma14="http://schemas.microsoft.com/office/mac/drawingml/2011/main" xmlns:w="http://schemas.openxmlformats.org/wordprocessingml/2006/main" xmlns:w10="urn:schemas-microsoft-com:office:word" xmlns:v="urn:schemas-microsoft-com:vml" xmlns:o="urn:schemas-microsoft-com:office:office" xmlns:mv="urn:schemas-microsoft-com:mac:vml" xmlns:mo="http://schemas.microsoft.com/office/mac/office/2008/main" xmlns="" xmlns:arto="http://schemas.microsoft.com/office/word/2006/arto" xmlns:a14="http://schemas.microsoft.com/office/drawing/2010/main"/>
+                      <ma14:placeholderFlag xmlns:a14="http://schemas.microsoft.com/office/drawing/2010/main" xmlns:arto="http://schemas.microsoft.com/office/word/2006/arto" xmlns="" xmlns:mo="http://schemas.microsoft.com/office/mac/office/2008/main" xmlns:mv="urn:schemas-microsoft-com:mac:vml" xmlns:o="urn:schemas-microsoft-com:office:office" xmlns:v="urn:schemas-microsoft-com:vml" xmlns:w10="urn:schemas-microsoft-com:office:word" xmlns:w="http://schemas.openxmlformats.org/wordprocessingml/2006/main" xmlns:ma14="http://schemas.microsoft.com/office/mac/drawingml/2011/main"/>
                     </a:ext>
                   </a:extLst>
                 </pic:spPr>
@@ -9247,7 +8905,7 @@
         <w:rFonts w:ascii="Courier New" w:hAnsi="Courier New" w:cs="Courier New" w:hint="default"/>
       </w:rPr>
     </w:lvl>
-    <w:lvl w:ilvl="2" w:tplc="04090005" w:tentative="1">
+    <w:lvl w:ilvl="2" w:tplc="04090005">
       <w:start w:val="1"/>
       <w:numFmt w:val="bullet"/>
       <w:lvlText w:val=""/>
@@ -12139,6 +11797,21 @@
 </file>
 
 <file path=customXml/item1.xml><?xml version="1.0" encoding="utf-8"?>
+<p:properties xmlns:p="http://schemas.microsoft.com/office/2006/metadata/properties" xmlns:xsi="http://www.w3.org/2001/XMLSchema-instance" xmlns:pc="http://schemas.microsoft.com/office/infopath/2007/PartnerControls">
+  <documentManagement/>
+</p:properties>
+</file>
+
+<file path=customXml/item2.xml><?xml version="1.0" encoding="utf-8"?>
+<?mso-contentType ?>
+<FormTemplates xmlns="http://schemas.microsoft.com/sharepoint/v3/contenttype/forms">
+  <Display>DocumentLibraryForm</Display>
+  <Edit>DocumentLibraryForm</Edit>
+  <New>DocumentLibraryForm</New>
+</FormTemplates>
+</file>
+
+<file path=customXml/item3.xml><?xml version="1.0" encoding="utf-8"?>
 <ct:contentTypeSchema xmlns:ct="http://schemas.microsoft.com/office/2006/metadata/contentType" xmlns:ma="http://schemas.microsoft.com/office/2006/metadata/properties/metaAttributes" ct:_="" ma:_="" ma:contentTypeName="Document" ma:contentTypeID="0x0101001474C48ACCEBF74AB6B5D245D4F75B4D" ma:contentTypeVersion="10" ma:contentTypeDescription="Create a new document." ma:contentTypeScope="" ma:versionID="33c2671a595dd1d45080ea62d33e4246">
   <xsd:schema xmlns:xsd="http://www.w3.org/2001/XMLSchema" xmlns:xs="http://www.w3.org/2001/XMLSchema" xmlns:p="http://schemas.microsoft.com/office/2006/metadata/properties" xmlns:ns2="3b231bd9-362e-4b4a-b934-a8e14959ce6d" xmlns:ns3="969634b1-bb27-4400-acd6-86276217b3b6" targetNamespace="http://schemas.microsoft.com/office/2006/metadata/properties" ma:root="true" ma:fieldsID="207ad79a31aede3bc266ddf49ae11068" ns2:_="" ns3:_="">
     <xsd:import namespace="3b231bd9-362e-4b4a-b934-a8e14959ce6d"/>
@@ -12343,26 +12016,28 @@
 </ct:contentTypeSchema>
 </file>
 
-<file path=customXml/item2.xml><?xml version="1.0" encoding="utf-8"?>
-<?mso-contentType ?>
-<FormTemplates xmlns="http://schemas.microsoft.com/sharepoint/v3/contenttype/forms">
-  <Display>DocumentLibraryForm</Display>
-  <Edit>DocumentLibraryForm</Edit>
-  <New>DocumentLibraryForm</New>
-</FormTemplates>
-</file>
-
-<file path=customXml/item3.xml><?xml version="1.0" encoding="utf-8"?>
-<p:properties xmlns:p="http://schemas.microsoft.com/office/2006/metadata/properties" xmlns:xsi="http://www.w3.org/2001/XMLSchema-instance" xmlns:pc="http://schemas.microsoft.com/office/infopath/2007/PartnerControls">
-  <documentManagement/>
-</p:properties>
-</file>
-
 <file path=customXml/item4.xml><?xml version="1.0" encoding="utf-8"?>
 <b:Sources xmlns:b="http://schemas.openxmlformats.org/officeDocument/2006/bibliography" xmlns="http://schemas.openxmlformats.org/officeDocument/2006/bibliography" SelectedStyle="\APASixthEditionOfficeOnline.xsl" StyleName="APA" Version="6"/>
 </file>
 
 <file path=customXml/itemProps1.xml><?xml version="1.0" encoding="utf-8"?>
+<ds:datastoreItem xmlns:ds="http://schemas.openxmlformats.org/officeDocument/2006/customXml" ds:itemID="{87A18308-A969-4D6E-BB09-05765A639619}">
+  <ds:schemaRefs>
+    <ds:schemaRef ds:uri="http://schemas.microsoft.com/office/2006/metadata/properties"/>
+    <ds:schemaRef ds:uri="http://schemas.microsoft.com/office/infopath/2007/PartnerControls"/>
+  </ds:schemaRefs>
+</ds:datastoreItem>
+</file>
+
+<file path=customXml/itemProps2.xml><?xml version="1.0" encoding="utf-8"?>
+<ds:datastoreItem xmlns:ds="http://schemas.openxmlformats.org/officeDocument/2006/customXml" ds:itemID="{2080074E-29EC-4151-9623-994429932D6D}">
+  <ds:schemaRefs>
+    <ds:schemaRef ds:uri="http://schemas.microsoft.com/sharepoint/v3/contenttype/forms"/>
+  </ds:schemaRefs>
+</ds:datastoreItem>
+</file>
+
+<file path=customXml/itemProps3.xml><?xml version="1.0" encoding="utf-8"?>
 <ds:datastoreItem xmlns:ds="http://schemas.openxmlformats.org/officeDocument/2006/customXml" ds:itemID="{B5D9E057-E304-47E5-BA89-571E89F16648}">
   <ds:schemaRefs>
     <ds:schemaRef ds:uri="http://schemas.microsoft.com/office/2006/metadata/contentType"/>
@@ -12381,25 +12056,8 @@
 </ds:datastoreItem>
 </file>
 
-<file path=customXml/itemProps2.xml><?xml version="1.0" encoding="utf-8"?>
-<ds:datastoreItem xmlns:ds="http://schemas.openxmlformats.org/officeDocument/2006/customXml" ds:itemID="{2080074E-29EC-4151-9623-994429932D6D}">
-  <ds:schemaRefs>
-    <ds:schemaRef ds:uri="http://schemas.microsoft.com/sharepoint/v3/contenttype/forms"/>
-  </ds:schemaRefs>
-</ds:datastoreItem>
-</file>
-
-<file path=customXml/itemProps3.xml><?xml version="1.0" encoding="utf-8"?>
-<ds:datastoreItem xmlns:ds="http://schemas.openxmlformats.org/officeDocument/2006/customXml" ds:itemID="{87A18308-A969-4D6E-BB09-05765A639619}">
-  <ds:schemaRefs>
-    <ds:schemaRef ds:uri="http://schemas.microsoft.com/office/2006/metadata/properties"/>
-    <ds:schemaRef ds:uri="http://schemas.microsoft.com/office/infopath/2007/PartnerControls"/>
-  </ds:schemaRefs>
-</ds:datastoreItem>
-</file>
-
 <file path=customXml/itemProps4.xml><?xml version="1.0" encoding="utf-8"?>
-<ds:datastoreItem xmlns:ds="http://schemas.openxmlformats.org/officeDocument/2006/customXml" ds:itemID="{BA9DBFE7-829C-415B-B387-2E91F38C9973}">
+<ds:datastoreItem xmlns:ds="http://schemas.openxmlformats.org/officeDocument/2006/customXml" ds:itemID="{6D6E99DA-C87B-4230-BE01-F4B995D630AB}">
   <ds:schemaRefs>
     <ds:schemaRef ds:uri="http://schemas.openxmlformats.org/officeDocument/2006/bibliography"/>
   </ds:schemaRefs>

</xml_diff>

<commit_message>
Updates for version 3.1
</commit_message>
<xml_diff>
--- a/Configuration/ERM Web Application Configuration.docx
+++ b/Configuration/ERM Web Application Configuration.docx
@@ -1,6 +1,6 @@
 
 <file path=word/document.xml><?xml version="1.0" encoding="utf-8"?>
-<w:document xmlns:wpc="http://schemas.microsoft.com/office/word/2010/wordprocessingCanvas" xmlns:cx="http://schemas.microsoft.com/office/drawing/2014/chartex" xmlns:cx1="http://schemas.microsoft.com/office/drawing/2015/9/8/chartex" xmlns:cx2="http://schemas.microsoft.com/office/drawing/2015/10/21/chartex" xmlns:cx3="http://schemas.microsoft.com/office/drawing/2016/5/9/chartex" xmlns:cx4="http://schemas.microsoft.com/office/drawing/2016/5/10/chartex" xmlns:cx5="http://schemas.microsoft.com/office/drawing/2016/5/11/chartex" xmlns:cx6="http://schemas.microsoft.com/office/drawing/2016/5/12/chartex" xmlns:cx7="http://schemas.microsoft.com/office/drawing/2016/5/13/chartex" xmlns:cx8="http://schemas.microsoft.com/office/drawing/2016/5/14/chartex" xmlns:mc="http://schemas.openxmlformats.org/markup-compatibility/2006" xmlns:aink="http://schemas.microsoft.com/office/drawing/2016/ink" xmlns:am3d="http://schemas.microsoft.com/office/drawing/2017/model3d" xmlns:o="urn:schemas-microsoft-com:office:office" xmlns:r="http://schemas.openxmlformats.org/officeDocument/2006/relationships" xmlns:m="http://schemas.openxmlformats.org/officeDocument/2006/math" xmlns:v="urn:schemas-microsoft-com:vml" xmlns:wp14="http://schemas.microsoft.com/office/word/2010/wordprocessingDrawing" xmlns:wp="http://schemas.openxmlformats.org/drawingml/2006/wordprocessingDrawing" xmlns:w10="urn:schemas-microsoft-com:office:word" xmlns:w="http://schemas.openxmlformats.org/wordprocessingml/2006/main" xmlns:w14="http://schemas.microsoft.com/office/word/2010/wordml" xmlns:w15="http://schemas.microsoft.com/office/word/2012/wordml" xmlns:w16cid="http://schemas.microsoft.com/office/word/2016/wordml/cid" xmlns:w16se="http://schemas.microsoft.com/office/word/2015/wordml/symex" xmlns:wpg="http://schemas.microsoft.com/office/word/2010/wordprocessingGroup" xmlns:wpi="http://schemas.microsoft.com/office/word/2010/wordprocessingInk" xmlns:wne="http://schemas.microsoft.com/office/word/2006/wordml" xmlns:wps="http://schemas.microsoft.com/office/word/2010/wordprocessingShape" mc:Ignorable="w14 w15 w16se w16cid wp14">
+<w:document xmlns:wpc="http://schemas.microsoft.com/office/word/2010/wordprocessingCanvas" xmlns:cx="http://schemas.microsoft.com/office/drawing/2014/chartex" xmlns:cx1="http://schemas.microsoft.com/office/drawing/2015/9/8/chartex" xmlns:cx2="http://schemas.microsoft.com/office/drawing/2015/10/21/chartex" xmlns:cx3="http://schemas.microsoft.com/office/drawing/2016/5/9/chartex" xmlns:cx4="http://schemas.microsoft.com/office/drawing/2016/5/10/chartex" xmlns:cx5="http://schemas.microsoft.com/office/drawing/2016/5/11/chartex" xmlns:cx6="http://schemas.microsoft.com/office/drawing/2016/5/12/chartex" xmlns:cx7="http://schemas.microsoft.com/office/drawing/2016/5/13/chartex" xmlns:cx8="http://schemas.microsoft.com/office/drawing/2016/5/14/chartex" xmlns:mc="http://schemas.openxmlformats.org/markup-compatibility/2006" xmlns:aink="http://schemas.microsoft.com/office/drawing/2016/ink" xmlns:am3d="http://schemas.microsoft.com/office/drawing/2017/model3d" xmlns:o="urn:schemas-microsoft-com:office:office" xmlns:r="http://schemas.openxmlformats.org/officeDocument/2006/relationships" xmlns:m="http://schemas.openxmlformats.org/officeDocument/2006/math" xmlns:v="urn:schemas-microsoft-com:vml" xmlns:wp14="http://schemas.microsoft.com/office/word/2010/wordprocessingDrawing" xmlns:wp="http://schemas.openxmlformats.org/drawingml/2006/wordprocessingDrawing" xmlns:w10="urn:schemas-microsoft-com:office:word" xmlns:w="http://schemas.openxmlformats.org/wordprocessingml/2006/main" xmlns:w14="http://schemas.microsoft.com/office/word/2010/wordml" xmlns:w15="http://schemas.microsoft.com/office/word/2012/wordml" xmlns:w16cex="http://schemas.microsoft.com/office/word/2018/wordml/cex" xmlns:w16cid="http://schemas.microsoft.com/office/word/2016/wordml/cid" xmlns:w16="http://schemas.microsoft.com/office/word/2018/wordml" xmlns:w16se="http://schemas.microsoft.com/office/word/2015/wordml/symex" xmlns:wpg="http://schemas.microsoft.com/office/word/2010/wordprocessingGroup" xmlns:wpi="http://schemas.microsoft.com/office/word/2010/wordprocessingInk" xmlns:wne="http://schemas.microsoft.com/office/word/2006/wordml" xmlns:wps="http://schemas.microsoft.com/office/word/2010/wordprocessingShape" mc:Ignorable="w14 w15 w16se w16cid w16 w16cex wp14">
   <w:body>
     <w:p>
       <w:pPr>
@@ -51,7 +51,7 @@
           <w:sz w:val="18"/>
           <w:szCs w:val="24"/>
         </w:rPr>
-        <w:t>April 20, 2021</w:t>
+        <w:t>July 2, 2021</w:t>
       </w:r>
       <w:r>
         <w:rPr>
@@ -182,7 +182,7 @@
           <w:r>
             <w:fldChar w:fldCharType="separate"/>
           </w:r>
-          <w:hyperlink w:anchor="_Toc51058587" w:history="1">
+          <w:hyperlink w:anchor="_Toc77006947" w:history="1">
             <w:r>
               <w:rPr>
                 <w:rStyle w:val="Hyperlink"/>
@@ -220,7 +220,7 @@
               <w:rPr>
                 <w:webHidden/>
               </w:rPr>
-              <w:instrText xml:space="preserve"> PAGEREF _Toc51058587 \h </w:instrText>
+              <w:instrText xml:space="preserve"> PAGEREF _Toc77006947 \h </w:instrText>
             </w:r>
             <w:r>
               <w:rPr>
@@ -260,7 +260,7 @@
               <w:sz w:val="22"/>
             </w:rPr>
           </w:pPr>
-          <w:hyperlink w:anchor="_Toc51058588" w:history="1">
+          <w:hyperlink w:anchor="_Toc77006948" w:history="1">
             <w:r>
               <w:rPr>
                 <w:rStyle w:val="Hyperlink"/>
@@ -302,7 +302,7 @@
                 <w:noProof/>
                 <w:webHidden/>
               </w:rPr>
-              <w:instrText xml:space="preserve"> PAGEREF _Toc51058588 \h </w:instrText>
+              <w:instrText xml:space="preserve"> PAGEREF _Toc77006948 \h </w:instrText>
             </w:r>
             <w:r>
               <w:rPr>
@@ -327,6 +327,156 @@
             <w:r>
               <w:rPr>
                 <w:noProof/>
+                <w:webHidden/>
+              </w:rPr>
+              <w:fldChar w:fldCharType="end"/>
+            </w:r>
+          </w:hyperlink>
+        </w:p>
+        <w:p>
+          <w:pPr>
+            <w:pStyle w:val="TOC1"/>
+            <w:rPr>
+              <w:rFonts w:asciiTheme="minorHAnsi" w:hAnsiTheme="minorHAnsi" w:cstheme="minorBidi"/>
+              <w:b w:val="0"/>
+              <w:sz w:val="22"/>
+              <w:szCs w:val="22"/>
+            </w:rPr>
+          </w:pPr>
+          <w:hyperlink w:anchor="_Toc77006949" w:history="1">
+            <w:r>
+              <w:rPr>
+                <w:rStyle w:val="Hyperlink"/>
+              </w:rPr>
+              <w:t>2.0</w:t>
+            </w:r>
+            <w:r>
+              <w:rPr>
+                <w:rFonts w:asciiTheme="minorHAnsi" w:hAnsiTheme="minorHAnsi" w:cstheme="minorBidi"/>
+                <w:b w:val="0"/>
+                <w:sz w:val="22"/>
+                <w:szCs w:val="22"/>
+              </w:rPr>
+              <w:tab/>
+            </w:r>
+            <w:r>
+              <w:rPr>
+                <w:rStyle w:val="Hyperlink"/>
+              </w:rPr>
+              <w:t>Preferences</w:t>
+            </w:r>
+            <w:r>
+              <w:rPr>
+                <w:webHidden/>
+              </w:rPr>
+              <w:tab/>
+            </w:r>
+            <w:r>
+              <w:rPr>
+                <w:webHidden/>
+              </w:rPr>
+              <w:fldChar w:fldCharType="begin"/>
+            </w:r>
+            <w:r>
+              <w:rPr>
+                <w:webHidden/>
+              </w:rPr>
+              <w:instrText xml:space="preserve"> PAGEREF _Toc77006949 \h </w:instrText>
+            </w:r>
+            <w:r>
+              <w:rPr>
+                <w:webHidden/>
+              </w:rPr>
+            </w:r>
+            <w:r>
+              <w:rPr>
+                <w:webHidden/>
+              </w:rPr>
+              <w:fldChar w:fldCharType="separate"/>
+            </w:r>
+            <w:r>
+              <w:rPr>
+                <w:webHidden/>
+              </w:rPr>
+              <w:t>4</w:t>
+            </w:r>
+            <w:r>
+              <w:rPr>
+                <w:webHidden/>
+              </w:rPr>
+              <w:fldChar w:fldCharType="end"/>
+            </w:r>
+          </w:hyperlink>
+        </w:p>
+        <w:p>
+          <w:pPr>
+            <w:pStyle w:val="TOC1"/>
+            <w:rPr>
+              <w:rFonts w:asciiTheme="minorHAnsi" w:hAnsiTheme="minorHAnsi" w:cstheme="minorBidi"/>
+              <w:b w:val="0"/>
+              <w:sz w:val="22"/>
+              <w:szCs w:val="22"/>
+            </w:rPr>
+          </w:pPr>
+          <w:hyperlink w:anchor="_Toc77006950" w:history="1">
+            <w:r>
+              <w:rPr>
+                <w:rStyle w:val="Hyperlink"/>
+              </w:rPr>
+              <w:t>3.0</w:t>
+            </w:r>
+            <w:r>
+              <w:rPr>
+                <w:rFonts w:asciiTheme="minorHAnsi" w:hAnsiTheme="minorHAnsi" w:cstheme="minorBidi"/>
+                <w:b w:val="0"/>
+                <w:sz w:val="22"/>
+                <w:szCs w:val="22"/>
+              </w:rPr>
+              <w:tab/>
+            </w:r>
+            <w:r>
+              <w:rPr>
+                <w:rStyle w:val="Hyperlink"/>
+              </w:rPr>
+              <w:t>Tables and Fields</w:t>
+            </w:r>
+            <w:r>
+              <w:rPr>
+                <w:webHidden/>
+              </w:rPr>
+              <w:tab/>
+            </w:r>
+            <w:r>
+              <w:rPr>
+                <w:webHidden/>
+              </w:rPr>
+              <w:fldChar w:fldCharType="begin"/>
+            </w:r>
+            <w:r>
+              <w:rPr>
+                <w:webHidden/>
+              </w:rPr>
+              <w:instrText xml:space="preserve"> PAGEREF _Toc77006950 \h </w:instrText>
+            </w:r>
+            <w:r>
+              <w:rPr>
+                <w:webHidden/>
+              </w:rPr>
+            </w:r>
+            <w:r>
+              <w:rPr>
+                <w:webHidden/>
+              </w:rPr>
+              <w:fldChar w:fldCharType="separate"/>
+            </w:r>
+            <w:r>
+              <w:rPr>
+                <w:webHidden/>
+              </w:rPr>
+              <w:t>6</w:t>
+            </w:r>
+            <w:r>
+              <w:rPr>
                 <w:webHidden/>
               </w:rPr>
               <w:fldChar w:fldCharType="end"/>
@@ -346,13 +496,13 @@
               <w:sz w:val="22"/>
             </w:rPr>
           </w:pPr>
-          <w:hyperlink w:anchor="_Toc51058589" w:history="1">
+          <w:hyperlink w:anchor="_Toc77006951" w:history="1">
             <w:r>
               <w:rPr>
                 <w:rStyle w:val="Hyperlink"/>
                 <w:noProof/>
               </w:rPr>
-              <w:t>1.2</w:t>
+              <w:t>3.1</w:t>
             </w:r>
             <w:r>
               <w:rPr>
@@ -367,7 +517,7 @@
                 <w:rStyle w:val="Hyperlink"/>
                 <w:noProof/>
               </w:rPr>
-              <w:t>Revision History</w:t>
+              <w:t>Name, Alias, and Width</w:t>
             </w:r>
             <w:r>
               <w:rPr>
@@ -388,7 +538,7 @@
                 <w:noProof/>
                 <w:webHidden/>
               </w:rPr>
-              <w:instrText xml:space="preserve"> PAGEREF _Toc51058589 \h </w:instrText>
+              <w:instrText xml:space="preserve"> PAGEREF _Toc77006951 \h </w:instrText>
             </w:r>
             <w:r>
               <w:rPr>
@@ -408,161 +558,11 @@
                 <w:noProof/>
                 <w:webHidden/>
               </w:rPr>
-              <w:t>3</w:t>
+              <w:t>6</w:t>
             </w:r>
             <w:r>
               <w:rPr>
                 <w:noProof/>
-                <w:webHidden/>
-              </w:rPr>
-              <w:fldChar w:fldCharType="end"/>
-            </w:r>
-          </w:hyperlink>
-        </w:p>
-        <w:p>
-          <w:pPr>
-            <w:pStyle w:val="TOC1"/>
-            <w:rPr>
-              <w:rFonts w:asciiTheme="minorHAnsi" w:hAnsiTheme="minorHAnsi" w:cstheme="minorBidi"/>
-              <w:b w:val="0"/>
-              <w:sz w:val="22"/>
-              <w:szCs w:val="22"/>
-            </w:rPr>
-          </w:pPr>
-          <w:hyperlink w:anchor="_Toc51058590" w:history="1">
-            <w:r>
-              <w:rPr>
-                <w:rStyle w:val="Hyperlink"/>
-              </w:rPr>
-              <w:t>2.0</w:t>
-            </w:r>
-            <w:r>
-              <w:rPr>
-                <w:rFonts w:asciiTheme="minorHAnsi" w:hAnsiTheme="minorHAnsi" w:cstheme="minorBidi"/>
-                <w:b w:val="0"/>
-                <w:sz w:val="22"/>
-                <w:szCs w:val="22"/>
-              </w:rPr>
-              <w:tab/>
-            </w:r>
-            <w:r>
-              <w:rPr>
-                <w:rStyle w:val="Hyperlink"/>
-              </w:rPr>
-              <w:t>Preferences</w:t>
-            </w:r>
-            <w:r>
-              <w:rPr>
-                <w:webHidden/>
-              </w:rPr>
-              <w:tab/>
-            </w:r>
-            <w:r>
-              <w:rPr>
-                <w:webHidden/>
-              </w:rPr>
-              <w:fldChar w:fldCharType="begin"/>
-            </w:r>
-            <w:r>
-              <w:rPr>
-                <w:webHidden/>
-              </w:rPr>
-              <w:instrText xml:space="preserve"> PAGEREF _Toc51058590 \h </w:instrText>
-            </w:r>
-            <w:r>
-              <w:rPr>
-                <w:webHidden/>
-              </w:rPr>
-            </w:r>
-            <w:r>
-              <w:rPr>
-                <w:webHidden/>
-              </w:rPr>
-              <w:fldChar w:fldCharType="separate"/>
-            </w:r>
-            <w:r>
-              <w:rPr>
-                <w:webHidden/>
-              </w:rPr>
-              <w:t>4</w:t>
-            </w:r>
-            <w:r>
-              <w:rPr>
-                <w:webHidden/>
-              </w:rPr>
-              <w:fldChar w:fldCharType="end"/>
-            </w:r>
-          </w:hyperlink>
-        </w:p>
-        <w:p>
-          <w:pPr>
-            <w:pStyle w:val="TOC1"/>
-            <w:rPr>
-              <w:rFonts w:asciiTheme="minorHAnsi" w:hAnsiTheme="minorHAnsi" w:cstheme="minorBidi"/>
-              <w:b w:val="0"/>
-              <w:sz w:val="22"/>
-              <w:szCs w:val="22"/>
-            </w:rPr>
-          </w:pPr>
-          <w:hyperlink w:anchor="_Toc51058591" w:history="1">
-            <w:r>
-              <w:rPr>
-                <w:rStyle w:val="Hyperlink"/>
-              </w:rPr>
-              <w:t>3.0</w:t>
-            </w:r>
-            <w:r>
-              <w:rPr>
-                <w:rFonts w:asciiTheme="minorHAnsi" w:hAnsiTheme="minorHAnsi" w:cstheme="minorBidi"/>
-                <w:b w:val="0"/>
-                <w:sz w:val="22"/>
-                <w:szCs w:val="22"/>
-              </w:rPr>
-              <w:tab/>
-            </w:r>
-            <w:r>
-              <w:rPr>
-                <w:rStyle w:val="Hyperlink"/>
-              </w:rPr>
-              <w:t>Tables and Fields</w:t>
-            </w:r>
-            <w:r>
-              <w:rPr>
-                <w:webHidden/>
-              </w:rPr>
-              <w:tab/>
-            </w:r>
-            <w:r>
-              <w:rPr>
-                <w:webHidden/>
-              </w:rPr>
-              <w:fldChar w:fldCharType="begin"/>
-            </w:r>
-            <w:r>
-              <w:rPr>
-                <w:webHidden/>
-              </w:rPr>
-              <w:instrText xml:space="preserve"> PAGEREF _Toc51058591 \h </w:instrText>
-            </w:r>
-            <w:r>
-              <w:rPr>
-                <w:webHidden/>
-              </w:rPr>
-            </w:r>
-            <w:r>
-              <w:rPr>
-                <w:webHidden/>
-              </w:rPr>
-              <w:fldChar w:fldCharType="separate"/>
-            </w:r>
-            <w:r>
-              <w:rPr>
-                <w:webHidden/>
-              </w:rPr>
-              <w:t>5</w:t>
-            </w:r>
-            <w:r>
-              <w:rPr>
                 <w:webHidden/>
               </w:rPr>
               <w:fldChar w:fldCharType="end"/>
@@ -582,13 +582,13 @@
               <w:sz w:val="22"/>
             </w:rPr>
           </w:pPr>
-          <w:hyperlink w:anchor="_Toc51058592" w:history="1">
+          <w:hyperlink w:anchor="_Toc77006952" w:history="1">
             <w:r>
               <w:rPr>
                 <w:rStyle w:val="Hyperlink"/>
                 <w:noProof/>
               </w:rPr>
-              <w:t>3.1</w:t>
+              <w:t>3.2</w:t>
             </w:r>
             <w:r>
               <w:rPr>
@@ -603,7 +603,7 @@
                 <w:rStyle w:val="Hyperlink"/>
                 <w:noProof/>
               </w:rPr>
-              <w:t>Name, Alias, and Width</w:t>
+              <w:t>Visibility</w:t>
             </w:r>
             <w:r>
               <w:rPr>
@@ -624,7 +624,7 @@
                 <w:noProof/>
                 <w:webHidden/>
               </w:rPr>
-              <w:instrText xml:space="preserve"> PAGEREF _Toc51058592 \h </w:instrText>
+              <w:instrText xml:space="preserve"> PAGEREF _Toc77006952 \h </w:instrText>
             </w:r>
             <w:r>
               <w:rPr>
@@ -644,7 +644,7 @@
                 <w:noProof/>
                 <w:webHidden/>
               </w:rPr>
-              <w:t>5</w:t>
+              <w:t>6</w:t>
             </w:r>
             <w:r>
               <w:rPr>
@@ -668,13 +668,13 @@
               <w:sz w:val="22"/>
             </w:rPr>
           </w:pPr>
-          <w:hyperlink w:anchor="_Toc51058593" w:history="1">
+          <w:hyperlink w:anchor="_Toc77006953" w:history="1">
             <w:r>
               <w:rPr>
                 <w:rStyle w:val="Hyperlink"/>
                 <w:noProof/>
               </w:rPr>
-              <w:t>3.2</w:t>
+              <w:t>3.3</w:t>
             </w:r>
             <w:r>
               <w:rPr>
@@ -689,7 +689,7 @@
                 <w:rStyle w:val="Hyperlink"/>
                 <w:noProof/>
               </w:rPr>
-              <w:t>Visibility</w:t>
+              <w:t>Sequence</w:t>
             </w:r>
             <w:r>
               <w:rPr>
@@ -710,7 +710,7 @@
                 <w:noProof/>
                 <w:webHidden/>
               </w:rPr>
-              <w:instrText xml:space="preserve"> PAGEREF _Toc51058593 \h </w:instrText>
+              <w:instrText xml:space="preserve"> PAGEREF _Toc77006953 \h </w:instrText>
             </w:r>
             <w:r>
               <w:rPr>
@@ -730,7 +730,7 @@
                 <w:noProof/>
                 <w:webHidden/>
               </w:rPr>
-              <w:t>5</w:t>
+              <w:t>6</w:t>
             </w:r>
             <w:r>
               <w:rPr>
@@ -754,13 +754,13 @@
               <w:sz w:val="22"/>
             </w:rPr>
           </w:pPr>
-          <w:hyperlink w:anchor="_Toc51058594" w:history="1">
+          <w:hyperlink w:anchor="_Toc77006954" w:history="1">
             <w:r>
               <w:rPr>
                 <w:rStyle w:val="Hyperlink"/>
                 <w:noProof/>
               </w:rPr>
-              <w:t>3.3</w:t>
+              <w:t>3.4</w:t>
             </w:r>
             <w:r>
               <w:rPr>
@@ -775,7 +775,7 @@
                 <w:rStyle w:val="Hyperlink"/>
                 <w:noProof/>
               </w:rPr>
-              <w:t>Sequence</w:t>
+              <w:t>Editable</w:t>
             </w:r>
             <w:r>
               <w:rPr>
@@ -796,7 +796,7 @@
                 <w:noProof/>
                 <w:webHidden/>
               </w:rPr>
-              <w:instrText xml:space="preserve"> PAGEREF _Toc51058594 \h </w:instrText>
+              <w:instrText xml:space="preserve"> PAGEREF _Toc77006954 \h </w:instrText>
             </w:r>
             <w:r>
               <w:rPr>
@@ -816,11 +816,82 @@
                 <w:noProof/>
                 <w:webHidden/>
               </w:rPr>
-              <w:t>5</w:t>
+              <w:t>7</w:t>
             </w:r>
             <w:r>
               <w:rPr>
                 <w:noProof/>
+                <w:webHidden/>
+              </w:rPr>
+              <w:fldChar w:fldCharType="end"/>
+            </w:r>
+          </w:hyperlink>
+        </w:p>
+        <w:p>
+          <w:pPr>
+            <w:pStyle w:val="TOC3"/>
+            <w:rPr>
+              <w:rFonts w:asciiTheme="minorHAnsi" w:hAnsiTheme="minorHAnsi"/>
+              <w:sz w:val="22"/>
+            </w:rPr>
+          </w:pPr>
+          <w:hyperlink w:anchor="_Toc77006955" w:history="1">
+            <w:r>
+              <w:rPr>
+                <w:rStyle w:val="Hyperlink"/>
+              </w:rPr>
+              <w:t>3.4.1</w:t>
+            </w:r>
+            <w:r>
+              <w:rPr>
+                <w:rFonts w:asciiTheme="minorHAnsi" w:hAnsiTheme="minorHAnsi"/>
+                <w:sz w:val="22"/>
+              </w:rPr>
+              <w:tab/>
+            </w:r>
+            <w:r>
+              <w:rPr>
+                <w:rStyle w:val="Hyperlink"/>
+              </w:rPr>
+              <w:t>Edit by Order Type</w:t>
+            </w:r>
+            <w:r>
+              <w:rPr>
+                <w:webHidden/>
+              </w:rPr>
+              <w:tab/>
+            </w:r>
+            <w:r>
+              <w:rPr>
+                <w:webHidden/>
+              </w:rPr>
+              <w:fldChar w:fldCharType="begin"/>
+            </w:r>
+            <w:r>
+              <w:rPr>
+                <w:webHidden/>
+              </w:rPr>
+              <w:instrText xml:space="preserve"> PAGEREF _Toc77006955 \h </w:instrText>
+            </w:r>
+            <w:r>
+              <w:rPr>
+                <w:webHidden/>
+              </w:rPr>
+            </w:r>
+            <w:r>
+              <w:rPr>
+                <w:webHidden/>
+              </w:rPr>
+              <w:fldChar w:fldCharType="separate"/>
+            </w:r>
+            <w:r>
+              <w:rPr>
+                <w:webHidden/>
+              </w:rPr>
+              <w:t>7</w:t>
+            </w:r>
+            <w:r>
+              <w:rPr>
                 <w:webHidden/>
               </w:rPr>
               <w:fldChar w:fldCharType="end"/>
@@ -840,13 +911,13 @@
               <w:sz w:val="22"/>
             </w:rPr>
           </w:pPr>
-          <w:hyperlink w:anchor="_Toc51058595" w:history="1">
+          <w:hyperlink w:anchor="_Toc77006956" w:history="1">
             <w:r>
               <w:rPr>
                 <w:rStyle w:val="Hyperlink"/>
                 <w:noProof/>
               </w:rPr>
-              <w:t>3.4</w:t>
+              <w:t>3.5</w:t>
             </w:r>
             <w:r>
               <w:rPr>
@@ -861,7 +932,7 @@
                 <w:rStyle w:val="Hyperlink"/>
                 <w:noProof/>
               </w:rPr>
-              <w:t>Editable</w:t>
+              <w:t>Edit Location</w:t>
             </w:r>
             <w:r>
               <w:rPr>
@@ -882,7 +953,7 @@
                 <w:noProof/>
                 <w:webHidden/>
               </w:rPr>
-              <w:instrText xml:space="preserve"> PAGEREF _Toc51058595 \h </w:instrText>
+              <w:instrText xml:space="preserve"> PAGEREF _Toc77006956 \h </w:instrText>
             </w:r>
             <w:r>
               <w:rPr>
@@ -902,82 +973,11 @@
                 <w:noProof/>
                 <w:webHidden/>
               </w:rPr>
-              <w:t>6</w:t>
+              <w:t>8</w:t>
             </w:r>
             <w:r>
               <w:rPr>
                 <w:noProof/>
-                <w:webHidden/>
-              </w:rPr>
-              <w:fldChar w:fldCharType="end"/>
-            </w:r>
-          </w:hyperlink>
-        </w:p>
-        <w:p>
-          <w:pPr>
-            <w:pStyle w:val="TOC3"/>
-            <w:rPr>
-              <w:rFonts w:asciiTheme="minorHAnsi" w:hAnsiTheme="minorHAnsi"/>
-              <w:sz w:val="22"/>
-            </w:rPr>
-          </w:pPr>
-          <w:hyperlink w:anchor="_Toc51058596" w:history="1">
-            <w:r>
-              <w:rPr>
-                <w:rStyle w:val="Hyperlink"/>
-              </w:rPr>
-              <w:t>3.4.1</w:t>
-            </w:r>
-            <w:r>
-              <w:rPr>
-                <w:rFonts w:asciiTheme="minorHAnsi" w:hAnsiTheme="minorHAnsi"/>
-                <w:sz w:val="22"/>
-              </w:rPr>
-              <w:tab/>
-            </w:r>
-            <w:r>
-              <w:rPr>
-                <w:rStyle w:val="Hyperlink"/>
-              </w:rPr>
-              <w:t>Edit by Order Type</w:t>
-            </w:r>
-            <w:r>
-              <w:rPr>
-                <w:webHidden/>
-              </w:rPr>
-              <w:tab/>
-            </w:r>
-            <w:r>
-              <w:rPr>
-                <w:webHidden/>
-              </w:rPr>
-              <w:fldChar w:fldCharType="begin"/>
-            </w:r>
-            <w:r>
-              <w:rPr>
-                <w:webHidden/>
-              </w:rPr>
-              <w:instrText xml:space="preserve"> PAGEREF _Toc51058596 \h </w:instrText>
-            </w:r>
-            <w:r>
-              <w:rPr>
-                <w:webHidden/>
-              </w:rPr>
-            </w:r>
-            <w:r>
-              <w:rPr>
-                <w:webHidden/>
-              </w:rPr>
-              <w:fldChar w:fldCharType="separate"/>
-            </w:r>
-            <w:r>
-              <w:rPr>
-                <w:webHidden/>
-              </w:rPr>
-              <w:t>6</w:t>
-            </w:r>
-            <w:r>
-              <w:rPr>
                 <w:webHidden/>
               </w:rPr>
               <w:fldChar w:fldCharType="end"/>
@@ -997,13 +997,13 @@
               <w:sz w:val="22"/>
             </w:rPr>
           </w:pPr>
-          <w:hyperlink w:anchor="_Toc51058597" w:history="1">
+          <w:hyperlink w:anchor="_Toc77006957" w:history="1">
             <w:r>
               <w:rPr>
                 <w:rStyle w:val="Hyperlink"/>
                 <w:noProof/>
               </w:rPr>
-              <w:t>3.5</w:t>
+              <w:t>3.6</w:t>
             </w:r>
             <w:r>
               <w:rPr>
@@ -1018,7 +1018,7 @@
                 <w:rStyle w:val="Hyperlink"/>
                 <w:noProof/>
               </w:rPr>
-              <w:t>Edit Location</w:t>
+              <w:t>Type</w:t>
             </w:r>
             <w:r>
               <w:rPr>
@@ -1039,7 +1039,7 @@
                 <w:noProof/>
                 <w:webHidden/>
               </w:rPr>
-              <w:instrText xml:space="preserve"> PAGEREF _Toc51058597 \h </w:instrText>
+              <w:instrText xml:space="preserve"> PAGEREF _Toc77006957 \h </w:instrText>
             </w:r>
             <w:r>
               <w:rPr>
@@ -1059,7 +1059,7 @@
                 <w:noProof/>
                 <w:webHidden/>
               </w:rPr>
-              <w:t>7</w:t>
+              <w:t>8</w:t>
             </w:r>
             <w:r>
               <w:rPr>
@@ -1080,7 +1080,7 @@
               <w:szCs w:val="22"/>
             </w:rPr>
           </w:pPr>
-          <w:hyperlink w:anchor="_Toc51058598" w:history="1">
+          <w:hyperlink w:anchor="_Toc77006958" w:history="1">
             <w:r>
               <w:rPr>
                 <w:rStyle w:val="Hyperlink"/>
@@ -1118,7 +1118,7 @@
               <w:rPr>
                 <w:webHidden/>
               </w:rPr>
-              <w:instrText xml:space="preserve"> PAGEREF _Toc51058598 \h </w:instrText>
+              <w:instrText xml:space="preserve"> PAGEREF _Toc77006958 \h </w:instrText>
             </w:r>
             <w:r>
               <w:rPr>
@@ -1135,7 +1135,142 @@
               <w:rPr>
                 <w:webHidden/>
               </w:rPr>
-              <w:t>8</w:t>
+              <w:t>10</w:t>
+            </w:r>
+            <w:r>
+              <w:rPr>
+                <w:webHidden/>
+              </w:rPr>
+              <w:fldChar w:fldCharType="end"/>
+            </w:r>
+          </w:hyperlink>
+        </w:p>
+        <w:p>
+          <w:pPr>
+            <w:pStyle w:val="TOC1"/>
+            <w:rPr>
+              <w:rFonts w:asciiTheme="minorHAnsi" w:hAnsiTheme="minorHAnsi" w:cstheme="minorBidi"/>
+              <w:b w:val="0"/>
+              <w:sz w:val="22"/>
+              <w:szCs w:val="22"/>
+            </w:rPr>
+          </w:pPr>
+          <w:hyperlink w:anchor="_Toc77006959" w:history="1">
+            <w:r>
+              <w:rPr>
+                <w:rStyle w:val="Hyperlink"/>
+              </w:rPr>
+              <w:t>5.0</w:t>
+            </w:r>
+            <w:r>
+              <w:rPr>
+                <w:rFonts w:asciiTheme="minorHAnsi" w:hAnsiTheme="minorHAnsi" w:cstheme="minorBidi"/>
+                <w:b w:val="0"/>
+                <w:sz w:val="22"/>
+                <w:szCs w:val="22"/>
+              </w:rPr>
+              <w:tab/>
+            </w:r>
+            <w:r>
+              <w:rPr>
+                <w:rStyle w:val="Hyperlink"/>
+              </w:rPr>
+              <w:t>Layer Index</w:t>
+            </w:r>
+            <w:r>
+              <w:rPr>
+                <w:webHidden/>
+              </w:rPr>
+              <w:tab/>
+            </w:r>
+            <w:r>
+              <w:rPr>
+                <w:webHidden/>
+              </w:rPr>
+              <w:fldChar w:fldCharType="begin"/>
+            </w:r>
+            <w:r>
+              <w:rPr>
+                <w:webHidden/>
+              </w:rPr>
+              <w:instrText xml:space="preserve"> PAGEREF _Toc77006959 \h </w:instrText>
+            </w:r>
+            <w:r>
+              <w:rPr>
+                <w:webHidden/>
+              </w:rPr>
+            </w:r>
+            <w:r>
+              <w:rPr>
+                <w:webHidden/>
+              </w:rPr>
+              <w:fldChar w:fldCharType="separate"/>
+            </w:r>
+            <w:r>
+              <w:rPr>
+                <w:webHidden/>
+              </w:rPr>
+              <w:t>11</w:t>
+            </w:r>
+            <w:r>
+              <w:rPr>
+                <w:webHidden/>
+              </w:rPr>
+              <w:fldChar w:fldCharType="end"/>
+            </w:r>
+          </w:hyperlink>
+        </w:p>
+        <w:p>
+          <w:pPr>
+            <w:pStyle w:val="TOC1"/>
+            <w:rPr>
+              <w:rFonts w:asciiTheme="minorHAnsi" w:hAnsiTheme="minorHAnsi" w:cstheme="minorBidi"/>
+              <w:b w:val="0"/>
+              <w:sz w:val="22"/>
+              <w:szCs w:val="22"/>
+            </w:rPr>
+          </w:pPr>
+          <w:hyperlink w:anchor="_Toc77006960" w:history="1">
+            <w:r>
+              <w:rPr>
+                <w:rStyle w:val="Hyperlink"/>
+              </w:rPr>
+              <w:t>Appendix A Revision History</w:t>
+            </w:r>
+            <w:r>
+              <w:rPr>
+                <w:webHidden/>
+              </w:rPr>
+              <w:tab/>
+            </w:r>
+            <w:r>
+              <w:rPr>
+                <w:webHidden/>
+              </w:rPr>
+              <w:fldChar w:fldCharType="begin"/>
+            </w:r>
+            <w:r>
+              <w:rPr>
+                <w:webHidden/>
+              </w:rPr>
+              <w:instrText xml:space="preserve"> PAGEREF _Toc77006960 \h </w:instrText>
+            </w:r>
+            <w:r>
+              <w:rPr>
+                <w:webHidden/>
+              </w:rPr>
+            </w:r>
+            <w:r>
+              <w:rPr>
+                <w:webHidden/>
+              </w:rPr>
+              <w:fldChar w:fldCharType="separate"/>
+            </w:r>
+            <w:r>
+              <w:rPr>
+                <w:webHidden/>
+              </w:rPr>
+              <w:t>12</w:t>
             </w:r>
             <w:r>
               <w:rPr>
@@ -1177,7 +1312,7 @@
       <w:pPr>
         <w:pStyle w:val="EsriHeading1"/>
       </w:pPr>
-      <w:bookmarkStart w:id="4" w:name="_Toc51058587"/>
+      <w:bookmarkStart w:id="4" w:name="_Toc77006947"/>
       <w:r>
         <w:lastRenderedPageBreak/>
         <w:t>Overview</w:t>
@@ -1250,7 +1385,7 @@
       <w:pPr>
         <w:pStyle w:val="EsriHeading2"/>
       </w:pPr>
-      <w:bookmarkStart w:id="5" w:name="_Toc51058588"/>
+      <w:bookmarkStart w:id="5" w:name="_Toc77006948"/>
       <w:r>
         <w:t>Configuration File</w:t>
       </w:r>
@@ -1261,503 +1396,29 @@
         <w:t xml:space="preserve">The configuration file for the web application </w:t>
       </w:r>
       <w:r>
-        <w:t>is the config.json file under the root folder of the web application (normally named routeplanner).</w:t>
+        <w:t xml:space="preserve">is the </w:t>
+      </w:r>
+      <w:proofErr w:type="spellStart"/>
+      <w:r>
+        <w:t>config.json</w:t>
+      </w:r>
+      <w:proofErr w:type="spellEnd"/>
+      <w:r>
+        <w:t xml:space="preserve"> file under the root folder of the web application (normally named </w:t>
+      </w:r>
+      <w:proofErr w:type="spellStart"/>
+      <w:r>
+        <w:t>routeplanner</w:t>
+      </w:r>
+      <w:proofErr w:type="spellEnd"/>
+      <w:r>
+        <w:t>).</w:t>
       </w:r>
       <w:r>
         <w:t xml:space="preserve"> </w:t>
       </w:r>
     </w:p>
     <w:p/>
-    <w:p>
-      <w:pPr>
-        <w:pStyle w:val="EsriHeading2"/>
-        <w:numPr>
-          <w:ilvl w:val="1"/>
-          <w:numId w:val="18"/>
-        </w:numPr>
-      </w:pPr>
-      <w:bookmarkStart w:id="6" w:name="_Toc45882345"/>
-      <w:bookmarkStart w:id="7" w:name="_Toc51058589"/>
-      <w:r>
-        <w:t>Revision History</w:t>
-      </w:r>
-      <w:bookmarkEnd w:id="6"/>
-      <w:bookmarkEnd w:id="7"/>
-    </w:p>
-    <w:tbl>
-      <w:tblPr>
-        <w:tblStyle w:val="EsriProposalTable"/>
-        <w:tblW w:w="0" w:type="auto"/>
-        <w:tblLook w:val="04A0" w:firstRow="1" w:lastRow="0" w:firstColumn="1" w:lastColumn="0" w:noHBand="0" w:noVBand="1"/>
-      </w:tblPr>
-      <w:tblGrid>
-        <w:gridCol w:w="1355"/>
-        <w:gridCol w:w="6830"/>
-        <w:gridCol w:w="1980"/>
-      </w:tblGrid>
-      <w:tr>
-        <w:trPr>
-          <w:cnfStyle w:val="100000000000" w:firstRow="1" w:lastRow="0" w:firstColumn="0" w:lastColumn="0" w:oddVBand="0" w:evenVBand="0" w:oddHBand="0" w:evenHBand="0" w:firstRowFirstColumn="0" w:firstRowLastColumn="0" w:lastRowFirstColumn="0" w:lastRowLastColumn="0"/>
-        </w:trPr>
-        <w:tc>
-          <w:tcPr>
-            <w:cnfStyle w:val="001000000000" w:firstRow="0" w:lastRow="0" w:firstColumn="1" w:lastColumn="0" w:oddVBand="0" w:evenVBand="0" w:oddHBand="0" w:evenHBand="0" w:firstRowFirstColumn="0" w:firstRowLastColumn="0" w:lastRowFirstColumn="0" w:lastRowLastColumn="0"/>
-            <w:tcW w:w="1355" w:type="dxa"/>
-          </w:tcPr>
-          <w:p>
-            <w:pPr>
-              <w:pStyle w:val="EsriProposalBodyText"/>
-            </w:pPr>
-            <w:r>
-              <w:t>Date</w:t>
-            </w:r>
-          </w:p>
-        </w:tc>
-        <w:tc>
-          <w:tcPr>
-            <w:tcW w:w="6830" w:type="dxa"/>
-          </w:tcPr>
-          <w:p>
-            <w:pPr>
-              <w:pStyle w:val="EsriProposalBodyText"/>
-              <w:cnfStyle w:val="100000000000" w:firstRow="1" w:lastRow="0" w:firstColumn="0" w:lastColumn="0" w:oddVBand="0" w:evenVBand="0" w:oddHBand="0" w:evenHBand="0" w:firstRowFirstColumn="0" w:firstRowLastColumn="0" w:lastRowFirstColumn="0" w:lastRowLastColumn="0"/>
-            </w:pPr>
-            <w:r>
-              <w:t>Description</w:t>
-            </w:r>
-          </w:p>
-        </w:tc>
-        <w:tc>
-          <w:tcPr>
-            <w:tcW w:w="1980" w:type="dxa"/>
-          </w:tcPr>
-          <w:p>
-            <w:pPr>
-              <w:pStyle w:val="EsriProposalBodyText"/>
-              <w:cnfStyle w:val="100000000000" w:firstRow="1" w:lastRow="0" w:firstColumn="0" w:lastColumn="0" w:oddVBand="0" w:evenVBand="0" w:oddHBand="0" w:evenHBand="0" w:firstRowFirstColumn="0" w:firstRowLastColumn="0" w:lastRowFirstColumn="0" w:lastRowLastColumn="0"/>
-            </w:pPr>
-            <w:r>
-              <w:t>Editor</w:t>
-            </w:r>
-          </w:p>
-        </w:tc>
-      </w:tr>
-      <w:tr>
-        <w:tc>
-          <w:tcPr>
-            <w:cnfStyle w:val="001000000000" w:firstRow="0" w:lastRow="0" w:firstColumn="1" w:lastColumn="0" w:oddVBand="0" w:evenVBand="0" w:oddHBand="0" w:evenHBand="0" w:firstRowFirstColumn="0" w:firstRowLastColumn="0" w:lastRowFirstColumn="0" w:lastRowLastColumn="0"/>
-            <w:tcW w:w="1355" w:type="dxa"/>
-          </w:tcPr>
-          <w:p>
-            <w:pPr>
-              <w:pStyle w:val="EsriProposalBodyText"/>
-              <w:rPr>
-                <w:sz w:val="20"/>
-                <w:szCs w:val="20"/>
-              </w:rPr>
-            </w:pPr>
-            <w:r>
-              <w:rPr>
-                <w:sz w:val="20"/>
-                <w:szCs w:val="20"/>
-              </w:rPr>
-              <w:t>9/</w:t>
-            </w:r>
-            <w:r>
-              <w:rPr>
-                <w:sz w:val="20"/>
-                <w:szCs w:val="20"/>
-              </w:rPr>
-              <w:t>16</w:t>
-            </w:r>
-            <w:r>
-              <w:rPr>
-                <w:sz w:val="20"/>
-                <w:szCs w:val="20"/>
-              </w:rPr>
-              <w:t>/2020</w:t>
-            </w:r>
-            <w:r>
-              <w:rPr>
-                <w:sz w:val="20"/>
-                <w:szCs w:val="20"/>
-              </w:rPr>
-              <w:t xml:space="preserve"> </w:t>
-            </w:r>
-          </w:p>
-        </w:tc>
-        <w:tc>
-          <w:tcPr>
-            <w:tcW w:w="6830" w:type="dxa"/>
-          </w:tcPr>
-          <w:p>
-            <w:pPr>
-              <w:pStyle w:val="EsriProposalBodyText"/>
-              <w:cnfStyle w:val="000000000000" w:firstRow="0" w:lastRow="0" w:firstColumn="0" w:lastColumn="0" w:oddVBand="0" w:evenVBand="0" w:oddHBand="0" w:evenHBand="0" w:firstRowFirstColumn="0" w:firstRowLastColumn="0" w:lastRowFirstColumn="0" w:lastRowLastColumn="0"/>
-              <w:rPr>
-                <w:sz w:val="20"/>
-                <w:szCs w:val="20"/>
-              </w:rPr>
-            </w:pPr>
-            <w:r>
-              <w:rPr>
-                <w:sz w:val="20"/>
-                <w:szCs w:val="20"/>
-              </w:rPr>
-              <w:t>Initial version</w:t>
-            </w:r>
-          </w:p>
-        </w:tc>
-        <w:tc>
-          <w:tcPr>
-            <w:tcW w:w="1980" w:type="dxa"/>
-          </w:tcPr>
-          <w:p>
-            <w:pPr>
-              <w:pStyle w:val="EsriProposalBodyText"/>
-              <w:cnfStyle w:val="000000000000" w:firstRow="0" w:lastRow="0" w:firstColumn="0" w:lastColumn="0" w:oddVBand="0" w:evenVBand="0" w:oddHBand="0" w:evenHBand="0" w:firstRowFirstColumn="0" w:firstRowLastColumn="0" w:lastRowFirstColumn="0" w:lastRowLastColumn="0"/>
-              <w:rPr>
-                <w:sz w:val="20"/>
-                <w:szCs w:val="20"/>
-              </w:rPr>
-            </w:pPr>
-            <w:r>
-              <w:rPr>
-                <w:sz w:val="20"/>
-                <w:szCs w:val="20"/>
-              </w:rPr>
-              <w:t>Mike Nelson</w:t>
-            </w:r>
-          </w:p>
-        </w:tc>
-      </w:tr>
-      <w:tr>
-        <w:tc>
-          <w:tcPr>
-            <w:cnfStyle w:val="001000000000" w:firstRow="0" w:lastRow="0" w:firstColumn="1" w:lastColumn="0" w:oddVBand="0" w:evenVBand="0" w:oddHBand="0" w:evenHBand="0" w:firstRowFirstColumn="0" w:firstRowLastColumn="0" w:lastRowFirstColumn="0" w:lastRowLastColumn="0"/>
-            <w:tcW w:w="1355" w:type="dxa"/>
-          </w:tcPr>
-          <w:p>
-            <w:pPr>
-              <w:pStyle w:val="EsriProposalBodyText"/>
-              <w:rPr>
-                <w:sz w:val="20"/>
-                <w:szCs w:val="20"/>
-              </w:rPr>
-            </w:pPr>
-            <w:r>
-              <w:rPr>
-                <w:sz w:val="20"/>
-                <w:szCs w:val="20"/>
-              </w:rPr>
-              <w:t>3/3/2021</w:t>
-            </w:r>
-          </w:p>
-        </w:tc>
-        <w:tc>
-          <w:tcPr>
-            <w:tcW w:w="6830" w:type="dxa"/>
-          </w:tcPr>
-          <w:p>
-            <w:pPr>
-              <w:pStyle w:val="EsriProposalBodyText"/>
-              <w:cnfStyle w:val="000000000000" w:firstRow="0" w:lastRow="0" w:firstColumn="0" w:lastColumn="0" w:oddVBand="0" w:evenVBand="0" w:oddHBand="0" w:evenHBand="0" w:firstRowFirstColumn="0" w:firstRowLastColumn="0" w:lastRowFirstColumn="0" w:lastRowLastColumn="0"/>
-              <w:rPr>
-                <w:sz w:val="20"/>
-                <w:szCs w:val="20"/>
-              </w:rPr>
-            </w:pPr>
-            <w:r>
-              <w:rPr>
-                <w:sz w:val="20"/>
-                <w:szCs w:val="20"/>
-              </w:rPr>
-              <w:t>Update for interval config</w:t>
-            </w:r>
-          </w:p>
-        </w:tc>
-        <w:tc>
-          <w:tcPr>
-            <w:tcW w:w="1980" w:type="dxa"/>
-          </w:tcPr>
-          <w:p>
-            <w:pPr>
-              <w:pStyle w:val="EsriProposalBodyText"/>
-              <w:cnfStyle w:val="000000000000" w:firstRow="0" w:lastRow="0" w:firstColumn="0" w:lastColumn="0" w:oddVBand="0" w:evenVBand="0" w:oddHBand="0" w:evenHBand="0" w:firstRowFirstColumn="0" w:firstRowLastColumn="0" w:lastRowFirstColumn="0" w:lastRowLastColumn="0"/>
-              <w:rPr>
-                <w:sz w:val="20"/>
-                <w:szCs w:val="20"/>
-              </w:rPr>
-            </w:pPr>
-            <w:r>
-              <w:rPr>
-                <w:sz w:val="20"/>
-                <w:szCs w:val="20"/>
-              </w:rPr>
-              <w:t>Mike Nelson</w:t>
-            </w:r>
-          </w:p>
-        </w:tc>
-      </w:tr>
-      <w:tr>
-        <w:tc>
-          <w:tcPr>
-            <w:cnfStyle w:val="001000000000" w:firstRow="0" w:lastRow="0" w:firstColumn="1" w:lastColumn="0" w:oddVBand="0" w:evenVBand="0" w:oddHBand="0" w:evenHBand="0" w:firstRowFirstColumn="0" w:firstRowLastColumn="0" w:lastRowFirstColumn="0" w:lastRowLastColumn="0"/>
-            <w:tcW w:w="1355" w:type="dxa"/>
-          </w:tcPr>
-          <w:p>
-            <w:pPr>
-              <w:pStyle w:val="EsriProposalBodyText"/>
-              <w:rPr>
-                <w:sz w:val="20"/>
-                <w:szCs w:val="20"/>
-              </w:rPr>
-            </w:pPr>
-            <w:r>
-              <w:rPr>
-                <w:sz w:val="20"/>
-                <w:szCs w:val="20"/>
-              </w:rPr>
-              <w:t>3/22/2021</w:t>
-            </w:r>
-          </w:p>
-        </w:tc>
-        <w:tc>
-          <w:tcPr>
-            <w:tcW w:w="6830" w:type="dxa"/>
-          </w:tcPr>
-          <w:p>
-            <w:pPr>
-              <w:pStyle w:val="EsriProposalBodyText"/>
-              <w:cnfStyle w:val="000000000000" w:firstRow="0" w:lastRow="0" w:firstColumn="0" w:lastColumn="0" w:oddVBand="0" w:evenVBand="0" w:oddHBand="0" w:evenHBand="0" w:firstRowFirstColumn="0" w:firstRowLastColumn="0" w:lastRowFirstColumn="0" w:lastRowLastColumn="0"/>
-              <w:rPr>
-                <w:sz w:val="20"/>
-                <w:szCs w:val="20"/>
-              </w:rPr>
-            </w:pPr>
-            <w:r>
-              <w:rPr>
-                <w:sz w:val="20"/>
-                <w:szCs w:val="20"/>
-              </w:rPr>
-              <w:t>Detail on interval config</w:t>
-            </w:r>
-            <w:r>
-              <w:rPr>
-                <w:sz w:val="20"/>
-                <w:szCs w:val="20"/>
-              </w:rPr>
-              <w:t xml:space="preserve"> and Clear Assigned Orders</w:t>
-            </w:r>
-          </w:p>
-        </w:tc>
-        <w:tc>
-          <w:tcPr>
-            <w:tcW w:w="1980" w:type="dxa"/>
-          </w:tcPr>
-          <w:p>
-            <w:pPr>
-              <w:pStyle w:val="EsriProposalBodyText"/>
-              <w:cnfStyle w:val="000000000000" w:firstRow="0" w:lastRow="0" w:firstColumn="0" w:lastColumn="0" w:oddVBand="0" w:evenVBand="0" w:oddHBand="0" w:evenHBand="0" w:firstRowFirstColumn="0" w:firstRowLastColumn="0" w:lastRowFirstColumn="0" w:lastRowLastColumn="0"/>
-              <w:rPr>
-                <w:sz w:val="20"/>
-                <w:szCs w:val="20"/>
-              </w:rPr>
-            </w:pPr>
-            <w:r>
-              <w:rPr>
-                <w:sz w:val="20"/>
-                <w:szCs w:val="20"/>
-              </w:rPr>
-              <w:t>Mike Nelson</w:t>
-            </w:r>
-          </w:p>
-        </w:tc>
-      </w:tr>
-      <w:tr>
-        <w:tc>
-          <w:tcPr>
-            <w:cnfStyle w:val="001000000000" w:firstRow="0" w:lastRow="0" w:firstColumn="1" w:lastColumn="0" w:oddVBand="0" w:evenVBand="0" w:oddHBand="0" w:evenHBand="0" w:firstRowFirstColumn="0" w:firstRowLastColumn="0" w:lastRowFirstColumn="0" w:lastRowLastColumn="0"/>
-            <w:tcW w:w="1355" w:type="dxa"/>
-          </w:tcPr>
-          <w:p>
-            <w:pPr>
-              <w:pStyle w:val="EsriProposalBodyText"/>
-              <w:rPr>
-                <w:sz w:val="20"/>
-                <w:szCs w:val="20"/>
-              </w:rPr>
-            </w:pPr>
-            <w:r>
-              <w:rPr>
-                <w:sz w:val="20"/>
-                <w:szCs w:val="20"/>
-              </w:rPr>
-              <w:t>4/8/2021</w:t>
-            </w:r>
-          </w:p>
-        </w:tc>
-        <w:tc>
-          <w:tcPr>
-            <w:tcW w:w="6830" w:type="dxa"/>
-          </w:tcPr>
-          <w:p>
-            <w:pPr>
-              <w:pStyle w:val="EsriProposalBodyText"/>
-              <w:cnfStyle w:val="000000000000" w:firstRow="0" w:lastRow="0" w:firstColumn="0" w:lastColumn="0" w:oddVBand="0" w:evenVBand="0" w:oddHBand="0" w:evenHBand="0" w:firstRowFirstColumn="0" w:firstRowLastColumn="0" w:lastRowFirstColumn="0" w:lastRowLastColumn="0"/>
-              <w:rPr>
-                <w:sz w:val="20"/>
-                <w:szCs w:val="20"/>
-              </w:rPr>
-            </w:pPr>
-            <w:r>
-              <w:rPr>
-                <w:sz w:val="20"/>
-                <w:szCs w:val="20"/>
-              </w:rPr>
-              <w:t xml:space="preserve">Added detail on </w:t>
-            </w:r>
-            <w:r>
-              <w:rPr>
-                <w:sz w:val="20"/>
-                <w:szCs w:val="20"/>
-              </w:rPr>
-              <w:t>showDateTimeTextDescription</w:t>
-            </w:r>
-            <w:r>
-              <w:rPr>
-                <w:sz w:val="20"/>
-                <w:szCs w:val="20"/>
-              </w:rPr>
-              <w:t xml:space="preserve">, </w:t>
-            </w:r>
-            <w:r>
-              <w:rPr>
-                <w:sz w:val="20"/>
-                <w:szCs w:val="20"/>
-              </w:rPr>
-              <w:t>allowAssignPickupOrders</w:t>
-            </w:r>
-            <w:r>
-              <w:rPr>
-                <w:sz w:val="20"/>
-                <w:szCs w:val="20"/>
-              </w:rPr>
-              <w:t xml:space="preserve"> and </w:t>
-            </w:r>
-            <w:r>
-              <w:rPr>
-                <w:sz w:val="20"/>
-                <w:szCs w:val="20"/>
-              </w:rPr>
-              <w:t>allowAssignLoadedCompletedExceptionOrders</w:t>
-            </w:r>
-          </w:p>
-        </w:tc>
-        <w:tc>
-          <w:tcPr>
-            <w:tcW w:w="1980" w:type="dxa"/>
-          </w:tcPr>
-          <w:p>
-            <w:pPr>
-              <w:pStyle w:val="EsriProposalBodyText"/>
-              <w:cnfStyle w:val="000000000000" w:firstRow="0" w:lastRow="0" w:firstColumn="0" w:lastColumn="0" w:oddVBand="0" w:evenVBand="0" w:oddHBand="0" w:evenHBand="0" w:firstRowFirstColumn="0" w:firstRowLastColumn="0" w:lastRowFirstColumn="0" w:lastRowLastColumn="0"/>
-              <w:rPr>
-                <w:sz w:val="20"/>
-                <w:szCs w:val="20"/>
-              </w:rPr>
-            </w:pPr>
-            <w:r>
-              <w:rPr>
-                <w:sz w:val="20"/>
-                <w:szCs w:val="20"/>
-              </w:rPr>
-              <w:t>Mike Nelson</w:t>
-            </w:r>
-          </w:p>
-        </w:tc>
-      </w:tr>
-      <w:tr>
-        <w:tc>
-          <w:tcPr>
-            <w:cnfStyle w:val="001000000000" w:firstRow="0" w:lastRow="0" w:firstColumn="1" w:lastColumn="0" w:oddVBand="0" w:evenVBand="0" w:oddHBand="0" w:evenHBand="0" w:firstRowFirstColumn="0" w:firstRowLastColumn="0" w:lastRowFirstColumn="0" w:lastRowLastColumn="0"/>
-            <w:tcW w:w="1355" w:type="dxa"/>
-          </w:tcPr>
-          <w:p>
-            <w:pPr>
-              <w:pStyle w:val="EsriProposalBodyText"/>
-              <w:rPr>
-                <w:sz w:val="20"/>
-                <w:szCs w:val="20"/>
-              </w:rPr>
-            </w:pPr>
-            <w:r>
-              <w:rPr>
-                <w:sz w:val="20"/>
-                <w:szCs w:val="20"/>
-              </w:rPr>
-              <w:t>4/29/2021</w:t>
-            </w:r>
-          </w:p>
-        </w:tc>
-        <w:tc>
-          <w:tcPr>
-            <w:tcW w:w="6830" w:type="dxa"/>
-          </w:tcPr>
-          <w:p>
-            <w:pPr>
-              <w:pStyle w:val="EsriProposalBodyText"/>
-              <w:cnfStyle w:val="000000000000" w:firstRow="0" w:lastRow="0" w:firstColumn="0" w:lastColumn="0" w:oddVBand="0" w:evenVBand="0" w:oddHBand="0" w:evenHBand="0" w:firstRowFirstColumn="0" w:firstRowLastColumn="0" w:lastRowFirstColumn="0" w:lastRowLastColumn="0"/>
-              <w:rPr>
-                <w:sz w:val="20"/>
-                <w:szCs w:val="20"/>
-              </w:rPr>
-            </w:pPr>
-            <w:r>
-              <w:rPr>
-                <w:sz w:val="20"/>
-                <w:szCs w:val="20"/>
-              </w:rPr>
-              <w:t xml:space="preserve">Added values for the </w:t>
-            </w:r>
-            <w:r>
-              <w:rPr>
-                <w:sz w:val="20"/>
-                <w:szCs w:val="20"/>
-              </w:rPr>
-              <w:t>Time Display configuration</w:t>
-            </w:r>
-          </w:p>
-        </w:tc>
-        <w:tc>
-          <w:tcPr>
-            <w:tcW w:w="1980" w:type="dxa"/>
-          </w:tcPr>
-          <w:p>
-            <w:pPr>
-              <w:pStyle w:val="EsriProposalBodyText"/>
-              <w:cnfStyle w:val="000000000000" w:firstRow="0" w:lastRow="0" w:firstColumn="0" w:lastColumn="0" w:oddVBand="0" w:evenVBand="0" w:oddHBand="0" w:evenHBand="0" w:firstRowFirstColumn="0" w:firstRowLastColumn="0" w:lastRowFirstColumn="0" w:lastRowLastColumn="0"/>
-              <w:rPr>
-                <w:sz w:val="20"/>
-                <w:szCs w:val="20"/>
-              </w:rPr>
-            </w:pPr>
-            <w:r>
-              <w:rPr>
-                <w:sz w:val="20"/>
-                <w:szCs w:val="20"/>
-              </w:rPr>
-              <w:t>Mike Nelson</w:t>
-            </w:r>
-          </w:p>
-        </w:tc>
-      </w:tr>
-    </w:tbl>
-    <w:p>
-      <w:pPr>
-        <w:pStyle w:val="EsriProposalBodyText"/>
-      </w:pPr>
-    </w:p>
     <w:p>
       <w:pPr>
         <w:spacing w:before="0" w:after="200"/>
@@ -1778,12 +1439,12 @@
       <w:pPr>
         <w:pStyle w:val="EsriHeading1"/>
       </w:pPr>
-      <w:bookmarkStart w:id="8" w:name="_Toc51058590"/>
+      <w:bookmarkStart w:id="6" w:name="_Toc77006949"/>
       <w:r>
         <w:lastRenderedPageBreak/>
         <w:t>Preferences</w:t>
       </w:r>
-      <w:bookmarkEnd w:id="8"/>
+      <w:bookmarkEnd w:id="6"/>
     </w:p>
     <w:p>
       <w:r>
@@ -1802,7 +1463,15 @@
         </w:numPr>
       </w:pPr>
       <w:r>
-        <w:t>"alternateBasemap"</w:t>
+        <w:t>"</w:t>
+      </w:r>
+      <w:proofErr w:type="spellStart"/>
+      <w:r>
+        <w:t>alternateBasemap</w:t>
+      </w:r>
+      <w:proofErr w:type="spellEnd"/>
+      <w:r>
+        <w:t>"</w:t>
       </w:r>
     </w:p>
     <w:p>
@@ -1837,7 +1506,15 @@
         </w:numPr>
       </w:pPr>
       <w:r>
-        <w:t>"timePickerDefaultHour"</w:t>
+        <w:t>"</w:t>
+      </w:r>
+      <w:proofErr w:type="spellStart"/>
+      <w:r>
+        <w:t>timePickerDefaultHour</w:t>
+      </w:r>
+      <w:proofErr w:type="spellEnd"/>
+      <w:r>
+        <w:t>"</w:t>
       </w:r>
     </w:p>
     <w:p>
@@ -1864,8 +1541,13 @@
         </w:numPr>
       </w:pPr>
       <w:r>
-        <w:t>"allowMaxWeightRecalculation</w:t>
-      </w:r>
+        <w:t>"</w:t>
+      </w:r>
+      <w:proofErr w:type="spellStart"/>
+      <w:r>
+        <w:t>allowMaxWeightRecalculation</w:t>
+      </w:r>
+      <w:proofErr w:type="spellEnd"/>
       <w:r>
         <w:t>”</w:t>
       </w:r>
@@ -1894,7 +1576,15 @@
         </w:numPr>
       </w:pPr>
       <w:r>
-        <w:t>"showEmptyCollections"</w:t>
+        <w:t>"</w:t>
+      </w:r>
+      <w:proofErr w:type="spellStart"/>
+      <w:r>
+        <w:t>showEmptyCollections</w:t>
+      </w:r>
+      <w:proofErr w:type="spellEnd"/>
+      <w:r>
+        <w:t>"</w:t>
       </w:r>
     </w:p>
     <w:p>
@@ -1921,7 +1611,15 @@
         </w:numPr>
       </w:pPr>
       <w:r>
-        <w:t>"useOrderPairs"</w:t>
+        <w:t>"</w:t>
+      </w:r>
+      <w:proofErr w:type="spellStart"/>
+      <w:r>
+        <w:t>useOrderPairs</w:t>
+      </w:r>
+      <w:proofErr w:type="spellEnd"/>
+      <w:r>
+        <w:t>"</w:t>
       </w:r>
     </w:p>
     <w:p>
@@ -1954,7 +1652,15 @@
         </w:numPr>
       </w:pPr>
       <w:r>
-        <w:t>"showDashboardControls"</w:t>
+        <w:t>"</w:t>
+      </w:r>
+      <w:proofErr w:type="spellStart"/>
+      <w:r>
+        <w:t>showDashboardControls</w:t>
+      </w:r>
+      <w:proofErr w:type="spellEnd"/>
+      <w:r>
+        <w:t>"</w:t>
       </w:r>
     </w:p>
     <w:p>
@@ -1992,7 +1698,23 @@
         </w:numPr>
       </w:pPr>
       <w:r>
-        <w:t>“quickGPCheckInterval”, “slowGPCheckInterval”</w:t>
+        <w:t>“</w:t>
+      </w:r>
+      <w:proofErr w:type="spellStart"/>
+      <w:r>
+        <w:t>quickGPCheckInterval</w:t>
+      </w:r>
+      <w:proofErr w:type="spellEnd"/>
+      <w:r>
+        <w:t>”, “</w:t>
+      </w:r>
+      <w:proofErr w:type="spellStart"/>
+      <w:r>
+        <w:t>slowGPCheckInterval</w:t>
+      </w:r>
+      <w:proofErr w:type="spellEnd"/>
+      <w:r>
+        <w:t>”</w:t>
       </w:r>
     </w:p>
     <w:p>
@@ -2028,7 +1750,15 @@
         </w:numPr>
       </w:pPr>
       <w:r>
-        <w:t>“quickGPCheckInterval” applies to Refresh and Commit.</w:t>
+        <w:t>“</w:t>
+      </w:r>
+      <w:proofErr w:type="spellStart"/>
+      <w:r>
+        <w:t>quickGPCheckInterval</w:t>
+      </w:r>
+      <w:proofErr w:type="spellEnd"/>
+      <w:r>
+        <w:t>” applies to Refresh and Commit.</w:t>
       </w:r>
     </w:p>
     <w:p>
@@ -2040,7 +1770,15 @@
         </w:numPr>
       </w:pPr>
       <w:r>
-        <w:t>“slowGPCheckInterval” applies to the other functions.</w:t>
+        <w:t>“</w:t>
+      </w:r>
+      <w:proofErr w:type="spellStart"/>
+      <w:r>
+        <w:t>slowGPCheckInterval</w:t>
+      </w:r>
+      <w:proofErr w:type="spellEnd"/>
+      <w:r>
+        <w:t>” applies to the other functions.</w:t>
       </w:r>
     </w:p>
     <w:p>
@@ -2052,7 +1790,15 @@
         </w:numPr>
       </w:pPr>
       <w:r>
-        <w:t>"allowClearAssignedOrders"</w:t>
+        <w:t>"</w:t>
+      </w:r>
+      <w:proofErr w:type="spellStart"/>
+      <w:r>
+        <w:t>allowClearAssignedOrders</w:t>
+      </w:r>
+      <w:proofErr w:type="spellEnd"/>
+      <w:r>
+        <w:t>"</w:t>
       </w:r>
     </w:p>
     <w:p>
@@ -2078,9 +1824,11 @@
       <w:r>
         <w:t>“</w:t>
       </w:r>
+      <w:proofErr w:type="spellStart"/>
       <w:r>
         <w:t>allowAssignPickupOrders</w:t>
       </w:r>
+      <w:proofErr w:type="spellEnd"/>
       <w:r>
         <w:t>”</w:t>
       </w:r>
@@ -2111,9 +1859,11 @@
       <w:r>
         <w:t>“</w:t>
       </w:r>
+      <w:proofErr w:type="spellStart"/>
       <w:r>
         <w:t>allowAssignLoadedCompletedExceptionOrders</w:t>
       </w:r>
+      <w:proofErr w:type="spellEnd"/>
       <w:r>
         <w:t>”</w:t>
       </w:r>
@@ -2127,7 +1877,15 @@
         </w:numPr>
       </w:pPr>
       <w:r>
-        <w:t xml:space="preserve">Controls if users can manually assign orders that are in progress (as determined by GeoOrderState value). </w:t>
+        <w:t xml:space="preserve">Controls if users can manually assign orders that are in progress (as determined by </w:t>
+      </w:r>
+      <w:proofErr w:type="spellStart"/>
+      <w:r>
+        <w:t>GeoOrderState</w:t>
+      </w:r>
+      <w:proofErr w:type="spellEnd"/>
+      <w:r>
+        <w:t xml:space="preserve"> value). </w:t>
       </w:r>
       <w:r>
         <w:t>Usually updated with Workforce.</w:t>
@@ -2142,7 +1900,15 @@
         </w:numPr>
       </w:pPr>
       <w:r>
-        <w:t>When set to false, any order with a GeoOrderState value will have its selection box disabled so it cannot be manually removed or reassigned.</w:t>
+        <w:t xml:space="preserve">When set to false, any order with a </w:t>
+      </w:r>
+      <w:proofErr w:type="spellStart"/>
+      <w:r>
+        <w:t>GeoOrderState</w:t>
+      </w:r>
+      <w:proofErr w:type="spellEnd"/>
+      <w:r>
+        <w:t xml:space="preserve"> value will have its selection box disabled so it cannot be manually removed or reassigned.</w:t>
       </w:r>
     </w:p>
     <w:p>
@@ -2177,6 +1943,7 @@
         </w:rPr>
         <w:t>“</w:t>
       </w:r>
+      <w:proofErr w:type="spellStart"/>
       <w:r>
         <w:rPr>
           <w:rFonts w:cs="Times New Roman"/>
@@ -2184,6 +1951,7 @@
         </w:rPr>
         <w:t>showDateTimeTextDescription</w:t>
       </w:r>
+      <w:proofErr w:type="spellEnd"/>
       <w:r>
         <w:rPr>
           <w:rFonts w:cs="Times New Roman"/>
@@ -2210,7 +1978,23 @@
           <w:rFonts w:cs="Times New Roman"/>
           <w:szCs w:val="24"/>
         </w:rPr>
-        <w:t xml:space="preserve">When set to true, some time </w:t>
+        <w:t xml:space="preserve">When set to true, </w:t>
+      </w:r>
+      <w:proofErr w:type="spellStart"/>
+      <w:r>
+        <w:rPr>
+          <w:rFonts w:cs="Times New Roman"/>
+          <w:szCs w:val="24"/>
+        </w:rPr>
+        <w:t>some time</w:t>
+      </w:r>
+      <w:proofErr w:type="spellEnd"/>
+      <w:r>
+        <w:rPr>
+          <w:rFonts w:cs="Times New Roman"/>
+          <w:szCs w:val="24"/>
+        </w:rPr>
+        <w:t xml:space="preserve"> </w:t>
       </w:r>
       <w:r>
         <w:rPr>
@@ -2239,7 +2023,23 @@
           <w:szCs w:val="24"/>
         </w:rPr>
         <w:lastRenderedPageBreak/>
-        <w:t>“timeUnits”</w:t>
+        <w:t>“</w:t>
+      </w:r>
+      <w:proofErr w:type="spellStart"/>
+      <w:r>
+        <w:rPr>
+          <w:rFonts w:cs="Times New Roman"/>
+          <w:szCs w:val="24"/>
+        </w:rPr>
+        <w:t>timeUnits</w:t>
+      </w:r>
+      <w:proofErr w:type="spellEnd"/>
+      <w:r>
+        <w:rPr>
+          <w:rFonts w:cs="Times New Roman"/>
+          <w:szCs w:val="24"/>
+        </w:rPr>
+        <w:t>”</w:t>
       </w:r>
     </w:p>
     <w:p>
@@ -2259,7 +2059,15 @@
           <w:rFonts w:cs="Times New Roman"/>
           <w:szCs w:val="24"/>
         </w:rPr>
-        <w:t>Defines units of time that fields with “fieldTypeT</w:t>
+        <w:t>Defines units of time that fields with “</w:t>
+      </w:r>
+      <w:proofErr w:type="spellStart"/>
+      <w:r>
+        <w:rPr>
+          <w:rFonts w:cs="Times New Roman"/>
+          <w:szCs w:val="24"/>
+        </w:rPr>
+        <w:t>fieldTypeT</w:t>
       </w:r>
       <w:r>
         <w:rPr>
@@ -2268,6 +2076,7 @@
         </w:rPr>
         <w:t>ime</w:t>
       </w:r>
+      <w:proofErr w:type="spellEnd"/>
       <w:r>
         <w:rPr>
           <w:rFonts w:cs="Times New Roman"/>
@@ -2294,7 +2103,23 @@
           <w:rFonts w:cs="Times New Roman"/>
           <w:szCs w:val="24"/>
         </w:rPr>
-        <w:t>“displayDays”</w:t>
+        <w:t>“</w:t>
+      </w:r>
+      <w:proofErr w:type="spellStart"/>
+      <w:r>
+        <w:rPr>
+          <w:rFonts w:cs="Times New Roman"/>
+          <w:szCs w:val="24"/>
+        </w:rPr>
+        <w:t>displayDays</w:t>
+      </w:r>
+      <w:proofErr w:type="spellEnd"/>
+      <w:r>
+        <w:rPr>
+          <w:rFonts w:cs="Times New Roman"/>
+          <w:szCs w:val="24"/>
+        </w:rPr>
+        <w:t>”</w:t>
       </w:r>
     </w:p>
     <w:p>
@@ -2315,10 +2140,292 @@
           <w:rFonts w:cs="Times New Roman"/>
           <w:szCs w:val="24"/>
         </w:rPr>
-        <w:t>Affects fields configured with “fieldTypeTime” type. When true, format will be DD:HH:MM. When false, format will be HH:MM.</w:t>
-      </w:r>
-      <w:bookmarkStart w:id="9" w:name="_GoBack"/>
-      <w:bookmarkEnd w:id="9"/>
+        <w:t>Affects fields configured with “</w:t>
+      </w:r>
+      <w:proofErr w:type="spellStart"/>
+      <w:r>
+        <w:rPr>
+          <w:rFonts w:cs="Times New Roman"/>
+          <w:szCs w:val="24"/>
+        </w:rPr>
+        <w:t>fieldTypeTime</w:t>
+      </w:r>
+      <w:proofErr w:type="spellEnd"/>
+      <w:r>
+        <w:rPr>
+          <w:rFonts w:cs="Times New Roman"/>
+          <w:szCs w:val="24"/>
+        </w:rPr>
+        <w:t>” type. When true, format will be DD:HH:MM. When false, format will be HH:MM.</w:t>
+      </w:r>
+    </w:p>
+    <w:p>
+      <w:pPr>
+        <w:pStyle w:val="ListParagraph"/>
+        <w:numPr>
+          <w:ilvl w:val="0"/>
+          <w:numId w:val="21"/>
+        </w:numPr>
+        <w:rPr>
+          <w:rFonts w:cs="Times New Roman"/>
+          <w:sz w:val="28"/>
+          <w:szCs w:val="24"/>
+        </w:rPr>
+      </w:pPr>
+      <w:r>
+        <w:rPr>
+          <w:rFonts w:cs="Times New Roman"/>
+        </w:rPr>
+        <w:t>“</w:t>
+      </w:r>
+      <w:proofErr w:type="spellStart"/>
+      <w:r>
+        <w:rPr>
+          <w:rFonts w:cs="Times New Roman"/>
+        </w:rPr>
+        <w:t>showOrderAssignmentSuccessMessage</w:t>
+      </w:r>
+      <w:proofErr w:type="spellEnd"/>
+      <w:r>
+        <w:rPr>
+          <w:rFonts w:cs="Times New Roman"/>
+        </w:rPr>
+        <w:t>”</w:t>
+      </w:r>
+    </w:p>
+    <w:p>
+      <w:pPr>
+        <w:pStyle w:val="ListParagraph"/>
+        <w:numPr>
+          <w:ilvl w:val="1"/>
+          <w:numId w:val="21"/>
+        </w:numPr>
+        <w:rPr>
+          <w:rFonts w:cs="Times New Roman"/>
+          <w:sz w:val="28"/>
+          <w:szCs w:val="24"/>
+        </w:rPr>
+      </w:pPr>
+      <w:r>
+        <w:rPr>
+          <w:rFonts w:cs="Times New Roman"/>
+        </w:rPr>
+        <w:t>When set to false, will not see a success message when manually assigning, reassigning, or removing orders. This can improve productivity if doing lots of manual changes.</w:t>
+      </w:r>
+    </w:p>
+    <w:p>
+      <w:pPr>
+        <w:pStyle w:val="ListParagraph"/>
+        <w:numPr>
+          <w:ilvl w:val="0"/>
+          <w:numId w:val="21"/>
+        </w:numPr>
+        <w:rPr>
+          <w:rFonts w:cs="Times New Roman"/>
+          <w:sz w:val="28"/>
+          <w:szCs w:val="24"/>
+        </w:rPr>
+      </w:pPr>
+      <w:r>
+        <w:rPr>
+          <w:rFonts w:cs="Times New Roman"/>
+        </w:rPr>
+        <w:t>“</w:t>
+      </w:r>
+      <w:proofErr w:type="spellStart"/>
+      <w:r>
+        <w:rPr>
+          <w:rFonts w:cs="Times New Roman"/>
+        </w:rPr>
+        <w:t>allowReloadPlan</w:t>
+      </w:r>
+      <w:proofErr w:type="spellEnd"/>
+      <w:r>
+        <w:rPr>
+          <w:rFonts w:cs="Times New Roman"/>
+        </w:rPr>
+        <w:t>”</w:t>
+      </w:r>
+    </w:p>
+    <w:p>
+      <w:pPr>
+        <w:pStyle w:val="ListParagraph"/>
+        <w:numPr>
+          <w:ilvl w:val="1"/>
+          <w:numId w:val="21"/>
+        </w:numPr>
+        <w:rPr>
+          <w:rFonts w:cs="Times New Roman"/>
+          <w:sz w:val="28"/>
+          <w:szCs w:val="24"/>
+        </w:rPr>
+      </w:pPr>
+      <w:r>
+        <w:rPr>
+          <w:rFonts w:cs="Times New Roman"/>
+        </w:rPr>
+        <w:t>When set to true, the Reload Plan button will be visible. When run, this will pull in any changes from the Plan feature service without having to run a Refresh or close/open plan. This is most applicable when using Workforce</w:t>
+      </w:r>
+      <w:r>
+        <w:rPr>
+          <w:rFonts w:cs="Times New Roman"/>
+        </w:rPr>
+        <w:t>, if you want to quickly pull in any changes drivers have made without pulling in updates from business system.</w:t>
+      </w:r>
+    </w:p>
+    <w:p>
+      <w:pPr>
+        <w:pStyle w:val="ListParagraph"/>
+        <w:numPr>
+          <w:ilvl w:val="0"/>
+          <w:numId w:val="21"/>
+        </w:numPr>
+        <w:rPr>
+          <w:rFonts w:cs="Times New Roman"/>
+          <w:sz w:val="28"/>
+          <w:szCs w:val="24"/>
+        </w:rPr>
+      </w:pPr>
+      <w:r>
+        <w:rPr>
+          <w:rFonts w:cs="Times New Roman"/>
+        </w:rPr>
+        <w:t>“</w:t>
+      </w:r>
+      <w:proofErr w:type="spellStart"/>
+      <w:r>
+        <w:rPr>
+          <w:rFonts w:cs="Times New Roman"/>
+        </w:rPr>
+        <w:t>alternateReloadPlanButtonText</w:t>
+      </w:r>
+      <w:proofErr w:type="spellEnd"/>
+      <w:r>
+        <w:rPr>
+          <w:rFonts w:cs="Times New Roman"/>
+        </w:rPr>
+        <w:t>”</w:t>
+      </w:r>
+    </w:p>
+    <w:p>
+      <w:pPr>
+        <w:pStyle w:val="ListParagraph"/>
+        <w:numPr>
+          <w:ilvl w:val="1"/>
+          <w:numId w:val="21"/>
+        </w:numPr>
+        <w:rPr>
+          <w:rFonts w:cs="Times New Roman"/>
+          <w:sz w:val="28"/>
+          <w:szCs w:val="24"/>
+        </w:rPr>
+      </w:pPr>
+      <w:r>
+        <w:rPr>
+          <w:rFonts w:cs="Times New Roman"/>
+        </w:rPr>
+        <w:t>Allows the Reload Plan button to have different text.</w:t>
+      </w:r>
+    </w:p>
+    <w:p>
+      <w:pPr>
+        <w:pStyle w:val="ListParagraph"/>
+        <w:numPr>
+          <w:ilvl w:val="0"/>
+          <w:numId w:val="21"/>
+        </w:numPr>
+        <w:rPr>
+          <w:rFonts w:cs="Times New Roman"/>
+        </w:rPr>
+      </w:pPr>
+      <w:r>
+        <w:rPr>
+          <w:rFonts w:cs="Times New Roman"/>
+        </w:rPr>
+        <w:t xml:space="preserve">    "</w:t>
+      </w:r>
+      <w:proofErr w:type="spellStart"/>
+      <w:r>
+        <w:rPr>
+          <w:rFonts w:cs="Times New Roman"/>
+        </w:rPr>
+        <w:t>allPlansTableDefaultSortField</w:t>
+      </w:r>
+      <w:proofErr w:type="spellEnd"/>
+      <w:r>
+        <w:rPr>
+          <w:rFonts w:cs="Times New Roman"/>
+        </w:rPr>
+        <w:t>"</w:t>
+      </w:r>
+    </w:p>
+    <w:p>
+      <w:pPr>
+        <w:pStyle w:val="ListParagraph"/>
+        <w:numPr>
+          <w:ilvl w:val="1"/>
+          <w:numId w:val="21"/>
+        </w:numPr>
+        <w:rPr>
+          <w:rFonts w:cs="Times New Roman"/>
+        </w:rPr>
+      </w:pPr>
+      <w:r>
+        <w:rPr>
+          <w:rFonts w:cs="Times New Roman"/>
+        </w:rPr>
+        <w:t>Default field that All Plans table is sorted by. If left blank will show in same order as Registry table which reflects the order that plans were created.</w:t>
+      </w:r>
+    </w:p>
+    <w:p>
+      <w:pPr>
+        <w:pStyle w:val="ListParagraph"/>
+        <w:numPr>
+          <w:ilvl w:val="0"/>
+          <w:numId w:val="21"/>
+        </w:numPr>
+        <w:rPr>
+          <w:rFonts w:cs="Times New Roman"/>
+        </w:rPr>
+      </w:pPr>
+      <w:r>
+        <w:rPr>
+          <w:rFonts w:cs="Times New Roman"/>
+        </w:rPr>
+        <w:t xml:space="preserve">    "</w:t>
+      </w:r>
+      <w:proofErr w:type="spellStart"/>
+      <w:r>
+        <w:rPr>
+          <w:rFonts w:cs="Times New Roman"/>
+        </w:rPr>
+        <w:t>allPlansTableDefaultSortDescending</w:t>
+      </w:r>
+      <w:proofErr w:type="spellEnd"/>
+      <w:r>
+        <w:rPr>
+          <w:rFonts w:cs="Times New Roman"/>
+        </w:rPr>
+        <w:t>"</w:t>
+      </w:r>
+    </w:p>
+    <w:p>
+      <w:pPr>
+        <w:pStyle w:val="ListParagraph"/>
+        <w:numPr>
+          <w:ilvl w:val="1"/>
+          <w:numId w:val="21"/>
+        </w:numPr>
+        <w:rPr>
+          <w:rFonts w:cs="Times New Roman"/>
+        </w:rPr>
+      </w:pPr>
+      <w:r>
+        <w:rPr>
+          <w:rFonts w:cs="Times New Roman"/>
+        </w:rPr>
+        <w:t>Default setting for how records in All Plans table are sorted. Set to true or false for descending or ascending.</w:t>
+      </w:r>
     </w:p>
     <w:p/>
     <w:p>
@@ -2341,7 +2448,7 @@
       <w:pPr>
         <w:pStyle w:val="EsriHeading1"/>
       </w:pPr>
-      <w:bookmarkStart w:id="10" w:name="_Toc51058591"/>
+      <w:bookmarkStart w:id="7" w:name="_Toc77006950"/>
       <w:r>
         <w:lastRenderedPageBreak/>
         <w:t>Tables</w:t>
@@ -2349,7 +2456,7 @@
       <w:r>
         <w:t xml:space="preserve"> and Fields</w:t>
       </w:r>
-      <w:bookmarkEnd w:id="10"/>
+      <w:bookmarkEnd w:id="7"/>
     </w:p>
     <w:p>
       <w:r>
@@ -2365,7 +2472,15 @@
         </w:numPr>
       </w:pPr>
       <w:r>
-        <w:t xml:space="preserve">"planTableFields" </w:t>
+        <w:t>"</w:t>
+      </w:r>
+      <w:proofErr w:type="spellStart"/>
+      <w:r>
+        <w:t>planTableFields</w:t>
+      </w:r>
+      <w:proofErr w:type="spellEnd"/>
+      <w:r>
+        <w:t xml:space="preserve">" </w:t>
       </w:r>
     </w:p>
     <w:p>
@@ -2492,11 +2607,11 @@
       <w:pPr>
         <w:pStyle w:val="EsriHeading2"/>
       </w:pPr>
-      <w:bookmarkStart w:id="11" w:name="_Toc51058592"/>
+      <w:bookmarkStart w:id="8" w:name="_Toc77006951"/>
       <w:r>
         <w:t>Name, Alias, and Width</w:t>
       </w:r>
-      <w:bookmarkEnd w:id="11"/>
+      <w:bookmarkEnd w:id="8"/>
     </w:p>
     <w:p>
       <w:r>
@@ -2582,11 +2697,11 @@
       <w:pPr>
         <w:pStyle w:val="EsriHeading2"/>
       </w:pPr>
-      <w:bookmarkStart w:id="12" w:name="_Toc51058593"/>
+      <w:bookmarkStart w:id="9" w:name="_Toc77006952"/>
       <w:r>
         <w:t>Visibility</w:t>
       </w:r>
-      <w:bookmarkEnd w:id="12"/>
+      <w:bookmarkEnd w:id="9"/>
     </w:p>
     <w:p>
       <w:r>
@@ -2629,7 +2744,15 @@
         </w:numPr>
       </w:pPr>
       <w:r>
-        <w:t>“hiddenAlways”</w:t>
+        <w:t>“</w:t>
+      </w:r>
+      <w:proofErr w:type="spellStart"/>
+      <w:r>
+        <w:t>hiddenAlways</w:t>
+      </w:r>
+      <w:proofErr w:type="spellEnd"/>
+      <w:r>
+        <w:t>”</w:t>
       </w:r>
     </w:p>
     <w:p>
@@ -2651,11 +2774,11 @@
       <w:pPr>
         <w:pStyle w:val="EsriHeading2"/>
       </w:pPr>
-      <w:bookmarkStart w:id="13" w:name="_Toc51058594"/>
+      <w:bookmarkStart w:id="10" w:name="_Toc77006953"/>
       <w:r>
         <w:t>Sequence</w:t>
       </w:r>
-      <w:bookmarkEnd w:id="13"/>
+      <w:bookmarkEnd w:id="10"/>
     </w:p>
     <w:p>
       <w:r>
@@ -2666,12 +2789,12 @@
       <w:pPr>
         <w:pStyle w:val="EsriHeading2"/>
       </w:pPr>
-      <w:bookmarkStart w:id="14" w:name="_Toc51058595"/>
+      <w:bookmarkStart w:id="11" w:name="_Toc77006954"/>
       <w:r>
         <w:lastRenderedPageBreak/>
         <w:t>Editable</w:t>
       </w:r>
-      <w:bookmarkEnd w:id="14"/>
+      <w:bookmarkEnd w:id="11"/>
     </w:p>
     <w:p>
       <w:r>
@@ -2709,11 +2832,11 @@
       <w:pPr>
         <w:pStyle w:val="EsriHeading3"/>
       </w:pPr>
-      <w:bookmarkStart w:id="15" w:name="_Toc51058596"/>
+      <w:bookmarkStart w:id="12" w:name="_Toc77006955"/>
       <w:r>
         <w:t>Edit by Order Type</w:t>
       </w:r>
-      <w:bookmarkEnd w:id="15"/>
+      <w:bookmarkEnd w:id="12"/>
     </w:p>
     <w:p>
       <w:r>
@@ -3549,16 +3672,24 @@
       <w:pPr>
         <w:pStyle w:val="EsriHeading2"/>
       </w:pPr>
-      <w:bookmarkStart w:id="16" w:name="_Toc51058597"/>
+      <w:bookmarkStart w:id="13" w:name="_Toc77006956"/>
       <w:r>
         <w:lastRenderedPageBreak/>
         <w:t>Edit Location</w:t>
       </w:r>
-      <w:bookmarkEnd w:id="16"/>
-    </w:p>
-    <w:p>
-      <w:r>
-        <w:t xml:space="preserve">In the “orders” table, there is a unique field “_editLocation” that controls whether the </w:t>
+      <w:bookmarkEnd w:id="13"/>
+    </w:p>
+    <w:p>
+      <w:r>
+        <w:t>In the “orders” table, there is a unique field “_</w:t>
+      </w:r>
+      <w:proofErr w:type="spellStart"/>
+      <w:r>
+        <w:t>editLocation</w:t>
+      </w:r>
+      <w:proofErr w:type="spellEnd"/>
+      <w:r>
+        <w:t xml:space="preserve">” that controls whether the </w:t>
       </w:r>
       <w:r>
         <w:t>user can edit the physical location of an order point. And what type of edit can be made. Each type can be further divided by order type.</w:t>
@@ -3621,7 +3752,15 @@
         </w:numPr>
       </w:pPr>
       <w:r>
-        <w:t>The MDM_Locations feature service must also have points for the list to be populated.</w:t>
+        <w:t xml:space="preserve">The </w:t>
+      </w:r>
+      <w:proofErr w:type="spellStart"/>
+      <w:r>
+        <w:t>MDM_Locations</w:t>
+      </w:r>
+      <w:proofErr w:type="spellEnd"/>
+      <w:r>
+        <w:t xml:space="preserve"> feature service must also have points for the list to be populated.</w:t>
       </w:r>
     </w:p>
     <w:p/>
@@ -6116,9 +6255,11 @@
       <w:pPr>
         <w:pStyle w:val="EsriHeading2"/>
       </w:pPr>
+      <w:bookmarkStart w:id="14" w:name="_Toc77006957"/>
       <w:r>
         <w:t>Type</w:t>
       </w:r>
+      <w:bookmarkEnd w:id="14"/>
     </w:p>
     <w:p>
       <w:r>
@@ -6137,7 +6278,15 @@
         </w:numPr>
       </w:pPr>
       <w:r>
-        <w:t>“fieldTypeTime”</w:t>
+        <w:t>“</w:t>
+      </w:r>
+      <w:proofErr w:type="spellStart"/>
+      <w:r>
+        <w:t>fieldTypeTime</w:t>
+      </w:r>
+      <w:proofErr w:type="spellEnd"/>
+      <w:r>
+        <w:t>”</w:t>
       </w:r>
     </w:p>
     <w:p>
@@ -6167,7 +6316,23 @@
         <w:t>Is</w:t>
       </w:r>
       <w:r>
-        <w:t xml:space="preserve"> used in conjunction with “timeUnits” and “displayDays” </w:t>
+        <w:t xml:space="preserve"> used in conjunction with “</w:t>
+      </w:r>
+      <w:proofErr w:type="spellStart"/>
+      <w:r>
+        <w:t>timeUnits</w:t>
+      </w:r>
+      <w:proofErr w:type="spellEnd"/>
+      <w:r>
+        <w:t>” and “</w:t>
+      </w:r>
+      <w:proofErr w:type="spellStart"/>
+      <w:r>
+        <w:t>displayDays</w:t>
+      </w:r>
+      <w:proofErr w:type="spellEnd"/>
+      <w:r>
+        <w:t xml:space="preserve">” </w:t>
       </w:r>
       <w:r>
         <w:t>settings</w:t>
@@ -6207,6 +6372,7 @@
         </w:rPr>
       </w:pPr>
       <w:r>
+        <w:lastRenderedPageBreak/>
         <w:br w:type="page"/>
       </w:r>
     </w:p>
@@ -6214,19 +6380,27 @@
       <w:pPr>
         <w:pStyle w:val="EsriHeading1"/>
       </w:pPr>
-      <w:bookmarkStart w:id="17" w:name="_Toc51058598"/>
+      <w:bookmarkStart w:id="15" w:name="_Toc77006958"/>
       <w:r>
         <w:lastRenderedPageBreak/>
         <w:t>Popups</w:t>
       </w:r>
-      <w:bookmarkEnd w:id="17"/>
+      <w:bookmarkEnd w:id="15"/>
     </w:p>
     <w:p>
       <w:r>
         <w:t>The attributes that are displayed in popups when you click on a</w:t>
       </w:r>
       <w:r>
-        <w:t xml:space="preserve"> feature in the map are configured in the “popupTemplates” section. There is a section for “orders” and “routes”.</w:t>
+        <w:t xml:space="preserve"> feature in the map are configured in the “</w:t>
+      </w:r>
+      <w:proofErr w:type="spellStart"/>
+      <w:r>
+        <w:t>popupTemplates</w:t>
+      </w:r>
+      <w:proofErr w:type="spellEnd"/>
+      <w:r>
+        <w:t>” section. There is a section for “orders” and “routes”.</w:t>
       </w:r>
     </w:p>
     <w:p>
@@ -6264,8 +6438,13 @@
       <w:r>
         <w:t>“</w:t>
       </w:r>
-      <w:r>
-        <w:t>fieldInfos”</w:t>
+      <w:proofErr w:type="spellStart"/>
+      <w:r>
+        <w:t>fieldInfos</w:t>
+      </w:r>
+      <w:proofErr w:type="spellEnd"/>
+      <w:r>
+        <w:t>”</w:t>
       </w:r>
     </w:p>
     <w:p>
@@ -7052,6 +7231,792 @@
     </w:p>
     <w:p>
       <w:pPr>
+        <w:spacing w:before="0" w:after="200"/>
+        <w:rPr>
+          <w:rFonts w:ascii="Arial" w:eastAsiaTheme="majorEastAsia" w:hAnsi="Arial" w:cs="Arial"/>
+          <w:b/>
+          <w:bCs/>
+          <w:color w:val="007AC2"/>
+          <w:sz w:val="32"/>
+          <w:szCs w:val="32"/>
+        </w:rPr>
+      </w:pPr>
+      <w:r>
+        <w:br w:type="page"/>
+      </w:r>
+    </w:p>
+    <w:p>
+      <w:pPr>
+        <w:pStyle w:val="EsriHeading1"/>
+      </w:pPr>
+      <w:bookmarkStart w:id="16" w:name="_Toc77006959"/>
+      <w:r>
+        <w:lastRenderedPageBreak/>
+        <w:t>Layer Index</w:t>
+      </w:r>
+      <w:bookmarkEnd w:id="16"/>
+    </w:p>
+    <w:p>
+      <w:r>
+        <w:t xml:space="preserve">In the data section, there </w:t>
+      </w:r>
+      <w:r>
+        <w:t xml:space="preserve">is a place to set the index values for the different layers. These are based on the </w:t>
+      </w:r>
+      <w:proofErr w:type="spellStart"/>
+      <w:r>
+        <w:t>ERM_Plan_Template</w:t>
+      </w:r>
+      <w:proofErr w:type="spellEnd"/>
+      <w:r>
+        <w:t xml:space="preserve"> feature service.</w:t>
+      </w:r>
+    </w:p>
+    <w:p>
+      <w:pPr>
+        <w:pStyle w:val="ListParagraph"/>
+        <w:numPr>
+          <w:ilvl w:val="0"/>
+          <w:numId w:val="28"/>
+        </w:numPr>
+      </w:pPr>
+      <w:r>
+        <w:t>"</w:t>
+      </w:r>
+      <w:proofErr w:type="spellStart"/>
+      <w:r>
+        <w:t>planRoutesLayerId</w:t>
+      </w:r>
+      <w:proofErr w:type="spellEnd"/>
+      <w:r>
+        <w:t>"</w:t>
+      </w:r>
+    </w:p>
+    <w:p>
+      <w:pPr>
+        <w:pStyle w:val="ListParagraph"/>
+        <w:numPr>
+          <w:ilvl w:val="0"/>
+          <w:numId w:val="28"/>
+        </w:numPr>
+      </w:pPr>
+      <w:r>
+        <w:t>"</w:t>
+      </w:r>
+      <w:proofErr w:type="spellStart"/>
+      <w:r>
+        <w:t>planOrdersLayerId</w:t>
+      </w:r>
+      <w:proofErr w:type="spellEnd"/>
+      <w:r>
+        <w:t>"</w:t>
+      </w:r>
+    </w:p>
+    <w:p>
+      <w:pPr>
+        <w:pStyle w:val="ListParagraph"/>
+        <w:numPr>
+          <w:ilvl w:val="0"/>
+          <w:numId w:val="28"/>
+        </w:numPr>
+      </w:pPr>
+      <w:r>
+        <w:t>"</w:t>
+      </w:r>
+      <w:proofErr w:type="spellStart"/>
+      <w:r>
+        <w:t>planCollectionsLayerId</w:t>
+      </w:r>
+      <w:proofErr w:type="spellEnd"/>
+      <w:r>
+        <w:t>"</w:t>
+      </w:r>
+    </w:p>
+    <w:p>
+      <w:pPr>
+        <w:pStyle w:val="ListParagraph"/>
+        <w:numPr>
+          <w:ilvl w:val="0"/>
+          <w:numId w:val="28"/>
+        </w:numPr>
+      </w:pPr>
+      <w:r>
+        <w:t>"</w:t>
+      </w:r>
+      <w:proofErr w:type="spellStart"/>
+      <w:r>
+        <w:t>planSpecialtiesLayerId</w:t>
+      </w:r>
+      <w:proofErr w:type="spellEnd"/>
+      <w:r>
+        <w:t>"</w:t>
+      </w:r>
+    </w:p>
+    <w:p>
+      <w:pPr>
+        <w:pStyle w:val="ListParagraph"/>
+        <w:numPr>
+          <w:ilvl w:val="0"/>
+          <w:numId w:val="28"/>
+        </w:numPr>
+      </w:pPr>
+      <w:r>
+        <w:t>"</w:t>
+      </w:r>
+      <w:proofErr w:type="spellStart"/>
+      <w:r>
+        <w:t>planZonesLayerId</w:t>
+      </w:r>
+      <w:proofErr w:type="spellEnd"/>
+      <w:r>
+        <w:t>"</w:t>
+      </w:r>
+    </w:p>
+    <w:p>
+      <w:pPr>
+        <w:pStyle w:val="ListParagraph"/>
+        <w:numPr>
+          <w:ilvl w:val="0"/>
+          <w:numId w:val="28"/>
+        </w:numPr>
+      </w:pPr>
+      <w:r>
+        <w:t>"</w:t>
+      </w:r>
+      <w:proofErr w:type="spellStart"/>
+      <w:r>
+        <w:t>planMetadataLayerId</w:t>
+      </w:r>
+      <w:proofErr w:type="spellEnd"/>
+      <w:r>
+        <w:t>"</w:t>
+      </w:r>
+    </w:p>
+    <w:p>
+      <w:pPr>
+        <w:pStyle w:val="ListParagraph"/>
+        <w:numPr>
+          <w:ilvl w:val="0"/>
+          <w:numId w:val="28"/>
+        </w:numPr>
+      </w:pPr>
+      <w:r>
+        <w:t>"</w:t>
+      </w:r>
+      <w:proofErr w:type="spellStart"/>
+      <w:r>
+        <w:t>orderPairsLayerId</w:t>
+      </w:r>
+      <w:proofErr w:type="spellEnd"/>
+      <w:r>
+        <w:t>"</w:t>
+      </w:r>
+    </w:p>
+    <w:p/>
+    <w:p>
+      <w:pPr>
+        <w:spacing w:before="0" w:after="200"/>
+      </w:pPr>
+      <w:r>
+        <w:br w:type="page"/>
+      </w:r>
+    </w:p>
+    <w:p>
+      <w:pPr>
+        <w:pStyle w:val="EsriNumberedAppendixHeading"/>
+      </w:pPr>
+      <w:bookmarkStart w:id="17" w:name="_Toc77006960"/>
+      <w:r>
+        <w:lastRenderedPageBreak/>
+        <w:t>Revision History</w:t>
+      </w:r>
+      <w:bookmarkEnd w:id="17"/>
+    </w:p>
+    <w:tbl>
+      <w:tblPr>
+        <w:tblStyle w:val="EsriProposalTable"/>
+        <w:tblW w:w="0" w:type="auto"/>
+        <w:tblLook w:val="04A0" w:firstRow="1" w:lastRow="0" w:firstColumn="1" w:lastColumn="0" w:noHBand="0" w:noVBand="1"/>
+      </w:tblPr>
+      <w:tblGrid>
+        <w:gridCol w:w="1355"/>
+        <w:gridCol w:w="6830"/>
+        <w:gridCol w:w="1980"/>
+      </w:tblGrid>
+      <w:tr>
+        <w:trPr>
+          <w:cnfStyle w:val="100000000000" w:firstRow="1" w:lastRow="0" w:firstColumn="0" w:lastColumn="0" w:oddVBand="0" w:evenVBand="0" w:oddHBand="0" w:evenHBand="0" w:firstRowFirstColumn="0" w:firstRowLastColumn="0" w:lastRowFirstColumn="0" w:lastRowLastColumn="0"/>
+        </w:trPr>
+        <w:tc>
+          <w:tcPr>
+            <w:cnfStyle w:val="001000000000" w:firstRow="0" w:lastRow="0" w:firstColumn="1" w:lastColumn="0" w:oddVBand="0" w:evenVBand="0" w:oddHBand="0" w:evenHBand="0" w:firstRowFirstColumn="0" w:firstRowLastColumn="0" w:lastRowFirstColumn="0" w:lastRowLastColumn="0"/>
+            <w:tcW w:w="1355" w:type="dxa"/>
+          </w:tcPr>
+          <w:p>
+            <w:pPr>
+              <w:pStyle w:val="EsriProposalBodyText"/>
+            </w:pPr>
+            <w:r>
+              <w:t>Date</w:t>
+            </w:r>
+          </w:p>
+        </w:tc>
+        <w:tc>
+          <w:tcPr>
+            <w:tcW w:w="6830" w:type="dxa"/>
+          </w:tcPr>
+          <w:p>
+            <w:pPr>
+              <w:pStyle w:val="EsriProposalBodyText"/>
+              <w:cnfStyle w:val="100000000000" w:firstRow="1" w:lastRow="0" w:firstColumn="0" w:lastColumn="0" w:oddVBand="0" w:evenVBand="0" w:oddHBand="0" w:evenHBand="0" w:firstRowFirstColumn="0" w:firstRowLastColumn="0" w:lastRowFirstColumn="0" w:lastRowLastColumn="0"/>
+            </w:pPr>
+            <w:r>
+              <w:t>Description</w:t>
+            </w:r>
+          </w:p>
+        </w:tc>
+        <w:tc>
+          <w:tcPr>
+            <w:tcW w:w="1980" w:type="dxa"/>
+          </w:tcPr>
+          <w:p>
+            <w:pPr>
+              <w:pStyle w:val="EsriProposalBodyText"/>
+              <w:cnfStyle w:val="100000000000" w:firstRow="1" w:lastRow="0" w:firstColumn="0" w:lastColumn="0" w:oddVBand="0" w:evenVBand="0" w:oddHBand="0" w:evenHBand="0" w:firstRowFirstColumn="0" w:firstRowLastColumn="0" w:lastRowFirstColumn="0" w:lastRowLastColumn="0"/>
+            </w:pPr>
+            <w:r>
+              <w:t>Editor</w:t>
+            </w:r>
+          </w:p>
+        </w:tc>
+      </w:tr>
+      <w:tr>
+        <w:tc>
+          <w:tcPr>
+            <w:cnfStyle w:val="001000000000" w:firstRow="0" w:lastRow="0" w:firstColumn="1" w:lastColumn="0" w:oddVBand="0" w:evenVBand="0" w:oddHBand="0" w:evenHBand="0" w:firstRowFirstColumn="0" w:firstRowLastColumn="0" w:lastRowFirstColumn="0" w:lastRowLastColumn="0"/>
+            <w:tcW w:w="1355" w:type="dxa"/>
+          </w:tcPr>
+          <w:p>
+            <w:pPr>
+              <w:pStyle w:val="EsriProposalBodyText"/>
+              <w:rPr>
+                <w:sz w:val="20"/>
+                <w:szCs w:val="20"/>
+              </w:rPr>
+            </w:pPr>
+            <w:r>
+              <w:rPr>
+                <w:sz w:val="20"/>
+                <w:szCs w:val="20"/>
+              </w:rPr>
+              <w:t xml:space="preserve">9/16/2020 </w:t>
+            </w:r>
+          </w:p>
+        </w:tc>
+        <w:tc>
+          <w:tcPr>
+            <w:tcW w:w="6830" w:type="dxa"/>
+          </w:tcPr>
+          <w:p>
+            <w:pPr>
+              <w:pStyle w:val="EsriProposalBodyText"/>
+              <w:cnfStyle w:val="000000000000" w:firstRow="0" w:lastRow="0" w:firstColumn="0" w:lastColumn="0" w:oddVBand="0" w:evenVBand="0" w:oddHBand="0" w:evenHBand="0" w:firstRowFirstColumn="0" w:firstRowLastColumn="0" w:lastRowFirstColumn="0" w:lastRowLastColumn="0"/>
+              <w:rPr>
+                <w:sz w:val="20"/>
+                <w:szCs w:val="20"/>
+              </w:rPr>
+            </w:pPr>
+            <w:r>
+              <w:rPr>
+                <w:sz w:val="20"/>
+                <w:szCs w:val="20"/>
+              </w:rPr>
+              <w:t>Initial version</w:t>
+            </w:r>
+          </w:p>
+        </w:tc>
+        <w:tc>
+          <w:tcPr>
+            <w:tcW w:w="1980" w:type="dxa"/>
+          </w:tcPr>
+          <w:p>
+            <w:pPr>
+              <w:pStyle w:val="EsriProposalBodyText"/>
+              <w:cnfStyle w:val="000000000000" w:firstRow="0" w:lastRow="0" w:firstColumn="0" w:lastColumn="0" w:oddVBand="0" w:evenVBand="0" w:oddHBand="0" w:evenHBand="0" w:firstRowFirstColumn="0" w:firstRowLastColumn="0" w:lastRowFirstColumn="0" w:lastRowLastColumn="0"/>
+              <w:rPr>
+                <w:sz w:val="20"/>
+                <w:szCs w:val="20"/>
+              </w:rPr>
+            </w:pPr>
+            <w:r>
+              <w:rPr>
+                <w:sz w:val="20"/>
+                <w:szCs w:val="20"/>
+              </w:rPr>
+              <w:t>Mike Nelson</w:t>
+            </w:r>
+          </w:p>
+        </w:tc>
+      </w:tr>
+      <w:tr>
+        <w:tc>
+          <w:tcPr>
+            <w:cnfStyle w:val="001000000000" w:firstRow="0" w:lastRow="0" w:firstColumn="1" w:lastColumn="0" w:oddVBand="0" w:evenVBand="0" w:oddHBand="0" w:evenHBand="0" w:firstRowFirstColumn="0" w:firstRowLastColumn="0" w:lastRowFirstColumn="0" w:lastRowLastColumn="0"/>
+            <w:tcW w:w="1355" w:type="dxa"/>
+          </w:tcPr>
+          <w:p>
+            <w:pPr>
+              <w:pStyle w:val="EsriProposalBodyText"/>
+              <w:rPr>
+                <w:sz w:val="20"/>
+                <w:szCs w:val="20"/>
+              </w:rPr>
+            </w:pPr>
+            <w:r>
+              <w:rPr>
+                <w:sz w:val="20"/>
+                <w:szCs w:val="20"/>
+              </w:rPr>
+              <w:t>3/3/2021</w:t>
+            </w:r>
+          </w:p>
+        </w:tc>
+        <w:tc>
+          <w:tcPr>
+            <w:tcW w:w="6830" w:type="dxa"/>
+          </w:tcPr>
+          <w:p>
+            <w:pPr>
+              <w:pStyle w:val="EsriProposalBodyText"/>
+              <w:cnfStyle w:val="000000000000" w:firstRow="0" w:lastRow="0" w:firstColumn="0" w:lastColumn="0" w:oddVBand="0" w:evenVBand="0" w:oddHBand="0" w:evenHBand="0" w:firstRowFirstColumn="0" w:firstRowLastColumn="0" w:lastRowFirstColumn="0" w:lastRowLastColumn="0"/>
+              <w:rPr>
+                <w:sz w:val="20"/>
+                <w:szCs w:val="20"/>
+              </w:rPr>
+            </w:pPr>
+            <w:r>
+              <w:rPr>
+                <w:sz w:val="20"/>
+                <w:szCs w:val="20"/>
+              </w:rPr>
+              <w:t>Update for interval config</w:t>
+            </w:r>
+          </w:p>
+        </w:tc>
+        <w:tc>
+          <w:tcPr>
+            <w:tcW w:w="1980" w:type="dxa"/>
+          </w:tcPr>
+          <w:p>
+            <w:pPr>
+              <w:pStyle w:val="EsriProposalBodyText"/>
+              <w:cnfStyle w:val="000000000000" w:firstRow="0" w:lastRow="0" w:firstColumn="0" w:lastColumn="0" w:oddVBand="0" w:evenVBand="0" w:oddHBand="0" w:evenHBand="0" w:firstRowFirstColumn="0" w:firstRowLastColumn="0" w:lastRowFirstColumn="0" w:lastRowLastColumn="0"/>
+              <w:rPr>
+                <w:sz w:val="20"/>
+                <w:szCs w:val="20"/>
+              </w:rPr>
+            </w:pPr>
+            <w:r>
+              <w:rPr>
+                <w:sz w:val="20"/>
+                <w:szCs w:val="20"/>
+              </w:rPr>
+              <w:t>Mike Nelson</w:t>
+            </w:r>
+          </w:p>
+        </w:tc>
+      </w:tr>
+      <w:tr>
+        <w:tc>
+          <w:tcPr>
+            <w:cnfStyle w:val="001000000000" w:firstRow="0" w:lastRow="0" w:firstColumn="1" w:lastColumn="0" w:oddVBand="0" w:evenVBand="0" w:oddHBand="0" w:evenHBand="0" w:firstRowFirstColumn="0" w:firstRowLastColumn="0" w:lastRowFirstColumn="0" w:lastRowLastColumn="0"/>
+            <w:tcW w:w="1355" w:type="dxa"/>
+          </w:tcPr>
+          <w:p>
+            <w:pPr>
+              <w:pStyle w:val="EsriProposalBodyText"/>
+              <w:rPr>
+                <w:sz w:val="20"/>
+                <w:szCs w:val="20"/>
+              </w:rPr>
+            </w:pPr>
+            <w:r>
+              <w:rPr>
+                <w:sz w:val="20"/>
+                <w:szCs w:val="20"/>
+              </w:rPr>
+              <w:t>3/22/2021</w:t>
+            </w:r>
+          </w:p>
+        </w:tc>
+        <w:tc>
+          <w:tcPr>
+            <w:tcW w:w="6830" w:type="dxa"/>
+          </w:tcPr>
+          <w:p>
+            <w:pPr>
+              <w:pStyle w:val="EsriProposalBodyText"/>
+              <w:cnfStyle w:val="000000000000" w:firstRow="0" w:lastRow="0" w:firstColumn="0" w:lastColumn="0" w:oddVBand="0" w:evenVBand="0" w:oddHBand="0" w:evenHBand="0" w:firstRowFirstColumn="0" w:firstRowLastColumn="0" w:lastRowFirstColumn="0" w:lastRowLastColumn="0"/>
+              <w:rPr>
+                <w:sz w:val="20"/>
+                <w:szCs w:val="20"/>
+              </w:rPr>
+            </w:pPr>
+            <w:r>
+              <w:rPr>
+                <w:sz w:val="20"/>
+                <w:szCs w:val="20"/>
+              </w:rPr>
+              <w:t>Detail on interval config</w:t>
+            </w:r>
+            <w:r>
+              <w:rPr>
+                <w:sz w:val="20"/>
+                <w:szCs w:val="20"/>
+              </w:rPr>
+              <w:t xml:space="preserve"> and Clear Assigned Orders</w:t>
+            </w:r>
+          </w:p>
+        </w:tc>
+        <w:tc>
+          <w:tcPr>
+            <w:tcW w:w="1980" w:type="dxa"/>
+          </w:tcPr>
+          <w:p>
+            <w:pPr>
+              <w:pStyle w:val="EsriProposalBodyText"/>
+              <w:cnfStyle w:val="000000000000" w:firstRow="0" w:lastRow="0" w:firstColumn="0" w:lastColumn="0" w:oddVBand="0" w:evenVBand="0" w:oddHBand="0" w:evenHBand="0" w:firstRowFirstColumn="0" w:firstRowLastColumn="0" w:lastRowFirstColumn="0" w:lastRowLastColumn="0"/>
+              <w:rPr>
+                <w:sz w:val="20"/>
+                <w:szCs w:val="20"/>
+              </w:rPr>
+            </w:pPr>
+            <w:r>
+              <w:rPr>
+                <w:sz w:val="20"/>
+                <w:szCs w:val="20"/>
+              </w:rPr>
+              <w:t>Mike Nelson</w:t>
+            </w:r>
+          </w:p>
+        </w:tc>
+      </w:tr>
+      <w:tr>
+        <w:tc>
+          <w:tcPr>
+            <w:cnfStyle w:val="001000000000" w:firstRow="0" w:lastRow="0" w:firstColumn="1" w:lastColumn="0" w:oddVBand="0" w:evenVBand="0" w:oddHBand="0" w:evenHBand="0" w:firstRowFirstColumn="0" w:firstRowLastColumn="0" w:lastRowFirstColumn="0" w:lastRowLastColumn="0"/>
+            <w:tcW w:w="1355" w:type="dxa"/>
+          </w:tcPr>
+          <w:p>
+            <w:pPr>
+              <w:pStyle w:val="EsriProposalBodyText"/>
+              <w:rPr>
+                <w:sz w:val="20"/>
+                <w:szCs w:val="20"/>
+              </w:rPr>
+            </w:pPr>
+            <w:r>
+              <w:rPr>
+                <w:sz w:val="20"/>
+                <w:szCs w:val="20"/>
+              </w:rPr>
+              <w:t>4/8/2021</w:t>
+            </w:r>
+          </w:p>
+        </w:tc>
+        <w:tc>
+          <w:tcPr>
+            <w:tcW w:w="6830" w:type="dxa"/>
+          </w:tcPr>
+          <w:p>
+            <w:pPr>
+              <w:pStyle w:val="EsriProposalBodyText"/>
+              <w:cnfStyle w:val="000000000000" w:firstRow="0" w:lastRow="0" w:firstColumn="0" w:lastColumn="0" w:oddVBand="0" w:evenVBand="0" w:oddHBand="0" w:evenHBand="0" w:firstRowFirstColumn="0" w:firstRowLastColumn="0" w:lastRowFirstColumn="0" w:lastRowLastColumn="0"/>
+              <w:rPr>
+                <w:sz w:val="20"/>
+                <w:szCs w:val="20"/>
+              </w:rPr>
+            </w:pPr>
+            <w:r>
+              <w:rPr>
+                <w:sz w:val="20"/>
+                <w:szCs w:val="20"/>
+              </w:rPr>
+              <w:t xml:space="preserve">Added detail on </w:t>
+            </w:r>
+            <w:proofErr w:type="spellStart"/>
+            <w:r>
+              <w:rPr>
+                <w:sz w:val="20"/>
+                <w:szCs w:val="20"/>
+              </w:rPr>
+              <w:t>showDateTimeTextDescription</w:t>
+            </w:r>
+            <w:proofErr w:type="spellEnd"/>
+            <w:r>
+              <w:rPr>
+                <w:sz w:val="20"/>
+                <w:szCs w:val="20"/>
+              </w:rPr>
+              <w:t xml:space="preserve">, </w:t>
+            </w:r>
+            <w:proofErr w:type="spellStart"/>
+            <w:r>
+              <w:rPr>
+                <w:sz w:val="20"/>
+                <w:szCs w:val="20"/>
+              </w:rPr>
+              <w:t>allowAssignPickupOrders</w:t>
+            </w:r>
+            <w:proofErr w:type="spellEnd"/>
+            <w:r>
+              <w:rPr>
+                <w:sz w:val="20"/>
+                <w:szCs w:val="20"/>
+              </w:rPr>
+              <w:t xml:space="preserve"> and </w:t>
+            </w:r>
+            <w:proofErr w:type="spellStart"/>
+            <w:r>
+              <w:rPr>
+                <w:sz w:val="20"/>
+                <w:szCs w:val="20"/>
+              </w:rPr>
+              <w:t>allowAssignLoadedCompletedExceptionOrders</w:t>
+            </w:r>
+            <w:proofErr w:type="spellEnd"/>
+          </w:p>
+        </w:tc>
+        <w:tc>
+          <w:tcPr>
+            <w:tcW w:w="1980" w:type="dxa"/>
+          </w:tcPr>
+          <w:p>
+            <w:pPr>
+              <w:pStyle w:val="EsriProposalBodyText"/>
+              <w:cnfStyle w:val="000000000000" w:firstRow="0" w:lastRow="0" w:firstColumn="0" w:lastColumn="0" w:oddVBand="0" w:evenVBand="0" w:oddHBand="0" w:evenHBand="0" w:firstRowFirstColumn="0" w:firstRowLastColumn="0" w:lastRowFirstColumn="0" w:lastRowLastColumn="0"/>
+              <w:rPr>
+                <w:sz w:val="20"/>
+                <w:szCs w:val="20"/>
+              </w:rPr>
+            </w:pPr>
+            <w:r>
+              <w:rPr>
+                <w:sz w:val="20"/>
+                <w:szCs w:val="20"/>
+              </w:rPr>
+              <w:t>Mike Nelson</w:t>
+            </w:r>
+          </w:p>
+        </w:tc>
+      </w:tr>
+      <w:tr>
+        <w:tc>
+          <w:tcPr>
+            <w:cnfStyle w:val="001000000000" w:firstRow="0" w:lastRow="0" w:firstColumn="1" w:lastColumn="0" w:oddVBand="0" w:evenVBand="0" w:oddHBand="0" w:evenHBand="0" w:firstRowFirstColumn="0" w:firstRowLastColumn="0" w:lastRowFirstColumn="0" w:lastRowLastColumn="0"/>
+            <w:tcW w:w="1355" w:type="dxa"/>
+          </w:tcPr>
+          <w:p>
+            <w:pPr>
+              <w:pStyle w:val="EsriProposalBodyText"/>
+              <w:rPr>
+                <w:sz w:val="20"/>
+                <w:szCs w:val="20"/>
+              </w:rPr>
+            </w:pPr>
+            <w:r>
+              <w:rPr>
+                <w:sz w:val="20"/>
+                <w:szCs w:val="20"/>
+              </w:rPr>
+              <w:t>4/29/2021</w:t>
+            </w:r>
+          </w:p>
+        </w:tc>
+        <w:tc>
+          <w:tcPr>
+            <w:tcW w:w="6830" w:type="dxa"/>
+          </w:tcPr>
+          <w:p>
+            <w:pPr>
+              <w:pStyle w:val="EsriProposalBodyText"/>
+              <w:cnfStyle w:val="000000000000" w:firstRow="0" w:lastRow="0" w:firstColumn="0" w:lastColumn="0" w:oddVBand="0" w:evenVBand="0" w:oddHBand="0" w:evenHBand="0" w:firstRowFirstColumn="0" w:firstRowLastColumn="0" w:lastRowFirstColumn="0" w:lastRowLastColumn="0"/>
+              <w:rPr>
+                <w:sz w:val="20"/>
+                <w:szCs w:val="20"/>
+              </w:rPr>
+            </w:pPr>
+            <w:r>
+              <w:rPr>
+                <w:sz w:val="20"/>
+                <w:szCs w:val="20"/>
+              </w:rPr>
+              <w:t>Added values for the Time Display configuration</w:t>
+            </w:r>
+          </w:p>
+        </w:tc>
+        <w:tc>
+          <w:tcPr>
+            <w:tcW w:w="1980" w:type="dxa"/>
+          </w:tcPr>
+          <w:p>
+            <w:pPr>
+              <w:pStyle w:val="EsriProposalBodyText"/>
+              <w:cnfStyle w:val="000000000000" w:firstRow="0" w:lastRow="0" w:firstColumn="0" w:lastColumn="0" w:oddVBand="0" w:evenVBand="0" w:oddHBand="0" w:evenHBand="0" w:firstRowFirstColumn="0" w:firstRowLastColumn="0" w:lastRowFirstColumn="0" w:lastRowLastColumn="0"/>
+              <w:rPr>
+                <w:sz w:val="20"/>
+                <w:szCs w:val="20"/>
+              </w:rPr>
+            </w:pPr>
+            <w:r>
+              <w:rPr>
+                <w:sz w:val="20"/>
+                <w:szCs w:val="20"/>
+              </w:rPr>
+              <w:t>Mike Nelson</w:t>
+            </w:r>
+          </w:p>
+        </w:tc>
+      </w:tr>
+      <w:tr>
+        <w:tc>
+          <w:tcPr>
+            <w:cnfStyle w:val="001000000000" w:firstRow="0" w:lastRow="0" w:firstColumn="1" w:lastColumn="0" w:oddVBand="0" w:evenVBand="0" w:oddHBand="0" w:evenHBand="0" w:firstRowFirstColumn="0" w:firstRowLastColumn="0" w:lastRowFirstColumn="0" w:lastRowLastColumn="0"/>
+            <w:tcW w:w="1355" w:type="dxa"/>
+          </w:tcPr>
+          <w:p>
+            <w:pPr>
+              <w:pStyle w:val="EsriProposalBodyText"/>
+              <w:rPr>
+                <w:sz w:val="20"/>
+                <w:szCs w:val="20"/>
+              </w:rPr>
+            </w:pPr>
+            <w:r>
+              <w:rPr>
+                <w:sz w:val="20"/>
+                <w:szCs w:val="20"/>
+              </w:rPr>
+              <w:t>5/21/2021</w:t>
+            </w:r>
+          </w:p>
+        </w:tc>
+        <w:tc>
+          <w:tcPr>
+            <w:tcW w:w="6830" w:type="dxa"/>
+          </w:tcPr>
+          <w:p>
+            <w:pPr>
+              <w:pStyle w:val="EsriProposalBodyText"/>
+              <w:cnfStyle w:val="000000000000" w:firstRow="0" w:lastRow="0" w:firstColumn="0" w:lastColumn="0" w:oddVBand="0" w:evenVBand="0" w:oddHBand="0" w:evenHBand="0" w:firstRowFirstColumn="0" w:firstRowLastColumn="0" w:lastRowFirstColumn="0" w:lastRowLastColumn="0"/>
+              <w:rPr>
+                <w:sz w:val="20"/>
+                <w:szCs w:val="20"/>
+              </w:rPr>
+            </w:pPr>
+            <w:r>
+              <w:rPr>
+                <w:sz w:val="20"/>
+                <w:szCs w:val="20"/>
+              </w:rPr>
+              <w:t>Updates for Reload Plan and Show Message</w:t>
+            </w:r>
+          </w:p>
+        </w:tc>
+        <w:tc>
+          <w:tcPr>
+            <w:tcW w:w="1980" w:type="dxa"/>
+          </w:tcPr>
+          <w:p>
+            <w:pPr>
+              <w:pStyle w:val="EsriProposalBodyText"/>
+              <w:cnfStyle w:val="000000000000" w:firstRow="0" w:lastRow="0" w:firstColumn="0" w:lastColumn="0" w:oddVBand="0" w:evenVBand="0" w:oddHBand="0" w:evenHBand="0" w:firstRowFirstColumn="0" w:firstRowLastColumn="0" w:lastRowFirstColumn="0" w:lastRowLastColumn="0"/>
+              <w:rPr>
+                <w:sz w:val="20"/>
+                <w:szCs w:val="20"/>
+              </w:rPr>
+            </w:pPr>
+            <w:r>
+              <w:rPr>
+                <w:sz w:val="20"/>
+                <w:szCs w:val="20"/>
+              </w:rPr>
+              <w:t>Mike Nelson</w:t>
+            </w:r>
+          </w:p>
+        </w:tc>
+      </w:tr>
+      <w:tr>
+        <w:tc>
+          <w:tcPr>
+            <w:cnfStyle w:val="001000000000" w:firstRow="0" w:lastRow="0" w:firstColumn="1" w:lastColumn="0" w:oddVBand="0" w:evenVBand="0" w:oddHBand="0" w:evenHBand="0" w:firstRowFirstColumn="0" w:firstRowLastColumn="0" w:lastRowFirstColumn="0" w:lastRowLastColumn="0"/>
+            <w:tcW w:w="1355" w:type="dxa"/>
+          </w:tcPr>
+          <w:p>
+            <w:pPr>
+              <w:pStyle w:val="EsriProposalBodyText"/>
+              <w:rPr>
+                <w:sz w:val="20"/>
+                <w:szCs w:val="20"/>
+              </w:rPr>
+            </w:pPr>
+            <w:r>
+              <w:rPr>
+                <w:sz w:val="20"/>
+                <w:szCs w:val="20"/>
+              </w:rPr>
+              <w:t>5/24/2021</w:t>
+            </w:r>
+          </w:p>
+        </w:tc>
+        <w:tc>
+          <w:tcPr>
+            <w:tcW w:w="6830" w:type="dxa"/>
+          </w:tcPr>
+          <w:p>
+            <w:pPr>
+              <w:pStyle w:val="EsriProposalBodyText"/>
+              <w:cnfStyle w:val="000000000000" w:firstRow="0" w:lastRow="0" w:firstColumn="0" w:lastColumn="0" w:oddVBand="0" w:evenVBand="0" w:oddHBand="0" w:evenHBand="0" w:firstRowFirstColumn="0" w:firstRowLastColumn="0" w:lastRowFirstColumn="0" w:lastRowLastColumn="0"/>
+              <w:rPr>
+                <w:sz w:val="20"/>
+                <w:szCs w:val="20"/>
+              </w:rPr>
+            </w:pPr>
+            <w:r>
+              <w:rPr>
+                <w:sz w:val="20"/>
+                <w:szCs w:val="20"/>
+              </w:rPr>
+              <w:t>New section with layer index details</w:t>
+            </w:r>
+          </w:p>
+        </w:tc>
+        <w:tc>
+          <w:tcPr>
+            <w:tcW w:w="1980" w:type="dxa"/>
+          </w:tcPr>
+          <w:p>
+            <w:pPr>
+              <w:pStyle w:val="EsriProposalBodyText"/>
+              <w:cnfStyle w:val="000000000000" w:firstRow="0" w:lastRow="0" w:firstColumn="0" w:lastColumn="0" w:oddVBand="0" w:evenVBand="0" w:oddHBand="0" w:evenHBand="0" w:firstRowFirstColumn="0" w:firstRowLastColumn="0" w:lastRowFirstColumn="0" w:lastRowLastColumn="0"/>
+              <w:rPr>
+                <w:sz w:val="20"/>
+                <w:szCs w:val="20"/>
+              </w:rPr>
+            </w:pPr>
+            <w:r>
+              <w:rPr>
+                <w:sz w:val="20"/>
+                <w:szCs w:val="20"/>
+              </w:rPr>
+              <w:t>Mike Nelson</w:t>
+            </w:r>
+          </w:p>
+        </w:tc>
+      </w:tr>
+    </w:tbl>
+    <w:p>
+      <w:pPr>
         <w:pStyle w:val="EsriProposalBodyText"/>
       </w:pPr>
     </w:p>
@@ -7068,7 +8033,7 @@
 </file>
 
 <file path=word/endnotes.xml><?xml version="1.0" encoding="utf-8"?>
-<w:endnotes xmlns:wpc="http://schemas.microsoft.com/office/word/2010/wordprocessingCanvas" xmlns:cx="http://schemas.microsoft.com/office/drawing/2014/chartex" xmlns:cx1="http://schemas.microsoft.com/office/drawing/2015/9/8/chartex" xmlns:cx2="http://schemas.microsoft.com/office/drawing/2015/10/21/chartex" xmlns:cx3="http://schemas.microsoft.com/office/drawing/2016/5/9/chartex" xmlns:cx4="http://schemas.microsoft.com/office/drawing/2016/5/10/chartex" xmlns:cx5="http://schemas.microsoft.com/office/drawing/2016/5/11/chartex" xmlns:cx6="http://schemas.microsoft.com/office/drawing/2016/5/12/chartex" xmlns:cx7="http://schemas.microsoft.com/office/drawing/2016/5/13/chartex" xmlns:cx8="http://schemas.microsoft.com/office/drawing/2016/5/14/chartex" xmlns:mc="http://schemas.openxmlformats.org/markup-compatibility/2006" xmlns:aink="http://schemas.microsoft.com/office/drawing/2016/ink" xmlns:am3d="http://schemas.microsoft.com/office/drawing/2017/model3d" xmlns:o="urn:schemas-microsoft-com:office:office" xmlns:r="http://schemas.openxmlformats.org/officeDocument/2006/relationships" xmlns:m="http://schemas.openxmlformats.org/officeDocument/2006/math" xmlns:v="urn:schemas-microsoft-com:vml" xmlns:wp14="http://schemas.microsoft.com/office/word/2010/wordprocessingDrawing" xmlns:wp="http://schemas.openxmlformats.org/drawingml/2006/wordprocessingDrawing" xmlns:w10="urn:schemas-microsoft-com:office:word" xmlns:w="http://schemas.openxmlformats.org/wordprocessingml/2006/main" xmlns:w14="http://schemas.microsoft.com/office/word/2010/wordml" xmlns:w15="http://schemas.microsoft.com/office/word/2012/wordml" xmlns:w16cid="http://schemas.microsoft.com/office/word/2016/wordml/cid" xmlns:w16se="http://schemas.microsoft.com/office/word/2015/wordml/symex" xmlns:wpg="http://schemas.microsoft.com/office/word/2010/wordprocessingGroup" xmlns:wpi="http://schemas.microsoft.com/office/word/2010/wordprocessingInk" xmlns:wne="http://schemas.microsoft.com/office/word/2006/wordml" xmlns:wps="http://schemas.microsoft.com/office/word/2010/wordprocessingShape" mc:Ignorable="w14 w15 w16se w16cid wp14">
+<w:endnotes xmlns:wpc="http://schemas.microsoft.com/office/word/2010/wordprocessingCanvas" xmlns:cx="http://schemas.microsoft.com/office/drawing/2014/chartex" xmlns:cx1="http://schemas.microsoft.com/office/drawing/2015/9/8/chartex" xmlns:cx2="http://schemas.microsoft.com/office/drawing/2015/10/21/chartex" xmlns:cx3="http://schemas.microsoft.com/office/drawing/2016/5/9/chartex" xmlns:cx4="http://schemas.microsoft.com/office/drawing/2016/5/10/chartex" xmlns:cx5="http://schemas.microsoft.com/office/drawing/2016/5/11/chartex" xmlns:cx6="http://schemas.microsoft.com/office/drawing/2016/5/12/chartex" xmlns:cx7="http://schemas.microsoft.com/office/drawing/2016/5/13/chartex" xmlns:cx8="http://schemas.microsoft.com/office/drawing/2016/5/14/chartex" xmlns:mc="http://schemas.openxmlformats.org/markup-compatibility/2006" xmlns:aink="http://schemas.microsoft.com/office/drawing/2016/ink" xmlns:am3d="http://schemas.microsoft.com/office/drawing/2017/model3d" xmlns:o="urn:schemas-microsoft-com:office:office" xmlns:r="http://schemas.openxmlformats.org/officeDocument/2006/relationships" xmlns:m="http://schemas.openxmlformats.org/officeDocument/2006/math" xmlns:v="urn:schemas-microsoft-com:vml" xmlns:wp14="http://schemas.microsoft.com/office/word/2010/wordprocessingDrawing" xmlns:wp="http://schemas.openxmlformats.org/drawingml/2006/wordprocessingDrawing" xmlns:w10="urn:schemas-microsoft-com:office:word" xmlns:w="http://schemas.openxmlformats.org/wordprocessingml/2006/main" xmlns:w14="http://schemas.microsoft.com/office/word/2010/wordml" xmlns:w15="http://schemas.microsoft.com/office/word/2012/wordml" xmlns:w16cex="http://schemas.microsoft.com/office/word/2018/wordml/cex" xmlns:w16cid="http://schemas.microsoft.com/office/word/2016/wordml/cid" xmlns:w16="http://schemas.microsoft.com/office/word/2018/wordml" xmlns:w16se="http://schemas.microsoft.com/office/word/2015/wordml/symex" xmlns:wpg="http://schemas.microsoft.com/office/word/2010/wordprocessingGroup" xmlns:wpi="http://schemas.microsoft.com/office/word/2010/wordprocessingInk" xmlns:wne="http://schemas.microsoft.com/office/word/2006/wordml" xmlns:wps="http://schemas.microsoft.com/office/word/2010/wordprocessingShape" mc:Ignorable="w14 w15 w16se w16cid w16 w16cex wp14">
   <w:endnote w:type="separator" w:id="-1">
     <w:p>
       <w:pPr>
@@ -7100,7 +8065,7 @@
 </file>
 
 <file path=word/footer1.xml><?xml version="1.0" encoding="utf-8"?>
-<w:ftr xmlns:wpc="http://schemas.microsoft.com/office/word/2010/wordprocessingCanvas" xmlns:cx="http://schemas.microsoft.com/office/drawing/2014/chartex" xmlns:cx1="http://schemas.microsoft.com/office/drawing/2015/9/8/chartex" xmlns:cx2="http://schemas.microsoft.com/office/drawing/2015/10/21/chartex" xmlns:cx3="http://schemas.microsoft.com/office/drawing/2016/5/9/chartex" xmlns:cx4="http://schemas.microsoft.com/office/drawing/2016/5/10/chartex" xmlns:cx5="http://schemas.microsoft.com/office/drawing/2016/5/11/chartex" xmlns:cx6="http://schemas.microsoft.com/office/drawing/2016/5/12/chartex" xmlns:cx7="http://schemas.microsoft.com/office/drawing/2016/5/13/chartex" xmlns:cx8="http://schemas.microsoft.com/office/drawing/2016/5/14/chartex" xmlns:mc="http://schemas.openxmlformats.org/markup-compatibility/2006" xmlns:aink="http://schemas.microsoft.com/office/drawing/2016/ink" xmlns:am3d="http://schemas.microsoft.com/office/drawing/2017/model3d" xmlns:o="urn:schemas-microsoft-com:office:office" xmlns:r="http://schemas.openxmlformats.org/officeDocument/2006/relationships" xmlns:m="http://schemas.openxmlformats.org/officeDocument/2006/math" xmlns:v="urn:schemas-microsoft-com:vml" xmlns:wp14="http://schemas.microsoft.com/office/word/2010/wordprocessingDrawing" xmlns:wp="http://schemas.openxmlformats.org/drawingml/2006/wordprocessingDrawing" xmlns:w10="urn:schemas-microsoft-com:office:word" xmlns:w="http://schemas.openxmlformats.org/wordprocessingml/2006/main" xmlns:w14="http://schemas.microsoft.com/office/word/2010/wordml" xmlns:w15="http://schemas.microsoft.com/office/word/2012/wordml" xmlns:w16cid="http://schemas.microsoft.com/office/word/2016/wordml/cid" xmlns:w16se="http://schemas.microsoft.com/office/word/2015/wordml/symex" xmlns:wpg="http://schemas.microsoft.com/office/word/2010/wordprocessingGroup" xmlns:wpi="http://schemas.microsoft.com/office/word/2010/wordprocessingInk" xmlns:wne="http://schemas.microsoft.com/office/word/2006/wordml" xmlns:wps="http://schemas.microsoft.com/office/word/2010/wordprocessingShape" mc:Ignorable="w14 w15 w16se w16cid wp14">
+<w:ftr xmlns:wpc="http://schemas.microsoft.com/office/word/2010/wordprocessingCanvas" xmlns:cx="http://schemas.microsoft.com/office/drawing/2014/chartex" xmlns:cx1="http://schemas.microsoft.com/office/drawing/2015/9/8/chartex" xmlns:cx2="http://schemas.microsoft.com/office/drawing/2015/10/21/chartex" xmlns:cx3="http://schemas.microsoft.com/office/drawing/2016/5/9/chartex" xmlns:cx4="http://schemas.microsoft.com/office/drawing/2016/5/10/chartex" xmlns:cx5="http://schemas.microsoft.com/office/drawing/2016/5/11/chartex" xmlns:cx6="http://schemas.microsoft.com/office/drawing/2016/5/12/chartex" xmlns:cx7="http://schemas.microsoft.com/office/drawing/2016/5/13/chartex" xmlns:cx8="http://schemas.microsoft.com/office/drawing/2016/5/14/chartex" xmlns:mc="http://schemas.openxmlformats.org/markup-compatibility/2006" xmlns:aink="http://schemas.microsoft.com/office/drawing/2016/ink" xmlns:am3d="http://schemas.microsoft.com/office/drawing/2017/model3d" xmlns:o="urn:schemas-microsoft-com:office:office" xmlns:r="http://schemas.openxmlformats.org/officeDocument/2006/relationships" xmlns:m="http://schemas.openxmlformats.org/officeDocument/2006/math" xmlns:v="urn:schemas-microsoft-com:vml" xmlns:wp14="http://schemas.microsoft.com/office/word/2010/wordprocessingDrawing" xmlns:wp="http://schemas.openxmlformats.org/drawingml/2006/wordprocessingDrawing" xmlns:w10="urn:schemas-microsoft-com:office:word" xmlns:w="http://schemas.openxmlformats.org/wordprocessingml/2006/main" xmlns:w14="http://schemas.microsoft.com/office/word/2010/wordml" xmlns:w15="http://schemas.microsoft.com/office/word/2012/wordml" xmlns:w16cex="http://schemas.microsoft.com/office/word/2018/wordml/cex" xmlns:w16cid="http://schemas.microsoft.com/office/word/2016/wordml/cid" xmlns:w16="http://schemas.microsoft.com/office/word/2018/wordml" xmlns:w16se="http://schemas.microsoft.com/office/word/2015/wordml/symex" xmlns:wpg="http://schemas.microsoft.com/office/word/2010/wordprocessingGroup" xmlns:wpi="http://schemas.microsoft.com/office/word/2010/wordprocessingInk" xmlns:wne="http://schemas.microsoft.com/office/word/2006/wordml" xmlns:wps="http://schemas.microsoft.com/office/word/2010/wordprocessingShape" mc:Ignorable="w14 w15 w16se w16cid w16 w16cex wp14">
   <w:p>
     <w:pPr>
       <w:pStyle w:val="Footer"/>
@@ -7181,7 +8146,7 @@
 </file>
 
 <file path=word/footnotes.xml><?xml version="1.0" encoding="utf-8"?>
-<w:footnotes xmlns:wpc="http://schemas.microsoft.com/office/word/2010/wordprocessingCanvas" xmlns:cx="http://schemas.microsoft.com/office/drawing/2014/chartex" xmlns:cx1="http://schemas.microsoft.com/office/drawing/2015/9/8/chartex" xmlns:cx2="http://schemas.microsoft.com/office/drawing/2015/10/21/chartex" xmlns:cx3="http://schemas.microsoft.com/office/drawing/2016/5/9/chartex" xmlns:cx4="http://schemas.microsoft.com/office/drawing/2016/5/10/chartex" xmlns:cx5="http://schemas.microsoft.com/office/drawing/2016/5/11/chartex" xmlns:cx6="http://schemas.microsoft.com/office/drawing/2016/5/12/chartex" xmlns:cx7="http://schemas.microsoft.com/office/drawing/2016/5/13/chartex" xmlns:cx8="http://schemas.microsoft.com/office/drawing/2016/5/14/chartex" xmlns:mc="http://schemas.openxmlformats.org/markup-compatibility/2006" xmlns:aink="http://schemas.microsoft.com/office/drawing/2016/ink" xmlns:am3d="http://schemas.microsoft.com/office/drawing/2017/model3d" xmlns:o="urn:schemas-microsoft-com:office:office" xmlns:r="http://schemas.openxmlformats.org/officeDocument/2006/relationships" xmlns:m="http://schemas.openxmlformats.org/officeDocument/2006/math" xmlns:v="urn:schemas-microsoft-com:vml" xmlns:wp14="http://schemas.microsoft.com/office/word/2010/wordprocessingDrawing" xmlns:wp="http://schemas.openxmlformats.org/drawingml/2006/wordprocessingDrawing" xmlns:w10="urn:schemas-microsoft-com:office:word" xmlns:w="http://schemas.openxmlformats.org/wordprocessingml/2006/main" xmlns:w14="http://schemas.microsoft.com/office/word/2010/wordml" xmlns:w15="http://schemas.microsoft.com/office/word/2012/wordml" xmlns:w16cid="http://schemas.microsoft.com/office/word/2016/wordml/cid" xmlns:w16se="http://schemas.microsoft.com/office/word/2015/wordml/symex" xmlns:wpg="http://schemas.microsoft.com/office/word/2010/wordprocessingGroup" xmlns:wpi="http://schemas.microsoft.com/office/word/2010/wordprocessingInk" xmlns:wne="http://schemas.microsoft.com/office/word/2006/wordml" xmlns:wps="http://schemas.microsoft.com/office/word/2010/wordprocessingShape" mc:Ignorable="w14 w15 w16se w16cid wp14">
+<w:footnotes xmlns:wpc="http://schemas.microsoft.com/office/word/2010/wordprocessingCanvas" xmlns:cx="http://schemas.microsoft.com/office/drawing/2014/chartex" xmlns:cx1="http://schemas.microsoft.com/office/drawing/2015/9/8/chartex" xmlns:cx2="http://schemas.microsoft.com/office/drawing/2015/10/21/chartex" xmlns:cx3="http://schemas.microsoft.com/office/drawing/2016/5/9/chartex" xmlns:cx4="http://schemas.microsoft.com/office/drawing/2016/5/10/chartex" xmlns:cx5="http://schemas.microsoft.com/office/drawing/2016/5/11/chartex" xmlns:cx6="http://schemas.microsoft.com/office/drawing/2016/5/12/chartex" xmlns:cx7="http://schemas.microsoft.com/office/drawing/2016/5/13/chartex" xmlns:cx8="http://schemas.microsoft.com/office/drawing/2016/5/14/chartex" xmlns:mc="http://schemas.openxmlformats.org/markup-compatibility/2006" xmlns:aink="http://schemas.microsoft.com/office/drawing/2016/ink" xmlns:am3d="http://schemas.microsoft.com/office/drawing/2017/model3d" xmlns:o="urn:schemas-microsoft-com:office:office" xmlns:r="http://schemas.openxmlformats.org/officeDocument/2006/relationships" xmlns:m="http://schemas.openxmlformats.org/officeDocument/2006/math" xmlns:v="urn:schemas-microsoft-com:vml" xmlns:wp14="http://schemas.microsoft.com/office/word/2010/wordprocessingDrawing" xmlns:wp="http://schemas.openxmlformats.org/drawingml/2006/wordprocessingDrawing" xmlns:w10="urn:schemas-microsoft-com:office:word" xmlns:w="http://schemas.openxmlformats.org/wordprocessingml/2006/main" xmlns:w14="http://schemas.microsoft.com/office/word/2010/wordml" xmlns:w15="http://schemas.microsoft.com/office/word/2012/wordml" xmlns:w16cex="http://schemas.microsoft.com/office/word/2018/wordml/cex" xmlns:w16cid="http://schemas.microsoft.com/office/word/2016/wordml/cid" xmlns:w16="http://schemas.microsoft.com/office/word/2018/wordml" xmlns:w16se="http://schemas.microsoft.com/office/word/2015/wordml/symex" xmlns:wpg="http://schemas.microsoft.com/office/word/2010/wordprocessingGroup" xmlns:wpi="http://schemas.microsoft.com/office/word/2010/wordprocessingInk" xmlns:wne="http://schemas.microsoft.com/office/word/2006/wordml" xmlns:wps="http://schemas.microsoft.com/office/word/2010/wordprocessingShape" mc:Ignorable="w14 w15 w16se w16cid w16 w16cex wp14">
   <w:footnote w:type="separator" w:id="-1">
     <w:p>
       <w:pPr>
@@ -7213,7 +8178,7 @@
 </file>
 
 <file path=word/header1.xml><?xml version="1.0" encoding="utf-8"?>
-<w:hdr xmlns:wpc="http://schemas.microsoft.com/office/word/2010/wordprocessingCanvas" xmlns:cx="http://schemas.microsoft.com/office/drawing/2014/chartex" xmlns:cx1="http://schemas.microsoft.com/office/drawing/2015/9/8/chartex" xmlns:cx2="http://schemas.microsoft.com/office/drawing/2015/10/21/chartex" xmlns:cx3="http://schemas.microsoft.com/office/drawing/2016/5/9/chartex" xmlns:cx4="http://schemas.microsoft.com/office/drawing/2016/5/10/chartex" xmlns:cx5="http://schemas.microsoft.com/office/drawing/2016/5/11/chartex" xmlns:cx6="http://schemas.microsoft.com/office/drawing/2016/5/12/chartex" xmlns:cx7="http://schemas.microsoft.com/office/drawing/2016/5/13/chartex" xmlns:cx8="http://schemas.microsoft.com/office/drawing/2016/5/14/chartex" xmlns:mc="http://schemas.openxmlformats.org/markup-compatibility/2006" xmlns:aink="http://schemas.microsoft.com/office/drawing/2016/ink" xmlns:am3d="http://schemas.microsoft.com/office/drawing/2017/model3d" xmlns:o="urn:schemas-microsoft-com:office:office" xmlns:r="http://schemas.openxmlformats.org/officeDocument/2006/relationships" xmlns:m="http://schemas.openxmlformats.org/officeDocument/2006/math" xmlns:v="urn:schemas-microsoft-com:vml" xmlns:wp14="http://schemas.microsoft.com/office/word/2010/wordprocessingDrawing" xmlns:wp="http://schemas.openxmlformats.org/drawingml/2006/wordprocessingDrawing" xmlns:w10="urn:schemas-microsoft-com:office:word" xmlns:w="http://schemas.openxmlformats.org/wordprocessingml/2006/main" xmlns:w14="http://schemas.microsoft.com/office/word/2010/wordml" xmlns:w15="http://schemas.microsoft.com/office/word/2012/wordml" xmlns:w16cid="http://schemas.microsoft.com/office/word/2016/wordml/cid" xmlns:w16se="http://schemas.microsoft.com/office/word/2015/wordml/symex" xmlns:wpg="http://schemas.microsoft.com/office/word/2010/wordprocessingGroup" xmlns:wpi="http://schemas.microsoft.com/office/word/2010/wordprocessingInk" xmlns:wne="http://schemas.microsoft.com/office/word/2006/wordml" xmlns:wps="http://schemas.microsoft.com/office/word/2010/wordprocessingShape" mc:Ignorable="w14 w15 w16se w16cid wp14">
+<w:hdr xmlns:wpc="http://schemas.microsoft.com/office/word/2010/wordprocessingCanvas" xmlns:cx="http://schemas.microsoft.com/office/drawing/2014/chartex" xmlns:cx1="http://schemas.microsoft.com/office/drawing/2015/9/8/chartex" xmlns:cx2="http://schemas.microsoft.com/office/drawing/2015/10/21/chartex" xmlns:cx3="http://schemas.microsoft.com/office/drawing/2016/5/9/chartex" xmlns:cx4="http://schemas.microsoft.com/office/drawing/2016/5/10/chartex" xmlns:cx5="http://schemas.microsoft.com/office/drawing/2016/5/11/chartex" xmlns:cx6="http://schemas.microsoft.com/office/drawing/2016/5/12/chartex" xmlns:cx7="http://schemas.microsoft.com/office/drawing/2016/5/13/chartex" xmlns:cx8="http://schemas.microsoft.com/office/drawing/2016/5/14/chartex" xmlns:mc="http://schemas.openxmlformats.org/markup-compatibility/2006" xmlns:aink="http://schemas.microsoft.com/office/drawing/2016/ink" xmlns:am3d="http://schemas.microsoft.com/office/drawing/2017/model3d" xmlns:o="urn:schemas-microsoft-com:office:office" xmlns:r="http://schemas.openxmlformats.org/officeDocument/2006/relationships" xmlns:m="http://schemas.openxmlformats.org/officeDocument/2006/math" xmlns:v="urn:schemas-microsoft-com:vml" xmlns:wp14="http://schemas.microsoft.com/office/word/2010/wordprocessingDrawing" xmlns:wp="http://schemas.openxmlformats.org/drawingml/2006/wordprocessingDrawing" xmlns:w10="urn:schemas-microsoft-com:office:word" xmlns:w="http://schemas.openxmlformats.org/wordprocessingml/2006/main" xmlns:w14="http://schemas.microsoft.com/office/word/2010/wordml" xmlns:w15="http://schemas.microsoft.com/office/word/2012/wordml" xmlns:w16cex="http://schemas.microsoft.com/office/word/2018/wordml/cex" xmlns:w16cid="http://schemas.microsoft.com/office/word/2016/wordml/cid" xmlns:w16="http://schemas.microsoft.com/office/word/2018/wordml" xmlns:w16se="http://schemas.microsoft.com/office/word/2015/wordml/symex" xmlns:wpg="http://schemas.microsoft.com/office/word/2010/wordprocessingGroup" xmlns:wpi="http://schemas.microsoft.com/office/word/2010/wordprocessingInk" xmlns:wne="http://schemas.microsoft.com/office/word/2006/wordml" xmlns:wps="http://schemas.microsoft.com/office/word/2010/wordprocessingShape" mc:Ignorable="w14 w15 w16se w16cid w16 w16cex wp14">
   <w:p>
     <w:pPr>
       <w:pStyle w:val="Header"/>
@@ -7294,7 +8259,7 @@
 </file>
 
 <file path=word/header2.xml><?xml version="1.0" encoding="utf-8"?>
-<w:hdr xmlns:wpc="http://schemas.microsoft.com/office/word/2010/wordprocessingCanvas" xmlns:cx="http://schemas.microsoft.com/office/drawing/2014/chartex" xmlns:cx1="http://schemas.microsoft.com/office/drawing/2015/9/8/chartex" xmlns:cx2="http://schemas.microsoft.com/office/drawing/2015/10/21/chartex" xmlns:cx3="http://schemas.microsoft.com/office/drawing/2016/5/9/chartex" xmlns:cx4="http://schemas.microsoft.com/office/drawing/2016/5/10/chartex" xmlns:cx5="http://schemas.microsoft.com/office/drawing/2016/5/11/chartex" xmlns:cx6="http://schemas.microsoft.com/office/drawing/2016/5/12/chartex" xmlns:cx7="http://schemas.microsoft.com/office/drawing/2016/5/13/chartex" xmlns:cx8="http://schemas.microsoft.com/office/drawing/2016/5/14/chartex" xmlns:mc="http://schemas.openxmlformats.org/markup-compatibility/2006" xmlns:aink="http://schemas.microsoft.com/office/drawing/2016/ink" xmlns:am3d="http://schemas.microsoft.com/office/drawing/2017/model3d" xmlns:o="urn:schemas-microsoft-com:office:office" xmlns:r="http://schemas.openxmlformats.org/officeDocument/2006/relationships" xmlns:m="http://schemas.openxmlformats.org/officeDocument/2006/math" xmlns:v="urn:schemas-microsoft-com:vml" xmlns:wp14="http://schemas.microsoft.com/office/word/2010/wordprocessingDrawing" xmlns:wp="http://schemas.openxmlformats.org/drawingml/2006/wordprocessingDrawing" xmlns:w10="urn:schemas-microsoft-com:office:word" xmlns:w="http://schemas.openxmlformats.org/wordprocessingml/2006/main" xmlns:w14="http://schemas.microsoft.com/office/word/2010/wordml" xmlns:w15="http://schemas.microsoft.com/office/word/2012/wordml" xmlns:w16cid="http://schemas.microsoft.com/office/word/2016/wordml/cid" xmlns:w16se="http://schemas.microsoft.com/office/word/2015/wordml/symex" xmlns:wpg="http://schemas.microsoft.com/office/word/2010/wordprocessingGroup" xmlns:wpi="http://schemas.microsoft.com/office/word/2010/wordprocessingInk" xmlns:wne="http://schemas.microsoft.com/office/word/2006/wordml" xmlns:wps="http://schemas.microsoft.com/office/word/2010/wordprocessingShape" mc:Ignorable="w14 w15 w16se w16cid wp14">
+<w:hdr xmlns:wpc="http://schemas.microsoft.com/office/word/2010/wordprocessingCanvas" xmlns:cx="http://schemas.microsoft.com/office/drawing/2014/chartex" xmlns:cx1="http://schemas.microsoft.com/office/drawing/2015/9/8/chartex" xmlns:cx2="http://schemas.microsoft.com/office/drawing/2015/10/21/chartex" xmlns:cx3="http://schemas.microsoft.com/office/drawing/2016/5/9/chartex" xmlns:cx4="http://schemas.microsoft.com/office/drawing/2016/5/10/chartex" xmlns:cx5="http://schemas.microsoft.com/office/drawing/2016/5/11/chartex" xmlns:cx6="http://schemas.microsoft.com/office/drawing/2016/5/12/chartex" xmlns:cx7="http://schemas.microsoft.com/office/drawing/2016/5/13/chartex" xmlns:cx8="http://schemas.microsoft.com/office/drawing/2016/5/14/chartex" xmlns:mc="http://schemas.openxmlformats.org/markup-compatibility/2006" xmlns:aink="http://schemas.microsoft.com/office/drawing/2016/ink" xmlns:am3d="http://schemas.microsoft.com/office/drawing/2017/model3d" xmlns:o="urn:schemas-microsoft-com:office:office" xmlns:r="http://schemas.openxmlformats.org/officeDocument/2006/relationships" xmlns:m="http://schemas.openxmlformats.org/officeDocument/2006/math" xmlns:v="urn:schemas-microsoft-com:vml" xmlns:wp14="http://schemas.microsoft.com/office/word/2010/wordprocessingDrawing" xmlns:wp="http://schemas.openxmlformats.org/drawingml/2006/wordprocessingDrawing" xmlns:w10="urn:schemas-microsoft-com:office:word" xmlns:w="http://schemas.openxmlformats.org/wordprocessingml/2006/main" xmlns:w14="http://schemas.microsoft.com/office/word/2010/wordml" xmlns:w15="http://schemas.microsoft.com/office/word/2012/wordml" xmlns:w16cex="http://schemas.microsoft.com/office/word/2018/wordml/cex" xmlns:w16cid="http://schemas.microsoft.com/office/word/2016/wordml/cid" xmlns:w16="http://schemas.microsoft.com/office/word/2018/wordml" xmlns:w16se="http://schemas.microsoft.com/office/word/2015/wordml/symex" xmlns:wpg="http://schemas.microsoft.com/office/word/2010/wordprocessingGroup" xmlns:wpi="http://schemas.microsoft.com/office/word/2010/wordprocessingInk" xmlns:wne="http://schemas.microsoft.com/office/word/2006/wordml" xmlns:wps="http://schemas.microsoft.com/office/word/2010/wordprocessingShape" mc:Ignorable="w14 w15 w16se w16cid w16 w16cex wp14">
   <w:p>
     <w:pPr>
       <w:pStyle w:val="Header"/>
@@ -7312,7 +8277,7 @@
 </file>
 
 <file path=word/numbering.xml><?xml version="1.0" encoding="utf-8"?>
-<w:numbering xmlns:wpc="http://schemas.microsoft.com/office/word/2010/wordprocessingCanvas" xmlns:cx="http://schemas.microsoft.com/office/drawing/2014/chartex" xmlns:cx1="http://schemas.microsoft.com/office/drawing/2015/9/8/chartex" xmlns:cx2="http://schemas.microsoft.com/office/drawing/2015/10/21/chartex" xmlns:cx3="http://schemas.microsoft.com/office/drawing/2016/5/9/chartex" xmlns:cx4="http://schemas.microsoft.com/office/drawing/2016/5/10/chartex" xmlns:cx5="http://schemas.microsoft.com/office/drawing/2016/5/11/chartex" xmlns:cx6="http://schemas.microsoft.com/office/drawing/2016/5/12/chartex" xmlns:cx7="http://schemas.microsoft.com/office/drawing/2016/5/13/chartex" xmlns:cx8="http://schemas.microsoft.com/office/drawing/2016/5/14/chartex" xmlns:mc="http://schemas.openxmlformats.org/markup-compatibility/2006" xmlns:aink="http://schemas.microsoft.com/office/drawing/2016/ink" xmlns:am3d="http://schemas.microsoft.com/office/drawing/2017/model3d" xmlns:o="urn:schemas-microsoft-com:office:office" xmlns:r="http://schemas.openxmlformats.org/officeDocument/2006/relationships" xmlns:m="http://schemas.openxmlformats.org/officeDocument/2006/math" xmlns:v="urn:schemas-microsoft-com:vml" xmlns:wp14="http://schemas.microsoft.com/office/word/2010/wordprocessingDrawing" xmlns:wp="http://schemas.openxmlformats.org/drawingml/2006/wordprocessingDrawing" xmlns:w10="urn:schemas-microsoft-com:office:word" xmlns:w="http://schemas.openxmlformats.org/wordprocessingml/2006/main" xmlns:w14="http://schemas.microsoft.com/office/word/2010/wordml" xmlns:w15="http://schemas.microsoft.com/office/word/2012/wordml" xmlns:w16cid="http://schemas.microsoft.com/office/word/2016/wordml/cid" xmlns:w16se="http://schemas.microsoft.com/office/word/2015/wordml/symex" xmlns:wpg="http://schemas.microsoft.com/office/word/2010/wordprocessingGroup" xmlns:wpi="http://schemas.microsoft.com/office/word/2010/wordprocessingInk" xmlns:wne="http://schemas.microsoft.com/office/word/2006/wordml" xmlns:wps="http://schemas.microsoft.com/office/word/2010/wordprocessingShape" mc:Ignorable="w14 w15 w16se w16cid wp14">
+<w:numbering xmlns:wpc="http://schemas.microsoft.com/office/word/2010/wordprocessingCanvas" xmlns:cx="http://schemas.microsoft.com/office/drawing/2014/chartex" xmlns:cx1="http://schemas.microsoft.com/office/drawing/2015/9/8/chartex" xmlns:cx2="http://schemas.microsoft.com/office/drawing/2015/10/21/chartex" xmlns:cx3="http://schemas.microsoft.com/office/drawing/2016/5/9/chartex" xmlns:cx4="http://schemas.microsoft.com/office/drawing/2016/5/10/chartex" xmlns:cx5="http://schemas.microsoft.com/office/drawing/2016/5/11/chartex" xmlns:cx6="http://schemas.microsoft.com/office/drawing/2016/5/12/chartex" xmlns:cx7="http://schemas.microsoft.com/office/drawing/2016/5/13/chartex" xmlns:cx8="http://schemas.microsoft.com/office/drawing/2016/5/14/chartex" xmlns:mc="http://schemas.openxmlformats.org/markup-compatibility/2006" xmlns:aink="http://schemas.microsoft.com/office/drawing/2016/ink" xmlns:am3d="http://schemas.microsoft.com/office/drawing/2017/model3d" xmlns:o="urn:schemas-microsoft-com:office:office" xmlns:r="http://schemas.openxmlformats.org/officeDocument/2006/relationships" xmlns:m="http://schemas.openxmlformats.org/officeDocument/2006/math" xmlns:v="urn:schemas-microsoft-com:vml" xmlns:wp14="http://schemas.microsoft.com/office/word/2010/wordprocessingDrawing" xmlns:wp="http://schemas.openxmlformats.org/drawingml/2006/wordprocessingDrawing" xmlns:w10="urn:schemas-microsoft-com:office:word" xmlns:w="http://schemas.openxmlformats.org/wordprocessingml/2006/main" xmlns:w14="http://schemas.microsoft.com/office/word/2010/wordml" xmlns:w15="http://schemas.microsoft.com/office/word/2012/wordml" xmlns:w16cex="http://schemas.microsoft.com/office/word/2018/wordml/cex" xmlns:w16cid="http://schemas.microsoft.com/office/word/2016/wordml/cid" xmlns:w16="http://schemas.microsoft.com/office/word/2018/wordml" xmlns:w16se="http://schemas.microsoft.com/office/word/2015/wordml/symex" xmlns:wpg="http://schemas.microsoft.com/office/word/2010/wordprocessingGroup" xmlns:wpi="http://schemas.microsoft.com/office/word/2010/wordprocessingInk" xmlns:wne="http://schemas.microsoft.com/office/word/2006/wordml" xmlns:wps="http://schemas.microsoft.com/office/word/2010/wordprocessingShape" mc:Ignorable="w14 w15 w16se w16cid w16 w16cex wp14">
   <w:abstractNum w:abstractNumId="0" w15:restartNumberingAfterBreak="0">
     <w:nsid w:val="FFFFFF89"/>
     <w:multiLevelType w:val="singleLevel"/>
@@ -8943,6 +9908,119 @@
     </w:lvl>
   </w:abstractNum>
   <w:abstractNum w:abstractNumId="15" w15:restartNumberingAfterBreak="0">
+    <w:nsid w:val="4108249C"/>
+    <w:multiLevelType w:val="hybridMultilevel"/>
+    <w:tmpl w:val="53B84DB0"/>
+    <w:lvl w:ilvl="0" w:tplc="04090001">
+      <w:start w:val="1"/>
+      <w:numFmt w:val="bullet"/>
+      <w:lvlText w:val=""/>
+      <w:lvlJc w:val="left"/>
+      <w:pPr>
+        <w:ind w:left="720" w:hanging="360"/>
+      </w:pPr>
+      <w:rPr>
+        <w:rFonts w:ascii="Symbol" w:hAnsi="Symbol" w:hint="default"/>
+      </w:rPr>
+    </w:lvl>
+    <w:lvl w:ilvl="1" w:tplc="04090003" w:tentative="1">
+      <w:start w:val="1"/>
+      <w:numFmt w:val="bullet"/>
+      <w:lvlText w:val="o"/>
+      <w:lvlJc w:val="left"/>
+      <w:pPr>
+        <w:ind w:left="1440" w:hanging="360"/>
+      </w:pPr>
+      <w:rPr>
+        <w:rFonts w:ascii="Courier New" w:hAnsi="Courier New" w:cs="Courier New" w:hint="default"/>
+      </w:rPr>
+    </w:lvl>
+    <w:lvl w:ilvl="2" w:tplc="04090005" w:tentative="1">
+      <w:start w:val="1"/>
+      <w:numFmt w:val="bullet"/>
+      <w:lvlText w:val=""/>
+      <w:lvlJc w:val="left"/>
+      <w:pPr>
+        <w:ind w:left="2160" w:hanging="360"/>
+      </w:pPr>
+      <w:rPr>
+        <w:rFonts w:ascii="Wingdings" w:hAnsi="Wingdings" w:hint="default"/>
+      </w:rPr>
+    </w:lvl>
+    <w:lvl w:ilvl="3" w:tplc="04090001" w:tentative="1">
+      <w:start w:val="1"/>
+      <w:numFmt w:val="bullet"/>
+      <w:lvlText w:val=""/>
+      <w:lvlJc w:val="left"/>
+      <w:pPr>
+        <w:ind w:left="2880" w:hanging="360"/>
+      </w:pPr>
+      <w:rPr>
+        <w:rFonts w:ascii="Symbol" w:hAnsi="Symbol" w:hint="default"/>
+      </w:rPr>
+    </w:lvl>
+    <w:lvl w:ilvl="4" w:tplc="04090003" w:tentative="1">
+      <w:start w:val="1"/>
+      <w:numFmt w:val="bullet"/>
+      <w:lvlText w:val="o"/>
+      <w:lvlJc w:val="left"/>
+      <w:pPr>
+        <w:ind w:left="3600" w:hanging="360"/>
+      </w:pPr>
+      <w:rPr>
+        <w:rFonts w:ascii="Courier New" w:hAnsi="Courier New" w:cs="Courier New" w:hint="default"/>
+      </w:rPr>
+    </w:lvl>
+    <w:lvl w:ilvl="5" w:tplc="04090005" w:tentative="1">
+      <w:start w:val="1"/>
+      <w:numFmt w:val="bullet"/>
+      <w:lvlText w:val=""/>
+      <w:lvlJc w:val="left"/>
+      <w:pPr>
+        <w:ind w:left="4320" w:hanging="360"/>
+      </w:pPr>
+      <w:rPr>
+        <w:rFonts w:ascii="Wingdings" w:hAnsi="Wingdings" w:hint="default"/>
+      </w:rPr>
+    </w:lvl>
+    <w:lvl w:ilvl="6" w:tplc="04090001" w:tentative="1">
+      <w:start w:val="1"/>
+      <w:numFmt w:val="bullet"/>
+      <w:lvlText w:val=""/>
+      <w:lvlJc w:val="left"/>
+      <w:pPr>
+        <w:ind w:left="5040" w:hanging="360"/>
+      </w:pPr>
+      <w:rPr>
+        <w:rFonts w:ascii="Symbol" w:hAnsi="Symbol" w:hint="default"/>
+      </w:rPr>
+    </w:lvl>
+    <w:lvl w:ilvl="7" w:tplc="04090003" w:tentative="1">
+      <w:start w:val="1"/>
+      <w:numFmt w:val="bullet"/>
+      <w:lvlText w:val="o"/>
+      <w:lvlJc w:val="left"/>
+      <w:pPr>
+        <w:ind w:left="5760" w:hanging="360"/>
+      </w:pPr>
+      <w:rPr>
+        <w:rFonts w:ascii="Courier New" w:hAnsi="Courier New" w:cs="Courier New" w:hint="default"/>
+      </w:rPr>
+    </w:lvl>
+    <w:lvl w:ilvl="8" w:tplc="04090005" w:tentative="1">
+      <w:start w:val="1"/>
+      <w:numFmt w:val="bullet"/>
+      <w:lvlText w:val=""/>
+      <w:lvlJc w:val="left"/>
+      <w:pPr>
+        <w:ind w:left="6480" w:hanging="360"/>
+      </w:pPr>
+      <w:rPr>
+        <w:rFonts w:ascii="Wingdings" w:hAnsi="Wingdings" w:hint="default"/>
+      </w:rPr>
+    </w:lvl>
+  </w:abstractNum>
+  <w:abstractNum w:abstractNumId="16" w15:restartNumberingAfterBreak="0">
     <w:nsid w:val="447160A2"/>
     <w:multiLevelType w:val="multilevel"/>
     <w:tmpl w:val="FD160132"/>
@@ -9084,7 +10162,7 @@
       </w:rPr>
     </w:lvl>
   </w:abstractNum>
-  <w:abstractNum w:abstractNumId="16" w15:restartNumberingAfterBreak="0">
+  <w:abstractNum w:abstractNumId="17" w15:restartNumberingAfterBreak="0">
     <w:nsid w:val="44AD61BD"/>
     <w:multiLevelType w:val="hybridMultilevel"/>
     <w:tmpl w:val="D236D814"/>
@@ -9174,7 +10252,7 @@
       </w:pPr>
     </w:lvl>
   </w:abstractNum>
-  <w:abstractNum w:abstractNumId="17" w15:restartNumberingAfterBreak="0">
+  <w:abstractNum w:abstractNumId="18" w15:restartNumberingAfterBreak="0">
     <w:nsid w:val="45546000"/>
     <w:multiLevelType w:val="multilevel"/>
     <w:tmpl w:val="49326CA8"/>
@@ -9297,7 +10375,7 @@
       </w:rPr>
     </w:lvl>
   </w:abstractNum>
-  <w:abstractNum w:abstractNumId="18" w15:restartNumberingAfterBreak="0">
+  <w:abstractNum w:abstractNumId="19" w15:restartNumberingAfterBreak="0">
     <w:nsid w:val="45BC077C"/>
     <w:multiLevelType w:val="hybridMultilevel"/>
     <w:tmpl w:val="9A6CCEF2"/>
@@ -9410,7 +10488,7 @@
       </w:rPr>
     </w:lvl>
   </w:abstractNum>
-  <w:abstractNum w:abstractNumId="19" w15:restartNumberingAfterBreak="0">
+  <w:abstractNum w:abstractNumId="20" w15:restartNumberingAfterBreak="0">
     <w:nsid w:val="49DC41AB"/>
     <w:multiLevelType w:val="hybridMultilevel"/>
     <w:tmpl w:val="0572204E"/>
@@ -9523,7 +10601,7 @@
       </w:rPr>
     </w:lvl>
   </w:abstractNum>
-  <w:abstractNum w:abstractNumId="20" w15:restartNumberingAfterBreak="0">
+  <w:abstractNum w:abstractNumId="21" w15:restartNumberingAfterBreak="0">
     <w:nsid w:val="51295582"/>
     <w:multiLevelType w:val="hybridMultilevel"/>
     <w:tmpl w:val="40AA3EE8"/>
@@ -9636,7 +10714,7 @@
       </w:rPr>
     </w:lvl>
   </w:abstractNum>
-  <w:abstractNum w:abstractNumId="21" w15:restartNumberingAfterBreak="0">
+  <w:abstractNum w:abstractNumId="22" w15:restartNumberingAfterBreak="0">
     <w:nsid w:val="57BD292E"/>
     <w:multiLevelType w:val="hybridMultilevel"/>
     <w:tmpl w:val="1BE8DE7C"/>
@@ -9725,7 +10803,7 @@
       </w:pPr>
     </w:lvl>
   </w:abstractNum>
-  <w:abstractNum w:abstractNumId="22" w15:restartNumberingAfterBreak="0">
+  <w:abstractNum w:abstractNumId="23" w15:restartNumberingAfterBreak="0">
     <w:nsid w:val="5A123B93"/>
     <w:multiLevelType w:val="hybridMultilevel"/>
     <w:tmpl w:val="58B44F46"/>
@@ -9838,7 +10916,7 @@
       </w:rPr>
     </w:lvl>
   </w:abstractNum>
-  <w:abstractNum w:abstractNumId="23" w15:restartNumberingAfterBreak="0">
+  <w:abstractNum w:abstractNumId="24" w15:restartNumberingAfterBreak="0">
     <w:nsid w:val="5C7F4DC7"/>
     <w:multiLevelType w:val="hybridMultilevel"/>
     <w:tmpl w:val="31D64210"/>
@@ -9951,7 +11029,7 @@
       </w:rPr>
     </w:lvl>
   </w:abstractNum>
-  <w:abstractNum w:abstractNumId="24" w15:restartNumberingAfterBreak="0">
+  <w:abstractNum w:abstractNumId="25" w15:restartNumberingAfterBreak="0">
     <w:nsid w:val="73B70BA0"/>
     <w:multiLevelType w:val="hybridMultilevel"/>
     <w:tmpl w:val="6A662C2A"/>
@@ -10077,13 +11155,13 @@
     <w:abstractNumId w:val="8"/>
   </w:num>
   <w:num w:numId="5">
+    <w:abstractNumId w:val="18"/>
+  </w:num>
+  <w:num w:numId="6">
     <w:abstractNumId w:val="17"/>
   </w:num>
-  <w:num w:numId="6">
+  <w:num w:numId="7">
     <w:abstractNumId w:val="16"/>
-  </w:num>
-  <w:num w:numId="7">
-    <w:abstractNumId w:val="15"/>
     <w:lvlOverride w:ilvl="0">
       <w:lvl w:ilvl="0">
         <w:start w:val="1"/>
@@ -10125,7 +11203,7 @@
     <w:abstractNumId w:val="11"/>
   </w:num>
   <w:num w:numId="15">
-    <w:abstractNumId w:val="24"/>
+    <w:abstractNumId w:val="25"/>
   </w:num>
   <w:num w:numId="16">
     <w:abstractNumId w:val="3"/>
@@ -10134,7 +11212,7 @@
     <w:abstractNumId w:val="13"/>
   </w:num>
   <w:num w:numId="18">
-    <w:abstractNumId w:val="15"/>
+    <w:abstractNumId w:val="16"/>
     <w:lvlOverride w:ilvl="0">
       <w:lvl w:ilvl="0">
         <w:start w:val="1"/>
@@ -10292,16 +11370,16 @@
     </w:lvlOverride>
   </w:num>
   <w:num w:numId="19">
-    <w:abstractNumId w:val="21"/>
+    <w:abstractNumId w:val="22"/>
   </w:num>
   <w:num w:numId="20">
-    <w:abstractNumId w:val="22"/>
+    <w:abstractNumId w:val="23"/>
   </w:num>
   <w:num w:numId="21">
-    <w:abstractNumId w:val="19"/>
+    <w:abstractNumId w:val="20"/>
   </w:num>
   <w:num w:numId="22">
-    <w:abstractNumId w:val="23"/>
+    <w:abstractNumId w:val="24"/>
   </w:num>
   <w:num w:numId="23">
     <w:abstractNumId w:val="10"/>
@@ -10310,20 +11388,23 @@
     <w:abstractNumId w:val="6"/>
   </w:num>
   <w:num w:numId="25">
-    <w:abstractNumId w:val="18"/>
+    <w:abstractNumId w:val="19"/>
   </w:num>
   <w:num w:numId="26">
-    <w:abstractNumId w:val="20"/>
+    <w:abstractNumId w:val="21"/>
   </w:num>
   <w:num w:numId="27">
     <w:abstractNumId w:val="1"/>
+  </w:num>
+  <w:num w:numId="28">
+    <w:abstractNumId w:val="15"/>
   </w:num>
   <w:numIdMacAtCleanup w:val="10"/>
 </w:numbering>
 </file>
 
 <file path=word/styles.xml><?xml version="1.0" encoding="utf-8"?>
-<w:styles xmlns:mc="http://schemas.openxmlformats.org/markup-compatibility/2006" xmlns:r="http://schemas.openxmlformats.org/officeDocument/2006/relationships" xmlns:w="http://schemas.openxmlformats.org/wordprocessingml/2006/main" xmlns:w14="http://schemas.microsoft.com/office/word/2010/wordml" xmlns:w15="http://schemas.microsoft.com/office/word/2012/wordml" xmlns:w16cid="http://schemas.microsoft.com/office/word/2016/wordml/cid" xmlns:w16se="http://schemas.microsoft.com/office/word/2015/wordml/symex" mc:Ignorable="w14 w15 w16se w16cid">
+<w:styles xmlns:mc="http://schemas.openxmlformats.org/markup-compatibility/2006" xmlns:r="http://schemas.openxmlformats.org/officeDocument/2006/relationships" xmlns:w="http://schemas.openxmlformats.org/wordprocessingml/2006/main" xmlns:w14="http://schemas.microsoft.com/office/word/2010/wordml" xmlns:w15="http://schemas.microsoft.com/office/word/2012/wordml" xmlns:w16cex="http://schemas.microsoft.com/office/word/2018/wordml/cex" xmlns:w16cid="http://schemas.microsoft.com/office/word/2016/wordml/cid" xmlns:w16="http://schemas.microsoft.com/office/word/2018/wordml" xmlns:w16se="http://schemas.microsoft.com/office/word/2015/wordml/symex" mc:Ignorable="w14 w15 w16se w16cid w16 w16cex">
   <w:docDefaults>
     <w:rPrDefault>
       <w:rPr>
@@ -10339,7 +11420,7 @@
       </w:pPr>
     </w:pPrDefault>
   </w:docDefaults>
-  <w:latentStyles w:defLockedState="0" w:defUIPriority="99" w:defSemiHidden="0" w:defUnhideWhenUsed="0" w:defQFormat="0" w:count="377">
+  <w:latentStyles w:defLockedState="0" w:defUIPriority="99" w:defSemiHidden="0" w:defUnhideWhenUsed="0" w:defQFormat="0" w:count="376">
     <w:lsdException w:name="Normal" w:uiPriority="3"/>
     <w:lsdException w:name="heading 1" w:uiPriority="9"/>
     <w:lsdException w:name="heading 2" w:semiHidden="1" w:uiPriority="9" w:unhideWhenUsed="1"/>
@@ -10716,7 +11797,6 @@
     <w:lsdException w:name="Hashtag" w:semiHidden="1" w:unhideWhenUsed="1"/>
     <w:lsdException w:name="Unresolved Mention" w:semiHidden="1" w:unhideWhenUsed="1"/>
     <w:lsdException w:name="Smart Link" w:semiHidden="1" w:unhideWhenUsed="1"/>
-    <w:lsdException w:name="Smart Link Error" w:semiHidden="1" w:unhideWhenUsed="1"/>
   </w:latentStyles>
   <w:style w:type="paragraph" w:default="1" w:styleId="Normal">
     <w:name w:val="Normal"/>
@@ -12587,21 +13667,21 @@
 <ds:datastoreItem xmlns:ds="http://schemas.openxmlformats.org/officeDocument/2006/customXml" ds:itemID="{87A18308-A969-4D6E-BB09-05765A639619}">
   <ds:schemaRefs>
     <ds:schemaRef ds:uri="http://purl.org/dc/elements/1.1/"/>
-    <ds:schemaRef ds:uri="http://schemas.microsoft.com/office/2006/metadata/properties"/>
+    <ds:schemaRef ds:uri="http://schemas.microsoft.com/office/2006/documentManagement/types"/>
+    <ds:schemaRef ds:uri="http://schemas.microsoft.com/office/infopath/2007/PartnerControls"/>
     <ds:schemaRef ds:uri="969634b1-bb27-4400-acd6-86276217b3b6"/>
     <ds:schemaRef ds:uri="http://purl.org/dc/terms/"/>
-    <ds:schemaRef ds:uri="http://schemas.microsoft.com/office/2006/documentManagement/types"/>
-    <ds:schemaRef ds:uri="http://schemas.microsoft.com/office/infopath/2007/PartnerControls"/>
+    <ds:schemaRef ds:uri="http://schemas.openxmlformats.org/package/2006/metadata/core-properties"/>
     <ds:schemaRef ds:uri="http://purl.org/dc/dcmitype/"/>
-    <ds:schemaRef ds:uri="http://schemas.openxmlformats.org/package/2006/metadata/core-properties"/>
     <ds:schemaRef ds:uri="3b231bd9-362e-4b4a-b934-a8e14959ce6d"/>
+    <ds:schemaRef ds:uri="http://schemas.microsoft.com/office/2006/metadata/properties"/>
     <ds:schemaRef ds:uri="http://www.w3.org/XML/1998/namespace"/>
   </ds:schemaRefs>
 </ds:datastoreItem>
 </file>
 
 <file path=customXml/itemProps4.xml><?xml version="1.0" encoding="utf-8"?>
-<ds:datastoreItem xmlns:ds="http://schemas.openxmlformats.org/officeDocument/2006/customXml" ds:itemID="{FF275944-6707-48DD-B2EE-A4BCD252C521}">
+<ds:datastoreItem xmlns:ds="http://schemas.openxmlformats.org/officeDocument/2006/customXml" ds:itemID="{66611CF9-9C88-410D-9E2F-AB734F7B1560}">
   <ds:schemaRefs>
     <ds:schemaRef ds:uri="http://schemas.openxmlformats.org/officeDocument/2006/bibliography"/>
   </ds:schemaRefs>

</xml_diff>

<commit_message>
updates for v3.2 release
</commit_message>
<xml_diff>
--- a/Configuration/ERM Web Application Configuration.docx
+++ b/Configuration/ERM Web Application Configuration.docx
@@ -51,7 +51,7 @@
           <w:sz w:val="18"/>
           <w:szCs w:val="24"/>
         </w:rPr>
-        <w:t>July 2, 2021</w:t>
+        <w:t>August 13, 2021</w:t>
       </w:r>
       <w:r>
         <w:rPr>
@@ -182,7 +182,7 @@
           <w:r>
             <w:fldChar w:fldCharType="separate"/>
           </w:r>
-          <w:hyperlink w:anchor="_Toc77006947" w:history="1">
+          <w:hyperlink w:anchor="_Toc79752588" w:history="1">
             <w:r>
               <w:rPr>
                 <w:rStyle w:val="Hyperlink"/>
@@ -220,7 +220,7 @@
               <w:rPr>
                 <w:webHidden/>
               </w:rPr>
-              <w:instrText xml:space="preserve"> PAGEREF _Toc77006947 \h </w:instrText>
+              <w:instrText xml:space="preserve"> PAGEREF _Toc79752588 \h </w:instrText>
             </w:r>
             <w:r>
               <w:rPr>
@@ -260,7 +260,7 @@
               <w:sz w:val="22"/>
             </w:rPr>
           </w:pPr>
-          <w:hyperlink w:anchor="_Toc77006948" w:history="1">
+          <w:hyperlink w:anchor="_Toc79752589" w:history="1">
             <w:r>
               <w:rPr>
                 <w:rStyle w:val="Hyperlink"/>
@@ -302,7 +302,7 @@
                 <w:noProof/>
                 <w:webHidden/>
               </w:rPr>
-              <w:instrText xml:space="preserve"> PAGEREF _Toc77006948 \h </w:instrText>
+              <w:instrText xml:space="preserve"> PAGEREF _Toc79752589 \h </w:instrText>
             </w:r>
             <w:r>
               <w:rPr>
@@ -343,7 +343,7 @@
               <w:szCs w:val="22"/>
             </w:rPr>
           </w:pPr>
-          <w:hyperlink w:anchor="_Toc77006949" w:history="1">
+          <w:hyperlink w:anchor="_Toc79752590" w:history="1">
             <w:r>
               <w:rPr>
                 <w:rStyle w:val="Hyperlink"/>
@@ -381,7 +381,7 @@
               <w:rPr>
                 <w:webHidden/>
               </w:rPr>
-              <w:instrText xml:space="preserve"> PAGEREF _Toc77006949 \h </w:instrText>
+              <w:instrText xml:space="preserve"> PAGEREF _Toc79752590 \h </w:instrText>
             </w:r>
             <w:r>
               <w:rPr>
@@ -418,7 +418,7 @@
               <w:szCs w:val="22"/>
             </w:rPr>
           </w:pPr>
-          <w:hyperlink w:anchor="_Toc77006950" w:history="1">
+          <w:hyperlink w:anchor="_Toc79752591" w:history="1">
             <w:r>
               <w:rPr>
                 <w:rStyle w:val="Hyperlink"/>
@@ -456,7 +456,7 @@
               <w:rPr>
                 <w:webHidden/>
               </w:rPr>
-              <w:instrText xml:space="preserve"> PAGEREF _Toc77006950 \h </w:instrText>
+              <w:instrText xml:space="preserve"> PAGEREF _Toc79752591 \h </w:instrText>
             </w:r>
             <w:r>
               <w:rPr>
@@ -473,7 +473,7 @@
               <w:rPr>
                 <w:webHidden/>
               </w:rPr>
-              <w:t>6</w:t>
+              <w:t>7</w:t>
             </w:r>
             <w:r>
               <w:rPr>
@@ -496,7 +496,7 @@
               <w:sz w:val="22"/>
             </w:rPr>
           </w:pPr>
-          <w:hyperlink w:anchor="_Toc77006951" w:history="1">
+          <w:hyperlink w:anchor="_Toc79752592" w:history="1">
             <w:r>
               <w:rPr>
                 <w:rStyle w:val="Hyperlink"/>
@@ -538,7 +538,7 @@
                 <w:noProof/>
                 <w:webHidden/>
               </w:rPr>
-              <w:instrText xml:space="preserve"> PAGEREF _Toc77006951 \h </w:instrText>
+              <w:instrText xml:space="preserve"> PAGEREF _Toc79752592 \h </w:instrText>
             </w:r>
             <w:r>
               <w:rPr>
@@ -558,7 +558,7 @@
                 <w:noProof/>
                 <w:webHidden/>
               </w:rPr>
-              <w:t>6</w:t>
+              <w:t>7</w:t>
             </w:r>
             <w:r>
               <w:rPr>
@@ -582,7 +582,7 @@
               <w:sz w:val="22"/>
             </w:rPr>
           </w:pPr>
-          <w:hyperlink w:anchor="_Toc77006952" w:history="1">
+          <w:hyperlink w:anchor="_Toc79752593" w:history="1">
             <w:r>
               <w:rPr>
                 <w:rStyle w:val="Hyperlink"/>
@@ -624,7 +624,7 @@
                 <w:noProof/>
                 <w:webHidden/>
               </w:rPr>
-              <w:instrText xml:space="preserve"> PAGEREF _Toc77006952 \h </w:instrText>
+              <w:instrText xml:space="preserve"> PAGEREF _Toc79752593 \h </w:instrText>
             </w:r>
             <w:r>
               <w:rPr>
@@ -644,7 +644,7 @@
                 <w:noProof/>
                 <w:webHidden/>
               </w:rPr>
-              <w:t>6</w:t>
+              <w:t>7</w:t>
             </w:r>
             <w:r>
               <w:rPr>
@@ -668,7 +668,7 @@
               <w:sz w:val="22"/>
             </w:rPr>
           </w:pPr>
-          <w:hyperlink w:anchor="_Toc77006953" w:history="1">
+          <w:hyperlink w:anchor="_Toc79752594" w:history="1">
             <w:r>
               <w:rPr>
                 <w:rStyle w:val="Hyperlink"/>
@@ -710,7 +710,7 @@
                 <w:noProof/>
                 <w:webHidden/>
               </w:rPr>
-              <w:instrText xml:space="preserve"> PAGEREF _Toc77006953 \h </w:instrText>
+              <w:instrText xml:space="preserve"> PAGEREF _Toc79752594 \h </w:instrText>
             </w:r>
             <w:r>
               <w:rPr>
@@ -730,7 +730,7 @@
                 <w:noProof/>
                 <w:webHidden/>
               </w:rPr>
-              <w:t>6</w:t>
+              <w:t>7</w:t>
             </w:r>
             <w:r>
               <w:rPr>
@@ -754,7 +754,7 @@
               <w:sz w:val="22"/>
             </w:rPr>
           </w:pPr>
-          <w:hyperlink w:anchor="_Toc77006954" w:history="1">
+          <w:hyperlink w:anchor="_Toc79752595" w:history="1">
             <w:r>
               <w:rPr>
                 <w:rStyle w:val="Hyperlink"/>
@@ -796,7 +796,7 @@
                 <w:noProof/>
                 <w:webHidden/>
               </w:rPr>
-              <w:instrText xml:space="preserve"> PAGEREF _Toc77006954 \h </w:instrText>
+              <w:instrText xml:space="preserve"> PAGEREF _Toc79752595 \h </w:instrText>
             </w:r>
             <w:r>
               <w:rPr>
@@ -816,7 +816,7 @@
                 <w:noProof/>
                 <w:webHidden/>
               </w:rPr>
-              <w:t>7</w:t>
+              <w:t>8</w:t>
             </w:r>
             <w:r>
               <w:rPr>
@@ -835,7 +835,7 @@
               <w:sz w:val="22"/>
             </w:rPr>
           </w:pPr>
-          <w:hyperlink w:anchor="_Toc77006955" w:history="1">
+          <w:hyperlink w:anchor="_Toc79752596" w:history="1">
             <w:r>
               <w:rPr>
                 <w:rStyle w:val="Hyperlink"/>
@@ -871,7 +871,7 @@
               <w:rPr>
                 <w:webHidden/>
               </w:rPr>
-              <w:instrText xml:space="preserve"> PAGEREF _Toc77006955 \h </w:instrText>
+              <w:instrText xml:space="preserve"> PAGEREF _Toc79752596 \h </w:instrText>
             </w:r>
             <w:r>
               <w:rPr>
@@ -888,7 +888,7 @@
               <w:rPr>
                 <w:webHidden/>
               </w:rPr>
-              <w:t>7</w:t>
+              <w:t>8</w:t>
             </w:r>
             <w:r>
               <w:rPr>
@@ -911,7 +911,7 @@
               <w:sz w:val="22"/>
             </w:rPr>
           </w:pPr>
-          <w:hyperlink w:anchor="_Toc77006956" w:history="1">
+          <w:hyperlink w:anchor="_Toc79752597" w:history="1">
             <w:r>
               <w:rPr>
                 <w:rStyle w:val="Hyperlink"/>
@@ -953,7 +953,7 @@
                 <w:noProof/>
                 <w:webHidden/>
               </w:rPr>
-              <w:instrText xml:space="preserve"> PAGEREF _Toc77006956 \h </w:instrText>
+              <w:instrText xml:space="preserve"> PAGEREF _Toc79752597 \h </w:instrText>
             </w:r>
             <w:r>
               <w:rPr>
@@ -973,7 +973,7 @@
                 <w:noProof/>
                 <w:webHidden/>
               </w:rPr>
-              <w:t>8</w:t>
+              <w:t>9</w:t>
             </w:r>
             <w:r>
               <w:rPr>
@@ -997,7 +997,7 @@
               <w:sz w:val="22"/>
             </w:rPr>
           </w:pPr>
-          <w:hyperlink w:anchor="_Toc77006957" w:history="1">
+          <w:hyperlink w:anchor="_Toc79752598" w:history="1">
             <w:r>
               <w:rPr>
                 <w:rStyle w:val="Hyperlink"/>
@@ -1039,7 +1039,7 @@
                 <w:noProof/>
                 <w:webHidden/>
               </w:rPr>
-              <w:instrText xml:space="preserve"> PAGEREF _Toc77006957 \h </w:instrText>
+              <w:instrText xml:space="preserve"> PAGEREF _Toc79752598 \h </w:instrText>
             </w:r>
             <w:r>
               <w:rPr>
@@ -1059,7 +1059,7 @@
                 <w:noProof/>
                 <w:webHidden/>
               </w:rPr>
-              <w:t>8</w:t>
+              <w:t>9</w:t>
             </w:r>
             <w:r>
               <w:rPr>
@@ -1080,7 +1080,7 @@
               <w:szCs w:val="22"/>
             </w:rPr>
           </w:pPr>
-          <w:hyperlink w:anchor="_Toc77006958" w:history="1">
+          <w:hyperlink w:anchor="_Toc79752599" w:history="1">
             <w:r>
               <w:rPr>
                 <w:rStyle w:val="Hyperlink"/>
@@ -1118,7 +1118,7 @@
               <w:rPr>
                 <w:webHidden/>
               </w:rPr>
-              <w:instrText xml:space="preserve"> PAGEREF _Toc77006958 \h </w:instrText>
+              <w:instrText xml:space="preserve"> PAGEREF _Toc79752599 \h </w:instrText>
             </w:r>
             <w:r>
               <w:rPr>
@@ -1135,7 +1135,7 @@
               <w:rPr>
                 <w:webHidden/>
               </w:rPr>
-              <w:t>10</w:t>
+              <w:t>11</w:t>
             </w:r>
             <w:r>
               <w:rPr>
@@ -1155,7 +1155,7 @@
               <w:szCs w:val="22"/>
             </w:rPr>
           </w:pPr>
-          <w:hyperlink w:anchor="_Toc77006959" w:history="1">
+          <w:hyperlink w:anchor="_Toc79752600" w:history="1">
             <w:r>
               <w:rPr>
                 <w:rStyle w:val="Hyperlink"/>
@@ -1193,7 +1193,7 @@
               <w:rPr>
                 <w:webHidden/>
               </w:rPr>
-              <w:instrText xml:space="preserve"> PAGEREF _Toc77006959 \h </w:instrText>
+              <w:instrText xml:space="preserve"> PAGEREF _Toc79752600 \h </w:instrText>
             </w:r>
             <w:r>
               <w:rPr>
@@ -1210,7 +1210,7 @@
               <w:rPr>
                 <w:webHidden/>
               </w:rPr>
-              <w:t>11</w:t>
+              <w:t>12</w:t>
             </w:r>
             <w:r>
               <w:rPr>
@@ -1230,7 +1230,7 @@
               <w:szCs w:val="22"/>
             </w:rPr>
           </w:pPr>
-          <w:hyperlink w:anchor="_Toc77006960" w:history="1">
+          <w:hyperlink w:anchor="_Toc79752601" w:history="1">
             <w:r>
               <w:rPr>
                 <w:rStyle w:val="Hyperlink"/>
@@ -1253,7 +1253,7 @@
               <w:rPr>
                 <w:webHidden/>
               </w:rPr>
-              <w:instrText xml:space="preserve"> PAGEREF _Toc77006960 \h </w:instrText>
+              <w:instrText xml:space="preserve"> PAGEREF _Toc79752601 \h </w:instrText>
             </w:r>
             <w:r>
               <w:rPr>
@@ -1270,7 +1270,7 @@
               <w:rPr>
                 <w:webHidden/>
               </w:rPr>
-              <w:t>12</w:t>
+              <w:t>13</w:t>
             </w:r>
             <w:r>
               <w:rPr>
@@ -1312,7 +1312,7 @@
       <w:pPr>
         <w:pStyle w:val="EsriHeading1"/>
       </w:pPr>
-      <w:bookmarkStart w:id="4" w:name="_Toc77006947"/>
+      <w:bookmarkStart w:id="4" w:name="_Toc79752588"/>
       <w:r>
         <w:lastRenderedPageBreak/>
         <w:t>Overview</w:t>
@@ -1385,7 +1385,7 @@
       <w:pPr>
         <w:pStyle w:val="EsriHeading2"/>
       </w:pPr>
-      <w:bookmarkStart w:id="5" w:name="_Toc77006948"/>
+      <w:bookmarkStart w:id="5" w:name="_Toc79752589"/>
       <w:r>
         <w:t>Configuration File</w:t>
       </w:r>
@@ -1396,23 +1396,7 @@
         <w:t xml:space="preserve">The configuration file for the web application </w:t>
       </w:r>
       <w:r>
-        <w:t xml:space="preserve">is the </w:t>
-      </w:r>
-      <w:proofErr w:type="spellStart"/>
-      <w:r>
-        <w:t>config.json</w:t>
-      </w:r>
-      <w:proofErr w:type="spellEnd"/>
-      <w:r>
-        <w:t xml:space="preserve"> file under the root folder of the web application (normally named </w:t>
-      </w:r>
-      <w:proofErr w:type="spellStart"/>
-      <w:r>
-        <w:t>routeplanner</w:t>
-      </w:r>
-      <w:proofErr w:type="spellEnd"/>
-      <w:r>
-        <w:t>).</w:t>
+        <w:t>is the config.json file under the root folder of the web application (normally named routeplanner).</w:t>
       </w:r>
       <w:r>
         <w:t xml:space="preserve"> </w:t>
@@ -1439,7 +1423,7 @@
       <w:pPr>
         <w:pStyle w:val="EsriHeading1"/>
       </w:pPr>
-      <w:bookmarkStart w:id="6" w:name="_Toc77006949"/>
+      <w:bookmarkStart w:id="6" w:name="_Toc79752590"/>
       <w:r>
         <w:lastRenderedPageBreak/>
         <w:t>Preferences</w:t>
@@ -1463,15 +1447,7 @@
         </w:numPr>
       </w:pPr>
       <w:r>
-        <w:t>"</w:t>
-      </w:r>
-      <w:proofErr w:type="spellStart"/>
-      <w:r>
-        <w:t>alternateBasemap</w:t>
-      </w:r>
-      <w:proofErr w:type="spellEnd"/>
-      <w:r>
-        <w:t>"</w:t>
+        <w:t>"alternateBasemap"</w:t>
       </w:r>
     </w:p>
     <w:p>
@@ -1506,15 +1482,7 @@
         </w:numPr>
       </w:pPr>
       <w:r>
-        <w:t>"</w:t>
-      </w:r>
-      <w:proofErr w:type="spellStart"/>
-      <w:r>
-        <w:t>timePickerDefaultHour</w:t>
-      </w:r>
-      <w:proofErr w:type="spellEnd"/>
-      <w:r>
-        <w:t>"</w:t>
+        <w:t>"timePickerDefaultHour"</w:t>
       </w:r>
     </w:p>
     <w:p>
@@ -1541,13 +1509,8 @@
         </w:numPr>
       </w:pPr>
       <w:r>
-        <w:t>"</w:t>
-      </w:r>
-      <w:proofErr w:type="spellStart"/>
-      <w:r>
-        <w:t>allowMaxWeightRecalculation</w:t>
-      </w:r>
-      <w:proofErr w:type="spellEnd"/>
+        <w:t>"allowMaxWeightRecalculation</w:t>
+      </w:r>
       <w:r>
         <w:t>”</w:t>
       </w:r>
@@ -1576,15 +1539,7 @@
         </w:numPr>
       </w:pPr>
       <w:r>
-        <w:t>"</w:t>
-      </w:r>
-      <w:proofErr w:type="spellStart"/>
-      <w:r>
-        <w:t>showEmptyCollections</w:t>
-      </w:r>
-      <w:proofErr w:type="spellEnd"/>
-      <w:r>
-        <w:t>"</w:t>
+        <w:t>"showEmptyCollections"</w:t>
       </w:r>
     </w:p>
     <w:p>
@@ -1611,15 +1566,7 @@
         </w:numPr>
       </w:pPr>
       <w:r>
-        <w:t>"</w:t>
-      </w:r>
-      <w:proofErr w:type="spellStart"/>
-      <w:r>
-        <w:t>useOrderPairs</w:t>
-      </w:r>
-      <w:proofErr w:type="spellEnd"/>
-      <w:r>
-        <w:t>"</w:t>
+        <w:t>"useOrderPairs"</w:t>
       </w:r>
     </w:p>
     <w:p>
@@ -1652,15 +1599,7 @@
         </w:numPr>
       </w:pPr>
       <w:r>
-        <w:t>"</w:t>
-      </w:r>
-      <w:proofErr w:type="spellStart"/>
-      <w:r>
-        <w:t>showDashboardControls</w:t>
-      </w:r>
-      <w:proofErr w:type="spellEnd"/>
-      <w:r>
-        <w:t>"</w:t>
+        <w:t>"showDashboardControls"</w:t>
       </w:r>
     </w:p>
     <w:p>
@@ -1698,23 +1637,7 @@
         </w:numPr>
       </w:pPr>
       <w:r>
-        <w:t>“</w:t>
-      </w:r>
-      <w:proofErr w:type="spellStart"/>
-      <w:r>
-        <w:t>quickGPCheckInterval</w:t>
-      </w:r>
-      <w:proofErr w:type="spellEnd"/>
-      <w:r>
-        <w:t>”, “</w:t>
-      </w:r>
-      <w:proofErr w:type="spellStart"/>
-      <w:r>
-        <w:t>slowGPCheckInterval</w:t>
-      </w:r>
-      <w:proofErr w:type="spellEnd"/>
-      <w:r>
-        <w:t>”</w:t>
+        <w:t>“quickGPCheckInterval”, “slowGPCheckInterval”</w:t>
       </w:r>
     </w:p>
     <w:p>
@@ -1750,15 +1673,7 @@
         </w:numPr>
       </w:pPr>
       <w:r>
-        <w:t>“</w:t>
-      </w:r>
-      <w:proofErr w:type="spellStart"/>
-      <w:r>
-        <w:t>quickGPCheckInterval</w:t>
-      </w:r>
-      <w:proofErr w:type="spellEnd"/>
-      <w:r>
-        <w:t>” applies to Refresh and Commit.</w:t>
+        <w:t>“quickGPCheckInterval” applies to Refresh and Commit.</w:t>
       </w:r>
     </w:p>
     <w:p>
@@ -1770,15 +1685,7 @@
         </w:numPr>
       </w:pPr>
       <w:r>
-        <w:t>“</w:t>
-      </w:r>
-      <w:proofErr w:type="spellStart"/>
-      <w:r>
-        <w:t>slowGPCheckInterval</w:t>
-      </w:r>
-      <w:proofErr w:type="spellEnd"/>
-      <w:r>
-        <w:t>” applies to the other functions.</w:t>
+        <w:t>“slowGPCheckInterval” applies to the other functions.</w:t>
       </w:r>
     </w:p>
     <w:p>
@@ -1790,15 +1697,7 @@
         </w:numPr>
       </w:pPr>
       <w:r>
-        <w:t>"</w:t>
-      </w:r>
-      <w:proofErr w:type="spellStart"/>
-      <w:r>
-        <w:t>allowClearAssignedOrders</w:t>
-      </w:r>
-      <w:proofErr w:type="spellEnd"/>
-      <w:r>
-        <w:t>"</w:t>
+        <w:t>"allowClearAssignedOrders"</w:t>
       </w:r>
     </w:p>
     <w:p>
@@ -1824,11 +1723,9 @@
       <w:r>
         <w:t>“</w:t>
       </w:r>
-      <w:proofErr w:type="spellStart"/>
       <w:r>
         <w:t>allowAssignPickupOrders</w:t>
       </w:r>
-      <w:proofErr w:type="spellEnd"/>
       <w:r>
         <w:t>”</w:t>
       </w:r>
@@ -1859,11 +1756,9 @@
       <w:r>
         <w:t>“</w:t>
       </w:r>
-      <w:proofErr w:type="spellStart"/>
       <w:r>
         <w:t>allowAssignLoadedCompletedExceptionOrders</w:t>
       </w:r>
-      <w:proofErr w:type="spellEnd"/>
       <w:r>
         <w:t>”</w:t>
       </w:r>
@@ -1877,15 +1772,7 @@
         </w:numPr>
       </w:pPr>
       <w:r>
-        <w:t xml:space="preserve">Controls if users can manually assign orders that are in progress (as determined by </w:t>
-      </w:r>
-      <w:proofErr w:type="spellStart"/>
-      <w:r>
-        <w:t>GeoOrderState</w:t>
-      </w:r>
-      <w:proofErr w:type="spellEnd"/>
-      <w:r>
-        <w:t xml:space="preserve"> value). </w:t>
+        <w:t xml:space="preserve">Controls if users can manually assign orders that are in progress (as determined by GeoOrderState value). </w:t>
       </w:r>
       <w:r>
         <w:t>Usually updated with Workforce.</w:t>
@@ -1900,15 +1787,7 @@
         </w:numPr>
       </w:pPr>
       <w:r>
-        <w:t xml:space="preserve">When set to false, any order with a </w:t>
-      </w:r>
-      <w:proofErr w:type="spellStart"/>
-      <w:r>
-        <w:t>GeoOrderState</w:t>
-      </w:r>
-      <w:proofErr w:type="spellEnd"/>
-      <w:r>
-        <w:t xml:space="preserve"> value will have its selection box disabled so it cannot be manually removed or reassigned.</w:t>
+        <w:t>When set to false, any order with a GeoOrderState value will have its selection box disabled so it cannot be manually removed or reassigned.</w:t>
       </w:r>
     </w:p>
     <w:p>
@@ -1943,7 +1822,6 @@
         </w:rPr>
         <w:t>“</w:t>
       </w:r>
-      <w:proofErr w:type="spellStart"/>
       <w:r>
         <w:rPr>
           <w:rFonts w:cs="Times New Roman"/>
@@ -1951,7 +1829,6 @@
         </w:rPr>
         <w:t>showDateTimeTextDescription</w:t>
       </w:r>
-      <w:proofErr w:type="spellEnd"/>
       <w:r>
         <w:rPr>
           <w:rFonts w:cs="Times New Roman"/>
@@ -1978,23 +1855,7 @@
           <w:rFonts w:cs="Times New Roman"/>
           <w:szCs w:val="24"/>
         </w:rPr>
-        <w:t xml:space="preserve">When set to true, </w:t>
-      </w:r>
-      <w:proofErr w:type="spellStart"/>
-      <w:r>
-        <w:rPr>
-          <w:rFonts w:cs="Times New Roman"/>
-          <w:szCs w:val="24"/>
-        </w:rPr>
-        <w:t>some time</w:t>
-      </w:r>
-      <w:proofErr w:type="spellEnd"/>
-      <w:r>
-        <w:rPr>
-          <w:rFonts w:cs="Times New Roman"/>
-          <w:szCs w:val="24"/>
-        </w:rPr>
-        <w:t xml:space="preserve"> </w:t>
+        <w:t xml:space="preserve">When set to true, some time </w:t>
       </w:r>
       <w:r>
         <w:rPr>
@@ -2023,23 +1884,7 @@
           <w:szCs w:val="24"/>
         </w:rPr>
         <w:lastRenderedPageBreak/>
-        <w:t>“</w:t>
-      </w:r>
-      <w:proofErr w:type="spellStart"/>
-      <w:r>
-        <w:rPr>
-          <w:rFonts w:cs="Times New Roman"/>
-          <w:szCs w:val="24"/>
-        </w:rPr>
-        <w:t>timeUnits</w:t>
-      </w:r>
-      <w:proofErr w:type="spellEnd"/>
-      <w:r>
-        <w:rPr>
-          <w:rFonts w:cs="Times New Roman"/>
-          <w:szCs w:val="24"/>
-        </w:rPr>
-        <w:t>”</w:t>
+        <w:t>“timeUnits”</w:t>
       </w:r>
     </w:p>
     <w:p>
@@ -2059,15 +1904,7 @@
           <w:rFonts w:cs="Times New Roman"/>
           <w:szCs w:val="24"/>
         </w:rPr>
-        <w:t>Defines units of time that fields with “</w:t>
-      </w:r>
-      <w:proofErr w:type="spellStart"/>
-      <w:r>
-        <w:rPr>
-          <w:rFonts w:cs="Times New Roman"/>
-          <w:szCs w:val="24"/>
-        </w:rPr>
-        <w:t>fieldTypeT</w:t>
+        <w:t>Defines units of time that fields with “fieldTypeT</w:t>
       </w:r>
       <w:r>
         <w:rPr>
@@ -2076,7 +1913,6 @@
         </w:rPr>
         <w:t>ime</w:t>
       </w:r>
-      <w:proofErr w:type="spellEnd"/>
       <w:r>
         <w:rPr>
           <w:rFonts w:cs="Times New Roman"/>
@@ -2103,23 +1939,7 @@
           <w:rFonts w:cs="Times New Roman"/>
           <w:szCs w:val="24"/>
         </w:rPr>
-        <w:t>“</w:t>
-      </w:r>
-      <w:proofErr w:type="spellStart"/>
-      <w:r>
-        <w:rPr>
-          <w:rFonts w:cs="Times New Roman"/>
-          <w:szCs w:val="24"/>
-        </w:rPr>
-        <w:t>displayDays</w:t>
-      </w:r>
-      <w:proofErr w:type="spellEnd"/>
-      <w:r>
-        <w:rPr>
-          <w:rFonts w:cs="Times New Roman"/>
-          <w:szCs w:val="24"/>
-        </w:rPr>
-        <w:t>”</w:t>
+        <w:t>“displayDays”</w:t>
       </w:r>
     </w:p>
     <w:p>
@@ -2140,23 +1960,7 @@
           <w:rFonts w:cs="Times New Roman"/>
           <w:szCs w:val="24"/>
         </w:rPr>
-        <w:t>Affects fields configured with “</w:t>
-      </w:r>
-      <w:proofErr w:type="spellStart"/>
-      <w:r>
-        <w:rPr>
-          <w:rFonts w:cs="Times New Roman"/>
-          <w:szCs w:val="24"/>
-        </w:rPr>
-        <w:t>fieldTypeTime</w:t>
-      </w:r>
-      <w:proofErr w:type="spellEnd"/>
-      <w:r>
-        <w:rPr>
-          <w:rFonts w:cs="Times New Roman"/>
-          <w:szCs w:val="24"/>
-        </w:rPr>
-        <w:t>” type. When true, format will be DD:HH:MM. When false, format will be HH:MM.</w:t>
+        <w:t>Affects fields configured with “fieldTypeTime” type. When true, format will be DD:HH:MM. When false, format will be HH:MM.</w:t>
       </w:r>
     </w:p>
     <w:p>
@@ -2178,14 +1982,12 @@
         </w:rPr>
         <w:t>“</w:t>
       </w:r>
-      <w:proofErr w:type="spellStart"/>
       <w:r>
         <w:rPr>
           <w:rFonts w:cs="Times New Roman"/>
         </w:rPr>
         <w:t>showOrderAssignmentSuccessMessage</w:t>
       </w:r>
-      <w:proofErr w:type="spellEnd"/>
       <w:r>
         <w:rPr>
           <w:rFonts w:cs="Times New Roman"/>
@@ -2230,21 +2032,7 @@
         <w:rPr>
           <w:rFonts w:cs="Times New Roman"/>
         </w:rPr>
-        <w:t>“</w:t>
-      </w:r>
-      <w:proofErr w:type="spellStart"/>
-      <w:r>
-        <w:rPr>
-          <w:rFonts w:cs="Times New Roman"/>
-        </w:rPr>
-        <w:t>allowReloadPlan</w:t>
-      </w:r>
-      <w:proofErr w:type="spellEnd"/>
-      <w:r>
-        <w:rPr>
-          <w:rFonts w:cs="Times New Roman"/>
-        </w:rPr>
-        <w:t>”</w:t>
+        <w:t>“allowReloadPlan”</w:t>
       </w:r>
     </w:p>
     <w:p>
@@ -2290,21 +2078,7 @@
         <w:rPr>
           <w:rFonts w:cs="Times New Roman"/>
         </w:rPr>
-        <w:t>“</w:t>
-      </w:r>
-      <w:proofErr w:type="spellStart"/>
-      <w:r>
-        <w:rPr>
-          <w:rFonts w:cs="Times New Roman"/>
-        </w:rPr>
-        <w:t>alternateReloadPlanButtonText</w:t>
-      </w:r>
-      <w:proofErr w:type="spellEnd"/>
-      <w:r>
-        <w:rPr>
-          <w:rFonts w:cs="Times New Roman"/>
-        </w:rPr>
-        <w:t>”</w:t>
+        <w:t>“alternateReloadPlanButtonText”</w:t>
       </w:r>
     </w:p>
     <w:p>
@@ -2342,21 +2116,7 @@
         <w:rPr>
           <w:rFonts w:cs="Times New Roman"/>
         </w:rPr>
-        <w:t xml:space="preserve">    "</w:t>
-      </w:r>
-      <w:proofErr w:type="spellStart"/>
-      <w:r>
-        <w:rPr>
-          <w:rFonts w:cs="Times New Roman"/>
-        </w:rPr>
-        <w:t>allPlansTableDefaultSortField</w:t>
-      </w:r>
-      <w:proofErr w:type="spellEnd"/>
-      <w:r>
-        <w:rPr>
-          <w:rFonts w:cs="Times New Roman"/>
-        </w:rPr>
-        <w:t>"</w:t>
+        <w:t xml:space="preserve">    "allPlansTableDefaultSortField"</w:t>
       </w:r>
     </w:p>
     <w:p>
@@ -2392,21 +2152,7 @@
         <w:rPr>
           <w:rFonts w:cs="Times New Roman"/>
         </w:rPr>
-        <w:t xml:space="preserve">    "</w:t>
-      </w:r>
-      <w:proofErr w:type="spellStart"/>
-      <w:r>
-        <w:rPr>
-          <w:rFonts w:cs="Times New Roman"/>
-        </w:rPr>
-        <w:t>allPlansTableDefaultSortDescending</w:t>
-      </w:r>
-      <w:proofErr w:type="spellEnd"/>
-      <w:r>
-        <w:rPr>
-          <w:rFonts w:cs="Times New Roman"/>
-        </w:rPr>
-        <w:t>"</w:t>
+        <w:t xml:space="preserve">    "allPlansTableDefaultSortDescending"</w:t>
       </w:r>
     </w:p>
     <w:p>
@@ -2426,6 +2172,202 @@
         </w:rPr>
         <w:t>Default setting for how records in All Plans table are sorted. Set to true or false for descending or ascending.</w:t>
       </w:r>
+    </w:p>
+    <w:p>
+      <w:pPr>
+        <w:pStyle w:val="ListParagraph"/>
+        <w:numPr>
+          <w:ilvl w:val="0"/>
+          <w:numId w:val="21"/>
+        </w:numPr>
+        <w:rPr>
+          <w:rFonts w:cs="Times New Roman"/>
+        </w:rPr>
+      </w:pPr>
+      <w:r>
+        <w:rPr>
+          <w:rFonts w:cs="Times New Roman"/>
+        </w:rPr>
+        <w:t>“Optimize</w:t>
+      </w:r>
+      <w:r>
+        <w:rPr>
+          <w:rFonts w:cs="Times New Roman"/>
+        </w:rPr>
+        <w:t xml:space="preserve"> assigned orders</w:t>
+      </w:r>
+    </w:p>
+    <w:p>
+      <w:pPr>
+        <w:pStyle w:val="ListParagraph"/>
+        <w:numPr>
+          <w:ilvl w:val="1"/>
+          <w:numId w:val="21"/>
+        </w:numPr>
+        <w:rPr>
+          <w:rFonts w:cs="Times New Roman"/>
+        </w:rPr>
+      </w:pPr>
+      <w:r>
+        <w:rPr>
+          <w:rFonts w:cs="Times New Roman"/>
+        </w:rPr>
+        <w:t>Exposes the “Optimize Assigned Orders” solve mode option in the Run Route Optimization dropdown menu.</w:t>
+      </w:r>
+    </w:p>
+    <w:p>
+      <w:pPr>
+        <w:pStyle w:val="ListParagraph"/>
+        <w:numPr>
+          <w:ilvl w:val="1"/>
+          <w:numId w:val="21"/>
+        </w:numPr>
+        <w:rPr>
+          <w:rFonts w:cs="Times New Roman"/>
+        </w:rPr>
+      </w:pPr>
+      <w:r>
+        <w:rPr>
+          <w:rFonts w:cs="Times New Roman"/>
+        </w:rPr>
+        <w:t xml:space="preserve">This mode sends only the orders </w:t>
+      </w:r>
+      <w:r>
+        <w:rPr>
+          <w:rFonts w:cs="Times New Roman"/>
+        </w:rPr>
+        <w:t>already assigned to routes to the VRP. If a subset of routes is selected, only orders on those routes are sent. No unassigned orders are included with the solve.</w:t>
+      </w:r>
+    </w:p>
+    <w:p>
+      <w:pPr>
+        <w:pStyle w:val="ListParagraph"/>
+        <w:numPr>
+          <w:ilvl w:val="0"/>
+          <w:numId w:val="21"/>
+        </w:numPr>
+        <w:rPr>
+          <w:rFonts w:cs="Times New Roman"/>
+        </w:rPr>
+      </w:pPr>
+      <w:r>
+        <w:rPr>
+          <w:rFonts w:cs="Times New Roman"/>
+        </w:rPr>
+        <w:t>“</w:t>
+      </w:r>
+      <w:r>
+        <w:rPr>
+          <w:rFonts w:cs="Times New Roman"/>
+        </w:rPr>
+        <w:t>resequence routes”</w:t>
+      </w:r>
+    </w:p>
+    <w:p>
+      <w:pPr>
+        <w:pStyle w:val="ListParagraph"/>
+        <w:numPr>
+          <w:ilvl w:val="1"/>
+          <w:numId w:val="21"/>
+        </w:numPr>
+        <w:rPr>
+          <w:rFonts w:cs="Times New Roman"/>
+        </w:rPr>
+      </w:pPr>
+      <w:r>
+        <w:rPr>
+          <w:rFonts w:cs="Times New Roman"/>
+        </w:rPr>
+        <w:t>Exposes the “Resequence Routes” solve mode option in the Run Route Optimization dropdown menu.</w:t>
+      </w:r>
+    </w:p>
+    <w:p>
+      <w:pPr>
+        <w:pStyle w:val="ListParagraph"/>
+        <w:numPr>
+          <w:ilvl w:val="1"/>
+          <w:numId w:val="21"/>
+        </w:numPr>
+        <w:rPr>
+          <w:rFonts w:cs="Times New Roman"/>
+        </w:rPr>
+      </w:pPr>
+      <w:r>
+        <w:rPr>
+          <w:rFonts w:cs="Times New Roman"/>
+        </w:rPr>
+        <w:t>This mode sends only orders already assigned to routes to the VRP and treats them all as if their Assignment Rule = Preserve Route. If a subset of routes is selected, only orders on those routes are sent. No unassigned orders are included with the solve. The Assignment Rule adjustment is virtual, no values are changed in the Plan.</w:t>
+      </w:r>
+    </w:p>
+    <w:p>
+      <w:pPr>
+        <w:pStyle w:val="ListParagraph"/>
+        <w:numPr>
+          <w:ilvl w:val="0"/>
+          <w:numId w:val="21"/>
+        </w:numPr>
+        <w:rPr>
+          <w:rFonts w:cs="Times New Roman"/>
+        </w:rPr>
+      </w:pPr>
+      <w:r>
+        <w:rPr>
+          <w:rFonts w:cs="Times New Roman"/>
+        </w:rPr>
+        <w:t>“validate routes”</w:t>
+      </w:r>
+    </w:p>
+    <w:p>
+      <w:pPr>
+        <w:pStyle w:val="ListParagraph"/>
+        <w:numPr>
+          <w:ilvl w:val="1"/>
+          <w:numId w:val="21"/>
+        </w:numPr>
+        <w:rPr>
+          <w:rFonts w:cs="Times New Roman"/>
+        </w:rPr>
+      </w:pPr>
+      <w:r>
+        <w:rPr>
+          <w:rFonts w:cs="Times New Roman"/>
+        </w:rPr>
+        <w:t>Exposes the “Validate Routes” solve mode option in the Run Route Optimization dropdown menu.</w:t>
+      </w:r>
+    </w:p>
+    <w:p>
+      <w:pPr>
+        <w:pStyle w:val="ListParagraph"/>
+        <w:numPr>
+          <w:ilvl w:val="1"/>
+          <w:numId w:val="21"/>
+        </w:numPr>
+        <w:rPr>
+          <w:rFonts w:cs="Times New Roman"/>
+        </w:rPr>
+      </w:pPr>
+      <w:r>
+        <w:rPr>
+          <w:rFonts w:cs="Times New Roman"/>
+        </w:rPr>
+        <w:t xml:space="preserve">This mode sends only orders already assigned to routes to the VRP and treats them all as if their Assignment Rule = Preserve Route and Relative Sequence. If a subset of routes is selected, only </w:t>
+      </w:r>
+      <w:r>
+        <w:rPr>
+          <w:rFonts w:cs="Times New Roman"/>
+        </w:rPr>
+        <w:lastRenderedPageBreak/>
+        <w:t>orders on those routes are sent. No unassigned orders are included with the solve. The Assignment Rule adjustment is virtual, no values are changed in the Plan.</w:t>
+      </w:r>
+    </w:p>
+    <w:p>
+      <w:pPr>
+        <w:pStyle w:val="ListParagraph"/>
+        <w:ind w:left="1440"/>
+        <w:rPr>
+          <w:rFonts w:cs="Times New Roman"/>
+        </w:rPr>
+      </w:pPr>
     </w:p>
     <w:p/>
     <w:p>
@@ -2448,7 +2390,7 @@
       <w:pPr>
         <w:pStyle w:val="EsriHeading1"/>
       </w:pPr>
-      <w:bookmarkStart w:id="7" w:name="_Toc77006950"/>
+      <w:bookmarkStart w:id="7" w:name="_Toc79752591"/>
       <w:r>
         <w:lastRenderedPageBreak/>
         <w:t>Tables</w:t>
@@ -2472,15 +2414,7 @@
         </w:numPr>
       </w:pPr>
       <w:r>
-        <w:t>"</w:t>
-      </w:r>
-      <w:proofErr w:type="spellStart"/>
-      <w:r>
-        <w:t>planTableFields</w:t>
-      </w:r>
-      <w:proofErr w:type="spellEnd"/>
-      <w:r>
-        <w:t xml:space="preserve">" </w:t>
+        <w:t xml:space="preserve">"planTableFields" </w:t>
       </w:r>
     </w:p>
     <w:p>
@@ -2607,7 +2541,7 @@
       <w:pPr>
         <w:pStyle w:val="EsriHeading2"/>
       </w:pPr>
-      <w:bookmarkStart w:id="8" w:name="_Toc77006951"/>
+      <w:bookmarkStart w:id="8" w:name="_Toc79752592"/>
       <w:r>
         <w:t>Name, Alias, and Width</w:t>
       </w:r>
@@ -2697,7 +2631,7 @@
       <w:pPr>
         <w:pStyle w:val="EsriHeading2"/>
       </w:pPr>
-      <w:bookmarkStart w:id="9" w:name="_Toc77006952"/>
+      <w:bookmarkStart w:id="9" w:name="_Toc79752593"/>
       <w:r>
         <w:t>Visibility</w:t>
       </w:r>
@@ -2744,15 +2678,7 @@
         </w:numPr>
       </w:pPr>
       <w:r>
-        <w:t>“</w:t>
-      </w:r>
-      <w:proofErr w:type="spellStart"/>
-      <w:r>
-        <w:t>hiddenAlways</w:t>
-      </w:r>
-      <w:proofErr w:type="spellEnd"/>
-      <w:r>
-        <w:t>”</w:t>
+        <w:t>“hiddenAlways”</w:t>
       </w:r>
     </w:p>
     <w:p>
@@ -2774,7 +2700,7 @@
       <w:pPr>
         <w:pStyle w:val="EsriHeading2"/>
       </w:pPr>
-      <w:bookmarkStart w:id="10" w:name="_Toc77006953"/>
+      <w:bookmarkStart w:id="10" w:name="_Toc79752594"/>
       <w:r>
         <w:t>Sequence</w:t>
       </w:r>
@@ -2789,7 +2715,7 @@
       <w:pPr>
         <w:pStyle w:val="EsriHeading2"/>
       </w:pPr>
-      <w:bookmarkStart w:id="11" w:name="_Toc77006954"/>
+      <w:bookmarkStart w:id="11" w:name="_Toc79752595"/>
       <w:r>
         <w:lastRenderedPageBreak/>
         <w:t>Editable</w:t>
@@ -2832,7 +2758,7 @@
       <w:pPr>
         <w:pStyle w:val="EsriHeading3"/>
       </w:pPr>
-      <w:bookmarkStart w:id="12" w:name="_Toc77006955"/>
+      <w:bookmarkStart w:id="12" w:name="_Toc79752596"/>
       <w:r>
         <w:t>Edit by Order Type</w:t>
       </w:r>
@@ -3672,7 +3598,7 @@
       <w:pPr>
         <w:pStyle w:val="EsriHeading2"/>
       </w:pPr>
-      <w:bookmarkStart w:id="13" w:name="_Toc77006956"/>
+      <w:bookmarkStart w:id="13" w:name="_Toc79752597"/>
       <w:r>
         <w:lastRenderedPageBreak/>
         <w:t>Edit Location</w:t>
@@ -3681,15 +3607,7 @@
     </w:p>
     <w:p>
       <w:r>
-        <w:t>In the “orders” table, there is a unique field “_</w:t>
-      </w:r>
-      <w:proofErr w:type="spellStart"/>
-      <w:r>
-        <w:t>editLocation</w:t>
-      </w:r>
-      <w:proofErr w:type="spellEnd"/>
-      <w:r>
-        <w:t xml:space="preserve">” that controls whether the </w:t>
+        <w:t xml:space="preserve">In the “orders” table, there is a unique field “_editLocation” that controls whether the </w:t>
       </w:r>
       <w:r>
         <w:t>user can edit the physical location of an order point. And what type of edit can be made. Each type can be further divided by order type.</w:t>
@@ -3752,15 +3670,7 @@
         </w:numPr>
       </w:pPr>
       <w:r>
-        <w:t xml:space="preserve">The </w:t>
-      </w:r>
-      <w:proofErr w:type="spellStart"/>
-      <w:r>
-        <w:t>MDM_Locations</w:t>
-      </w:r>
-      <w:proofErr w:type="spellEnd"/>
-      <w:r>
-        <w:t xml:space="preserve"> feature service must also have points for the list to be populated.</w:t>
+        <w:t>The MDM_Locations feature service must also have points for the list to be populated.</w:t>
       </w:r>
     </w:p>
     <w:p/>
@@ -6255,7 +6165,7 @@
       <w:pPr>
         <w:pStyle w:val="EsriHeading2"/>
       </w:pPr>
-      <w:bookmarkStart w:id="14" w:name="_Toc77006957"/>
+      <w:bookmarkStart w:id="14" w:name="_Toc79752598"/>
       <w:r>
         <w:t>Type</w:t>
       </w:r>
@@ -6278,15 +6188,7 @@
         </w:numPr>
       </w:pPr>
       <w:r>
-        <w:t>“</w:t>
-      </w:r>
-      <w:proofErr w:type="spellStart"/>
-      <w:r>
-        <w:t>fieldTypeTime</w:t>
-      </w:r>
-      <w:proofErr w:type="spellEnd"/>
-      <w:r>
-        <w:t>”</w:t>
+        <w:t>“fieldTypeTime”</w:t>
       </w:r>
     </w:p>
     <w:p>
@@ -6316,23 +6218,7 @@
         <w:t>Is</w:t>
       </w:r>
       <w:r>
-        <w:t xml:space="preserve"> used in conjunction with “</w:t>
-      </w:r>
-      <w:proofErr w:type="spellStart"/>
-      <w:r>
-        <w:t>timeUnits</w:t>
-      </w:r>
-      <w:proofErr w:type="spellEnd"/>
-      <w:r>
-        <w:t>” and “</w:t>
-      </w:r>
-      <w:proofErr w:type="spellStart"/>
-      <w:r>
-        <w:t>displayDays</w:t>
-      </w:r>
-      <w:proofErr w:type="spellEnd"/>
-      <w:r>
-        <w:t xml:space="preserve">” </w:t>
+        <w:t xml:space="preserve"> used in conjunction with “timeUnits” and “displayDays” </w:t>
       </w:r>
       <w:r>
         <w:t>settings</w:t>
@@ -6380,7 +6266,7 @@
       <w:pPr>
         <w:pStyle w:val="EsriHeading1"/>
       </w:pPr>
-      <w:bookmarkStart w:id="15" w:name="_Toc77006958"/>
+      <w:bookmarkStart w:id="15" w:name="_Toc79752599"/>
       <w:r>
         <w:lastRenderedPageBreak/>
         <w:t>Popups</w:t>
@@ -6392,15 +6278,7 @@
         <w:t>The attributes that are displayed in popups when you click on a</w:t>
       </w:r>
       <w:r>
-        <w:t xml:space="preserve"> feature in the map are configured in the “</w:t>
-      </w:r>
-      <w:proofErr w:type="spellStart"/>
-      <w:r>
-        <w:t>popupTemplates</w:t>
-      </w:r>
-      <w:proofErr w:type="spellEnd"/>
-      <w:r>
-        <w:t>” section. There is a section for “orders” and “routes”.</w:t>
+        <w:t xml:space="preserve"> feature in the map are configured in the “popupTemplates” section. There is a section for “orders” and “routes”.</w:t>
       </w:r>
     </w:p>
     <w:p>
@@ -6438,13 +6316,8 @@
       <w:r>
         <w:t>“</w:t>
       </w:r>
-      <w:proofErr w:type="spellStart"/>
-      <w:r>
-        <w:t>fieldInfos</w:t>
-      </w:r>
-      <w:proofErr w:type="spellEnd"/>
-      <w:r>
-        <w:t>”</w:t>
+      <w:r>
+        <w:t>fieldInfos”</w:t>
       </w:r>
     </w:p>
     <w:p>
@@ -7249,7 +7122,7 @@
       <w:pPr>
         <w:pStyle w:val="EsriHeading1"/>
       </w:pPr>
-      <w:bookmarkStart w:id="16" w:name="_Toc77006959"/>
+      <w:bookmarkStart w:id="16" w:name="_Toc79752600"/>
       <w:r>
         <w:lastRenderedPageBreak/>
         <w:t>Layer Index</w:t>
@@ -7261,15 +7134,7 @@
         <w:t xml:space="preserve">In the data section, there </w:t>
       </w:r>
       <w:r>
-        <w:t xml:space="preserve">is a place to set the index values for the different layers. These are based on the </w:t>
-      </w:r>
-      <w:proofErr w:type="spellStart"/>
-      <w:r>
-        <w:t>ERM_Plan_Template</w:t>
-      </w:r>
-      <w:proofErr w:type="spellEnd"/>
-      <w:r>
-        <w:t xml:space="preserve"> feature service.</w:t>
+        <w:t>is a place to set the index values for the different layers. These are based on the ERM_Plan_Template feature service.</w:t>
       </w:r>
     </w:p>
     <w:p>
@@ -7281,15 +7146,7 @@
         </w:numPr>
       </w:pPr>
       <w:r>
-        <w:t>"</w:t>
-      </w:r>
-      <w:proofErr w:type="spellStart"/>
-      <w:r>
-        <w:t>planRoutesLayerId</w:t>
-      </w:r>
-      <w:proofErr w:type="spellEnd"/>
-      <w:r>
-        <w:t>"</w:t>
+        <w:t>"planRoutesLayerId"</w:t>
       </w:r>
     </w:p>
     <w:p>
@@ -7301,15 +7158,7 @@
         </w:numPr>
       </w:pPr>
       <w:r>
-        <w:t>"</w:t>
-      </w:r>
-      <w:proofErr w:type="spellStart"/>
-      <w:r>
-        <w:t>planOrdersLayerId</w:t>
-      </w:r>
-      <w:proofErr w:type="spellEnd"/>
-      <w:r>
-        <w:t>"</w:t>
+        <w:t>"planOrdersLayerId"</w:t>
       </w:r>
     </w:p>
     <w:p>
@@ -7321,15 +7170,7 @@
         </w:numPr>
       </w:pPr>
       <w:r>
-        <w:t>"</w:t>
-      </w:r>
-      <w:proofErr w:type="spellStart"/>
-      <w:r>
-        <w:t>planCollectionsLayerId</w:t>
-      </w:r>
-      <w:proofErr w:type="spellEnd"/>
-      <w:r>
-        <w:t>"</w:t>
+        <w:t>"planCollectionsLayerId"</w:t>
       </w:r>
     </w:p>
     <w:p>
@@ -7341,15 +7182,7 @@
         </w:numPr>
       </w:pPr>
       <w:r>
-        <w:t>"</w:t>
-      </w:r>
-      <w:proofErr w:type="spellStart"/>
-      <w:r>
-        <w:t>planSpecialtiesLayerId</w:t>
-      </w:r>
-      <w:proofErr w:type="spellEnd"/>
-      <w:r>
-        <w:t>"</w:t>
+        <w:t>"planSpecialtiesLayerId"</w:t>
       </w:r>
     </w:p>
     <w:p>
@@ -7361,15 +7194,7 @@
         </w:numPr>
       </w:pPr>
       <w:r>
-        <w:t>"</w:t>
-      </w:r>
-      <w:proofErr w:type="spellStart"/>
-      <w:r>
-        <w:t>planZonesLayerId</w:t>
-      </w:r>
-      <w:proofErr w:type="spellEnd"/>
-      <w:r>
-        <w:t>"</w:t>
+        <w:t>"planZonesLayerId"</w:t>
       </w:r>
     </w:p>
     <w:p>
@@ -7381,15 +7206,7 @@
         </w:numPr>
       </w:pPr>
       <w:r>
-        <w:t>"</w:t>
-      </w:r>
-      <w:proofErr w:type="spellStart"/>
-      <w:r>
-        <w:t>planMetadataLayerId</w:t>
-      </w:r>
-      <w:proofErr w:type="spellEnd"/>
-      <w:r>
-        <w:t>"</w:t>
+        <w:t>"planMetadataLayerId"</w:t>
       </w:r>
     </w:p>
     <w:p>
@@ -7401,15 +7218,7 @@
         </w:numPr>
       </w:pPr>
       <w:r>
-        <w:t>"</w:t>
-      </w:r>
-      <w:proofErr w:type="spellStart"/>
-      <w:r>
-        <w:t>orderPairsLayerId</w:t>
-      </w:r>
-      <w:proofErr w:type="spellEnd"/>
-      <w:r>
-        <w:t>"</w:t>
+        <w:t>"orderPairsLayerId"</w:t>
       </w:r>
     </w:p>
     <w:p/>
@@ -7425,7 +7234,7 @@
       <w:pPr>
         <w:pStyle w:val="EsriNumberedAppendixHeading"/>
       </w:pPr>
-      <w:bookmarkStart w:id="17" w:name="_Toc77006960"/>
+      <w:bookmarkStart w:id="17" w:name="_Toc79752601"/>
       <w:r>
         <w:lastRenderedPageBreak/>
         <w:t>Revision History</w:t>
@@ -7744,7 +7553,6 @@
               </w:rPr>
               <w:t xml:space="preserve">Added detail on </w:t>
             </w:r>
-            <w:proofErr w:type="spellStart"/>
             <w:r>
               <w:rPr>
                 <w:sz w:val="20"/>
@@ -7752,7 +7560,6 @@
               </w:rPr>
               <w:t>showDateTimeTextDescription</w:t>
             </w:r>
-            <w:proofErr w:type="spellEnd"/>
             <w:r>
               <w:rPr>
                 <w:sz w:val="20"/>
@@ -7760,7 +7567,6 @@
               </w:rPr>
               <w:t xml:space="preserve">, </w:t>
             </w:r>
-            <w:proofErr w:type="spellStart"/>
             <w:r>
               <w:rPr>
                 <w:sz w:val="20"/>
@@ -7768,7 +7574,6 @@
               </w:rPr>
               <w:t>allowAssignPickupOrders</w:t>
             </w:r>
-            <w:proofErr w:type="spellEnd"/>
             <w:r>
               <w:rPr>
                 <w:sz w:val="20"/>
@@ -7776,7 +7581,6 @@
               </w:rPr>
               <w:t xml:space="preserve"> and </w:t>
             </w:r>
-            <w:proofErr w:type="spellStart"/>
             <w:r>
               <w:rPr>
                 <w:sz w:val="20"/>
@@ -7784,7 +7588,6 @@
               </w:rPr>
               <w:t>allowAssignLoadedCompletedExceptionOrders</w:t>
             </w:r>
-            <w:proofErr w:type="spellEnd"/>
           </w:p>
         </w:tc>
         <w:tc>
@@ -7988,6 +7791,74 @@
                 <w:szCs w:val="20"/>
               </w:rPr>
               <w:t>New section with layer index details</w:t>
+            </w:r>
+          </w:p>
+        </w:tc>
+        <w:tc>
+          <w:tcPr>
+            <w:tcW w:w="1980" w:type="dxa"/>
+          </w:tcPr>
+          <w:p>
+            <w:pPr>
+              <w:pStyle w:val="EsriProposalBodyText"/>
+              <w:cnfStyle w:val="000000000000" w:firstRow="0" w:lastRow="0" w:firstColumn="0" w:lastColumn="0" w:oddVBand="0" w:evenVBand="0" w:oddHBand="0" w:evenHBand="0" w:firstRowFirstColumn="0" w:firstRowLastColumn="0" w:lastRowFirstColumn="0" w:lastRowLastColumn="0"/>
+              <w:rPr>
+                <w:sz w:val="20"/>
+                <w:szCs w:val="20"/>
+              </w:rPr>
+            </w:pPr>
+            <w:r>
+              <w:rPr>
+                <w:sz w:val="20"/>
+                <w:szCs w:val="20"/>
+              </w:rPr>
+              <w:t>Mike Nelson</w:t>
+            </w:r>
+          </w:p>
+        </w:tc>
+      </w:tr>
+      <w:tr>
+        <w:tc>
+          <w:tcPr>
+            <w:cnfStyle w:val="001000000000" w:firstRow="0" w:lastRow="0" w:firstColumn="1" w:lastColumn="0" w:oddVBand="0" w:evenVBand="0" w:oddHBand="0" w:evenHBand="0" w:firstRowFirstColumn="0" w:firstRowLastColumn="0" w:lastRowFirstColumn="0" w:lastRowLastColumn="0"/>
+            <w:tcW w:w="1355" w:type="dxa"/>
+          </w:tcPr>
+          <w:p>
+            <w:pPr>
+              <w:pStyle w:val="EsriProposalBodyText"/>
+              <w:rPr>
+                <w:sz w:val="20"/>
+                <w:szCs w:val="20"/>
+              </w:rPr>
+            </w:pPr>
+            <w:r>
+              <w:rPr>
+                <w:sz w:val="20"/>
+                <w:szCs w:val="20"/>
+              </w:rPr>
+              <w:t>8/18/2021</w:t>
+            </w:r>
+          </w:p>
+        </w:tc>
+        <w:tc>
+          <w:tcPr>
+            <w:tcW w:w="6830" w:type="dxa"/>
+          </w:tcPr>
+          <w:p>
+            <w:pPr>
+              <w:pStyle w:val="EsriProposalBodyText"/>
+              <w:cnfStyle w:val="000000000000" w:firstRow="0" w:lastRow="0" w:firstColumn="0" w:lastColumn="0" w:oddVBand="0" w:evenVBand="0" w:oddHBand="0" w:evenHBand="0" w:firstRowFirstColumn="0" w:firstRowLastColumn="0" w:lastRowFirstColumn="0" w:lastRowLastColumn="0"/>
+              <w:rPr>
+                <w:sz w:val="20"/>
+                <w:szCs w:val="20"/>
+              </w:rPr>
+            </w:pPr>
+            <w:r>
+              <w:rPr>
+                <w:sz w:val="20"/>
+                <w:szCs w:val="20"/>
+              </w:rPr>
+              <w:t>Updates for v 3.2 – new solve modes</w:t>
             </w:r>
           </w:p>
         </w:tc>
@@ -13413,8 +13284,12 @@
 </file>
 
 <file path=customXml/item1.xml><?xml version="1.0" encoding="utf-8"?>
-<ct:contentTypeSchema xmlns:ct="http://schemas.microsoft.com/office/2006/metadata/contentType" xmlns:ma="http://schemas.microsoft.com/office/2006/metadata/properties/metaAttributes" ct:_="" ma:_="" ma:contentTypeName="Document" ma:contentTypeID="0x0101001474C48ACCEBF74AB6B5D245D4F75B4D" ma:contentTypeVersion="10" ma:contentTypeDescription="Create a new document." ma:contentTypeScope="" ma:versionID="33c2671a595dd1d45080ea62d33e4246">
-  <xsd:schema xmlns:xsd="http://www.w3.org/2001/XMLSchema" xmlns:xs="http://www.w3.org/2001/XMLSchema" xmlns:p="http://schemas.microsoft.com/office/2006/metadata/properties" xmlns:ns2="3b231bd9-362e-4b4a-b934-a8e14959ce6d" xmlns:ns3="969634b1-bb27-4400-acd6-86276217b3b6" targetNamespace="http://schemas.microsoft.com/office/2006/metadata/properties" ma:root="true" ma:fieldsID="207ad79a31aede3bc266ddf49ae11068" ns2:_="" ns3:_="">
+<b:Sources xmlns:b="http://schemas.openxmlformats.org/officeDocument/2006/bibliography" xmlns="http://schemas.openxmlformats.org/officeDocument/2006/bibliography" SelectedStyle="\APASixthEditionOfficeOnline.xsl" StyleName="APA" Version="6"/>
+</file>
+
+<file path=customXml/item2.xml><?xml version="1.0" encoding="utf-8"?>
+<ct:contentTypeSchema xmlns:ct="http://schemas.microsoft.com/office/2006/metadata/contentType" xmlns:ma="http://schemas.microsoft.com/office/2006/metadata/properties/metaAttributes" ct:_="" ma:_="" ma:contentTypeName="Document" ma:contentTypeID="0x0101001474C48ACCEBF74AB6B5D245D4F75B4D" ma:contentTypeVersion="12" ma:contentTypeDescription="Create a new document." ma:contentTypeScope="" ma:versionID="ed33310014b9ed52e760a02db898315e">
+  <xsd:schema xmlns:xsd="http://www.w3.org/2001/XMLSchema" xmlns:xs="http://www.w3.org/2001/XMLSchema" xmlns:p="http://schemas.microsoft.com/office/2006/metadata/properties" xmlns:ns2="3b231bd9-362e-4b4a-b934-a8e14959ce6d" xmlns:ns3="969634b1-bb27-4400-acd6-86276217b3b6" targetNamespace="http://schemas.microsoft.com/office/2006/metadata/properties" ma:root="true" ma:fieldsID="ec6aa9dfe3a44c12ea66b241de8500b0" ns2:_="" ns3:_="">
     <xsd:import namespace="3b231bd9-362e-4b4a-b934-a8e14959ce6d"/>
     <xsd:import namespace="969634b1-bb27-4400-acd6-86276217b3b6"/>
     <xsd:element name="properties">
@@ -13433,6 +13308,8 @@
                 <xsd:element ref="ns2:MediaServiceOCR" minOccurs="0"/>
                 <xsd:element ref="ns2:MediaServiceGenerationTime" minOccurs="0"/>
                 <xsd:element ref="ns2:MediaServiceEventHashCode" minOccurs="0"/>
+                <xsd:element ref="ns2:MediaServiceDateTaken" minOccurs="0"/>
+                <xsd:element ref="ns2:MediaLengthInSeconds" minOccurs="0"/>
               </xsd:all>
             </xsd:complexType>
           </xsd:element>
@@ -13485,6 +13362,16 @@
     <xsd:element name="MediaServiceEventHashCode" ma:index="17" nillable="true" ma:displayName="MediaServiceEventHashCode" ma:hidden="true" ma:internalName="MediaServiceEventHashCode" ma:readOnly="true">
       <xsd:simpleType>
         <xsd:restriction base="dms:Text"/>
+      </xsd:simpleType>
+    </xsd:element>
+    <xsd:element name="MediaServiceDateTaken" ma:index="18" nillable="true" ma:displayName="MediaServiceDateTaken" ma:hidden="true" ma:internalName="MediaServiceDateTaken" ma:readOnly="true">
+      <xsd:simpleType>
+        <xsd:restriction base="dms:Text"/>
+      </xsd:simpleType>
+    </xsd:element>
+    <xsd:element name="MediaLengthInSeconds" ma:index="19" nillable="true" ma:displayName="Length (seconds)" ma:internalName="MediaLengthInSeconds" ma:readOnly="true">
+      <xsd:simpleType>
+        <xsd:restriction base="dms:Unknown"/>
       </xsd:simpleType>
     </xsd:element>
   </xsd:schema>
@@ -13617,7 +13504,7 @@
 </ct:contentTypeSchema>
 </file>
 
-<file path=customXml/item2.xml><?xml version="1.0" encoding="utf-8"?>
+<file path=customXml/item3.xml><?xml version="1.0" encoding="utf-8"?>
 <?mso-contentType ?>
 <FormTemplates xmlns="http://schemas.microsoft.com/sharepoint/v3/contenttype/forms">
   <Display>DocumentLibraryForm</Display>
@@ -13626,18 +13513,22 @@
 </FormTemplates>
 </file>
 
-<file path=customXml/item3.xml><?xml version="1.0" encoding="utf-8"?>
+<file path=customXml/item4.xml><?xml version="1.0" encoding="utf-8"?>
 <p:properties xmlns:p="http://schemas.microsoft.com/office/2006/metadata/properties" xmlns:xsi="http://www.w3.org/2001/XMLSchema-instance" xmlns:pc="http://schemas.microsoft.com/office/infopath/2007/PartnerControls">
   <documentManagement/>
 </p:properties>
 </file>
 
-<file path=customXml/item4.xml><?xml version="1.0" encoding="utf-8"?>
-<b:Sources xmlns:b="http://schemas.openxmlformats.org/officeDocument/2006/bibliography" xmlns="http://schemas.openxmlformats.org/officeDocument/2006/bibliography" SelectedStyle="\APASixthEditionOfficeOnline.xsl" StyleName="APA" Version="6"/>
+<file path=customXml/itemProps1.xml><?xml version="1.0" encoding="utf-8"?>
+<ds:datastoreItem xmlns:ds="http://schemas.openxmlformats.org/officeDocument/2006/customXml" ds:itemID="{66611CF9-9C88-410D-9E2F-AB734F7B1560}">
+  <ds:schemaRefs>
+    <ds:schemaRef ds:uri="http://schemas.openxmlformats.org/officeDocument/2006/bibliography"/>
+  </ds:schemaRefs>
+</ds:datastoreItem>
 </file>
 
-<file path=customXml/itemProps1.xml><?xml version="1.0" encoding="utf-8"?>
-<ds:datastoreItem xmlns:ds="http://schemas.openxmlformats.org/officeDocument/2006/customXml" ds:itemID="{B5D9E057-E304-47E5-BA89-571E89F16648}">
+<file path=customXml/itemProps2.xml><?xml version="1.0" encoding="utf-8"?>
+<ds:datastoreItem xmlns:ds="http://schemas.openxmlformats.org/officeDocument/2006/customXml" ds:itemID="{260E9FF8-CC55-4F2D-90CA-0FF649318086}">
   <ds:schemaRefs>
     <ds:schemaRef ds:uri="http://schemas.microsoft.com/office/2006/metadata/contentType"/>
     <ds:schemaRef ds:uri="http://schemas.microsoft.com/office/2006/metadata/properties/metaAttributes"/>
@@ -13655,7 +13546,7 @@
 </ds:datastoreItem>
 </file>
 
-<file path=customXml/itemProps2.xml><?xml version="1.0" encoding="utf-8"?>
+<file path=customXml/itemProps3.xml><?xml version="1.0" encoding="utf-8"?>
 <ds:datastoreItem xmlns:ds="http://schemas.openxmlformats.org/officeDocument/2006/customXml" ds:itemID="{2080074E-29EC-4151-9623-994429932D6D}">
   <ds:schemaRefs>
     <ds:schemaRef ds:uri="http://schemas.microsoft.com/sharepoint/v3/contenttype/forms"/>
@@ -13663,27 +13554,11 @@
 </ds:datastoreItem>
 </file>
 
-<file path=customXml/itemProps3.xml><?xml version="1.0" encoding="utf-8"?>
+<file path=customXml/itemProps4.xml><?xml version="1.0" encoding="utf-8"?>
 <ds:datastoreItem xmlns:ds="http://schemas.openxmlformats.org/officeDocument/2006/customXml" ds:itemID="{87A18308-A969-4D6E-BB09-05765A639619}">
   <ds:schemaRefs>
-    <ds:schemaRef ds:uri="http://purl.org/dc/elements/1.1/"/>
-    <ds:schemaRef ds:uri="http://schemas.microsoft.com/office/2006/documentManagement/types"/>
+    <ds:schemaRef ds:uri="http://schemas.microsoft.com/office/2006/metadata/properties"/>
     <ds:schemaRef ds:uri="http://schemas.microsoft.com/office/infopath/2007/PartnerControls"/>
-    <ds:schemaRef ds:uri="969634b1-bb27-4400-acd6-86276217b3b6"/>
-    <ds:schemaRef ds:uri="http://purl.org/dc/terms/"/>
-    <ds:schemaRef ds:uri="http://schemas.openxmlformats.org/package/2006/metadata/core-properties"/>
-    <ds:schemaRef ds:uri="http://purl.org/dc/dcmitype/"/>
-    <ds:schemaRef ds:uri="3b231bd9-362e-4b4a-b934-a8e14959ce6d"/>
-    <ds:schemaRef ds:uri="http://schemas.microsoft.com/office/2006/metadata/properties"/>
-    <ds:schemaRef ds:uri="http://www.w3.org/XML/1998/namespace"/>
-  </ds:schemaRefs>
-</ds:datastoreItem>
-</file>
-
-<file path=customXml/itemProps4.xml><?xml version="1.0" encoding="utf-8"?>
-<ds:datastoreItem xmlns:ds="http://schemas.openxmlformats.org/officeDocument/2006/customXml" ds:itemID="{66611CF9-9C88-410D-9E2F-AB734F7B1560}">
-  <ds:schemaRefs>
-    <ds:schemaRef ds:uri="http://schemas.openxmlformats.org/officeDocument/2006/bibliography"/>
   </ds:schemaRefs>
 </ds:datastoreItem>
 </file>
</xml_diff>